<commit_message>
Draft Proposal after feedback Gerko
</commit_message>
<xml_diff>
--- a/ThesisProposal.docx
+++ b/ThesisProposal.docx
@@ -103,7 +103,7 @@
         <w:pStyle w:val="Date"/>
       </w:pPr>
       <w:r>
-        <w:t xml:space="preserve">2019-09-25</w:t>
+        <w:t xml:space="preserve">2019-09-26</w:t>
       </w:r>
     </w:p>
     <w:p>
@@ -145,7 +145,7 @@
         <w:pStyle w:val="BodyText"/>
       </w:pPr>
       <w:r>
-        <w:t xml:space="preserve">Word count: 821</w:t>
+        <w:t xml:space="preserve">Word count: 736</w:t>
       </w:r>
     </w:p>
     <w:p>
@@ -252,7 +252,66 @@
         <w:pStyle w:val="BodyText"/>
       </w:pPr>
       <w:r>
-        <w:t xml:space="preserve">The R package MICE (Multiple Imputation using Chained Equations;</w:t>
+        <w:t xml:space="preserve">With MI, many assumptions are made about the nature of the observed and missing parts of the data, and their relation to the</w:t>
+      </w:r>
+      <w:r>
+        <w:t xml:space="preserve"> </w:t>
+      </w:r>
+      <w:r>
+        <w:t xml:space="preserve">‘</w:t>
+      </w:r>
+      <w:r>
+        <w:t xml:space="preserve">true</w:t>
+      </w:r>
+      <w:r>
+        <w:t xml:space="preserve">’</w:t>
+      </w:r>
+      <w:r>
+        <w:t xml:space="preserve"> </w:t>
+      </w:r>
+      <w:r>
+        <w:t xml:space="preserve">data generating model. Without proper evaluation of the imputations and the underlying assumptions, any drawn inference may erroneously be deemed valid (</w:t>
+      </w:r>
+      <w:r>
+        <w:rPr>
+          <w:b/>
+        </w:rPr>
+        <w:t xml:space="preserve">source?</w:t>
+      </w:r>
+      <w:r>
+        <w:t xml:space="preserve">). Such evaluation measures are currently missing or under-developed in MI software. Therefore, I aim to answer the following question:</w:t>
+      </w:r>
+      <w:r>
+        <w:t xml:space="preserve"> </w:t>
+      </w:r>
+      <w:r>
+        <w:t xml:space="preserve">‘</w:t>
+      </w:r>
+      <w:r>
+        <w:t xml:space="preserve">Which measures are vital for evaluating the validity of multiply imputed data?</w:t>
+      </w:r>
+      <w:r>
+        <w:t xml:space="preserve">’</w:t>
+      </w:r>
+      <w:r>
+        <w:t xml:space="preserve">.</w:t>
+      </w:r>
+    </w:p>
+    <w:p>
+      <w:pPr>
+        <w:pStyle w:val="BodyText"/>
+      </w:pPr>
+      <w:r>
+        <w:t xml:space="preserve">The goal is to develop a MI evaluation suite for the world leading R package</w:t>
+      </w:r>
+      <w:r>
+        <w:t xml:space="preserve"> </w:t>
+      </w:r>
+      <w:r>
+        <w:rPr>
+          <w:rStyle w:val="VerbatimChar"/>
+        </w:rPr>
+        <w:t xml:space="preserve">MICE</w:t>
       </w:r>
       <w:r>
         <w:t xml:space="preserve"> </w:t>
@@ -261,7 +320,164 @@
         <w:t xml:space="preserve">(Van Buuren and Groothuis-Oudshoorn 2011)</w:t>
       </w:r>
       <w:r>
-        <w:t xml:space="preserve">) is the world-leading software for multiple imputation</w:t>
+        <w:t xml:space="preserve">. It will feature novel assessment tools (e.g., a measure to flag algorithmic non-convergence), and interactive adaptations of (partially) implemented modules (e.g., plots to compare the incomplete and completed data sets). This research project will aid applied researchers in drawing valid inference from incomplete data sets. Simultaneously, a contribution to the scientific literature is made by developing novel methodology and guidelines for evaluating MI data methods.</w:t>
+      </w:r>
+    </w:p>
+    <w:p>
+      <w:pPr>
+        <w:pStyle w:val="Heading1"/>
+      </w:pPr>
+      <w:bookmarkStart w:id="22" w:name="literature-review"/>
+      <w:r>
+        <w:t xml:space="preserve">Literature Review</w:t>
+      </w:r>
+      <w:bookmarkEnd w:id="22"/>
+    </w:p>
+    <w:p>
+      <w:pPr>
+        <w:pStyle w:val="FirstParagraph"/>
+      </w:pPr>
+      <w:r>
+        <w:rPr>
+          <w:b/>
+        </w:rPr>
+        <w:t xml:space="preserve">Elaborate: The most vital state to be evaluated is the convergence of the algorithm. Without convergence, any</w:t>
+      </w:r>
+      <w:r>
+        <w:rPr>
+          <w:b/>
+        </w:rPr>
+        <w:t xml:space="preserve"> </w:t>
+      </w:r>
+      <w:r>
+        <w:rPr>
+          <w:b/>
+        </w:rPr>
+        <w:t xml:space="preserve">‘</w:t>
+      </w:r>
+      <w:r>
+        <w:rPr>
+          <w:b/>
+        </w:rPr>
+        <w:t xml:space="preserve">deeper</w:t>
+      </w:r>
+      <w:r>
+        <w:rPr>
+          <w:b/>
+        </w:rPr>
+        <w:t xml:space="preserve">’</w:t>
+      </w:r>
+      <w:r>
+        <w:rPr>
+          <w:b/>
+        </w:rPr>
+        <w:t xml:space="preserve"> </w:t>
+      </w:r>
+      <w:r>
+        <w:rPr>
+          <w:b/>
+        </w:rPr>
+        <w:t xml:space="preserve">assumption and resulting inference is invalid.</w:t>
+      </w:r>
+    </w:p>
+    <w:p>
+      <w:pPr>
+        <w:pStyle w:val="BodyText"/>
+      </w:pPr>
+      <w:r>
+        <w:t xml:space="preserve">Convergence properties of iterative MI algorithms are still under debate</w:t>
+      </w:r>
+      <w:r>
+        <w:t xml:space="preserve"> </w:t>
+      </w:r>
+      <w:r>
+        <w:t xml:space="preserve">(Takahashi 2017)</w:t>
+      </w:r>
+      <w:r>
+        <w:t xml:space="preserve">–with specific procedures like</w:t>
+      </w:r>
+      <w:r>
+        <w:t xml:space="preserve"> </w:t>
+      </w:r>
+      <w:r>
+        <w:rPr>
+          <w:i/>
+        </w:rPr>
+        <w:t xml:space="preserve">predictive mean matching</w:t>
+      </w:r>
+      <w:r>
+        <w:t xml:space="preserve"> </w:t>
+      </w:r>
+      <w:r>
+        <w:t xml:space="preserve">posing an open question entirely</w:t>
+      </w:r>
+      <w:r>
+        <w:t xml:space="preserve"> </w:t>
+      </w:r>
+      <w:r>
+        <w:t xml:space="preserve">(Murray 2018)</w:t>
+      </w:r>
+      <w:r>
+        <w:t xml:space="preserve">.</w:t>
+      </w:r>
+      <w:r>
+        <w:t xml:space="preserve"> </w:t>
+      </w:r>
+      <w:r>
+        <w:t xml:space="preserve"> </w:t>
+      </w:r>
+      <w:r>
+        <w:t xml:space="preserve"> </w:t>
+      </w:r>
+      <w:r>
+        <w:t xml:space="preserve">Van Buuren (2018)</w:t>
+      </w:r>
+      <w:r>
+        <w:t xml:space="preserve"> </w:t>
+      </w:r>
+      <w:r>
+        <w:t xml:space="preserve">summarizes the state of the art as follows:</w:t>
+      </w:r>
+      <w:r>
+        <w:t xml:space="preserve"> </w:t>
+      </w:r>
+      <w:r>
+        <w:t xml:space="preserve">“</w:t>
+      </w:r>
+      <w:r>
+        <w:t xml:space="preserve">No method works best in all circumstances. The consensus is to assess convergence with a combination of tools. The added value of using a combination of convergence diagnostics for missing data imputation has not yet been systematically studied</w:t>
+      </w:r>
+      <w:r>
+        <w:t xml:space="preserve">”</w:t>
+      </w:r>
+      <w:r>
+        <w:t xml:space="preserve"> </w:t>
+      </w:r>
+      <w:r>
+        <w:t xml:space="preserve">(</w:t>
+      </w:r>
+      <w:r>
+        <w:t xml:space="preserve">Van Buuren (2018)</w:t>
+      </w:r>
+      <w:r>
+        <w:t xml:space="preserve">,</w:t>
+      </w:r>
+      <w:r>
+        <w:t xml:space="preserve"> </w:t>
+      </w:r>
+      <w:r>
+        <w:t xml:space="preserve">6.5).</w:t>
+      </w:r>
+      <w:r>
+        <w:t xml:space="preserve"> </w:t>
+      </w:r>
+    </w:p>
+    <w:p>
+      <w:pPr>
+        <w:pStyle w:val="BodyText"/>
+      </w:pPr>
+      <w:r>
+        <w:t xml:space="preserve">Currently, applied researchers have to rely on visual inspection of the algorithm’s iterations</w:t>
       </w:r>
       <w:r>
         <w:t xml:space="preserve"> </w:t>
@@ -270,153 +486,31 @@
         <w:t xml:space="preserve">(Van Buuren 2018)</w:t>
       </w:r>
       <w:r>
-        <w:t xml:space="preserve">. However, the package currently does not provide user-friendly means to evaluate multiply imputed data.</w:t>
-      </w:r>
-      <w:r>
-        <w:t xml:space="preserve"> </w:t>
-      </w:r>
-      <w:r>
-        <w:rPr>
-          <w:i/>
-        </w:rPr>
-        <w:t xml:space="preserve">This is vital because of the amount of assumptions in MICE algorithms. Thanks to technological developments in computing speed and data storage it has become possible to check assumptions where that was unfeasible before. The very first assumption to check is algorithmic convergence; without convergence, all</w:t>
-      </w:r>
-      <w:r>
-        <w:rPr>
-          <w:i/>
-        </w:rPr>
-        <w:t xml:space="preserve"> </w:t>
-      </w:r>
-      <w:r>
-        <w:rPr>
-          <w:i/>
-        </w:rPr>
-        <w:t xml:space="preserve">‘</w:t>
-      </w:r>
-      <w:r>
-        <w:rPr>
-          <w:i/>
-        </w:rPr>
-        <w:t xml:space="preserve">deeper</w:t>
-      </w:r>
-      <w:r>
-        <w:rPr>
-          <w:i/>
-        </w:rPr>
-        <w:t xml:space="preserve">’</w:t>
-      </w:r>
-      <w:r>
-        <w:rPr>
-          <w:i/>
-        </w:rPr>
-        <w:t xml:space="preserve"> </w:t>
-      </w:r>
-      <w:r>
-        <w:rPr>
-          <w:i/>
-        </w:rPr>
-        <w:t xml:space="preserve">assumptions and subsequent inferences are invalid.</w:t>
-      </w:r>
-    </w:p>
-    <w:p>
-      <w:pPr>
-        <w:pStyle w:val="BodyText"/>
-      </w:pPr>
-      <w:r>
-        <w:rPr>
-          <w:i/>
-        </w:rPr>
-        <w:t xml:space="preserve">The research question central to this project is:</w:t>
-      </w:r>
-      <w:r>
-        <w:rPr>
-          <w:i/>
-        </w:rPr>
-        <w:t xml:space="preserve"> </w:t>
-      </w:r>
-      <w:r>
-        <w:rPr>
-          <w:i/>
-        </w:rPr>
-        <w:t xml:space="preserve">‘</w:t>
-      </w:r>
-      <w:r>
-        <w:rPr>
-          <w:i/>
-        </w:rPr>
-        <w:t xml:space="preserve">How can empirical researchers be facilitated in evaluating the validity of multiply imputed data?</w:t>
-      </w:r>
-      <w:r>
-        <w:rPr>
-          <w:i/>
-        </w:rPr>
-        <w:t xml:space="preserve">’</w:t>
-      </w:r>
-      <w:r>
-        <w:rPr>
-          <w:i/>
-        </w:rPr>
+        <w:t xml:space="preserve">. Convergence is said to be reached when parameters (e.g., means of completed variables) are stable across iterations</w:t>
+      </w:r>
+      <w:r>
+        <w:t xml:space="preserve"> </w:t>
+      </w:r>
+      <w:r>
+        <w:t xml:space="preserve">(White, Royston, and Wood 2011)</w:t>
+      </w:r>
+      <w:r>
         <w:t xml:space="preserve">.</w:t>
       </w:r>
       <w:r>
         <w:t xml:space="preserve"> </w:t>
       </w:r>
       <w:r>
-        <w:t xml:space="preserve">Therefore, the goal is to develop a MICE evaluation suite, featuring interactive adaptations of existing modules (like plots to compare the incomplete and completed data sets), and novel assessment tools (like a measure to flag algorithmic non-convergence). The practical relevance of this research project is in facilitating applied researchers in making valid inferences despite of missingness. Simultaneously, it contributes to the scientific literature because there is no definitive way of diagnosing non-convergence for MI algorithms.</w:t>
-      </w:r>
-    </w:p>
-    <w:p>
-      <w:pPr>
-        <w:pStyle w:val="Heading1"/>
-      </w:pPr>
-      <w:bookmarkStart w:id="22" w:name="literature-review"/>
-      <w:r>
-        <w:t xml:space="preserve">Literature Review</w:t>
-      </w:r>
-      <w:bookmarkEnd w:id="22"/>
-    </w:p>
-    <w:p>
-      <w:pPr>
-        <w:pStyle w:val="FirstParagraph"/>
-      </w:pPr>
-      <w:r>
-        <w:t xml:space="preserve">Since</w:t>
-      </w:r>
-      <w:r>
-        <w:t xml:space="preserve"> </w:t>
-      </w:r>
-      <w:r>
-        <w:t xml:space="preserve">“</w:t>
-      </w:r>
-      <w:r>
-        <w:t xml:space="preserve">there is no clear-cut method for determining when the MICE algorithm has converged</w:t>
-      </w:r>
-      <w:r>
-        <w:t xml:space="preserve">”</w:t>
-      </w:r>
-      <w:r>
-        <w:t xml:space="preserve"> </w:t>
-      </w:r>
-      <w:r>
-        <w:t xml:space="preserve">(</w:t>
-      </w:r>
-      <w:r>
-        <w:t xml:space="preserve">Van Buuren (2018)</w:t>
-      </w:r>
-      <w:r>
-        <w:t xml:space="preserve">,</w:t>
-      </w:r>
-      <w:r>
-        <w:t xml:space="preserve"> </w:t>
-      </w:r>
-      <w:r>
-        <w:t xml:space="preserve">6.5), users have to rely on visual inspection of the algorithm’s iterations. Convergence is said to be reached when parameters (e.g., means of completed variables) are stable across iterations</w:t>
-      </w:r>
-      <w:r>
-        <w:t xml:space="preserve"> </w:t>
-      </w:r>
-      <w:r>
-        <w:t xml:space="preserve">(White, Royston, and Wood 2011)</w:t>
+        <w:t xml:space="preserve"> </w:t>
+      </w:r>
+      <w:r>
+        <w:t xml:space="preserve">And additionally, the variation between imputation chains should be no larger than the variation within each individual chain</w:t>
+      </w:r>
+      <w:r>
+        <w:t xml:space="preserve"> </w:t>
+      </w:r>
+      <w:r>
+        <w:t xml:space="preserve">(Van Buuren 2018)</w:t>
       </w:r>
       <w:r>
         <w:t xml:space="preserve">.</w:t>
@@ -428,75 +522,21 @@
         <w:t xml:space="preserve"> </w:t>
       </w:r>
       <w:r>
-        <w:t xml:space="preserve">And additionally, the variation between imputation chains should be no larger than the variation within each individual chain</w:t>
-      </w:r>
-      <w:r>
-        <w:t xml:space="preserve"> </w:t>
-      </w:r>
-      <w:r>
-        <w:t xml:space="preserve">(Van Buuren 2018)</w:t>
-      </w:r>
-      <w:r>
-        <w:t xml:space="preserve">.</w:t>
-      </w:r>
-      <w:r>
-        <w:t xml:space="preserve"> </w:t>
-      </w:r>
-      <w:r>
-        <w:t xml:space="preserve"> </w:t>
-      </w:r>
-      <w:r>
-        <w:rPr>
-          <w:i/>
-        </w:rPr>
-        <w:t xml:space="preserve">Conceptually, this visual evaluation procedure is similar to the</w:t>
-      </w:r>
-      <w:r>
-        <w:rPr>
-          <w:i/>
-        </w:rPr>
-        <w:t xml:space="preserve"> </w:t>
-      </w:r>
-      <w:r>
-        <w:rPr>
-          <w:i/>
-        </w:rPr>
-        <w:t xml:space="preserve">‘</w:t>
-      </w:r>
-      <w:r>
-        <w:rPr>
-          <w:i/>
-        </w:rPr>
-        <w:t xml:space="preserve">Gelman-Rubin statistic</w:t>
-      </w:r>
-      <w:r>
-        <w:rPr>
-          <w:i/>
-        </w:rPr>
-        <w:t xml:space="preserve">’</w:t>
-      </w:r>
-      <w:r>
-        <w:rPr>
-          <w:i/>
-        </w:rPr>
-        <w:t xml:space="preserve"> </w:t>
-      </w:r>
-      <w:r>
-        <w:rPr>
-          <w:i/>
-        </w:rPr>
-        <w:t xml:space="preserve">(Li et al. 2014)</w:t>
-      </w:r>
-      <w:r>
-        <w:rPr>
-          <w:i/>
-        </w:rPr>
-        <w:t xml:space="preserve">. Practically, however, Gelman and Rubin’s convergence diagnostic</w:t>
-      </w:r>
-      <w:r>
-        <w:rPr>
-          <w:i/>
-        </w:rPr>
+        <w:t xml:space="preserve">Conceptually, the visual inspection procedure is equivalent to Gelman, &amp; Rubin’s</w:t>
+      </w:r>
+      <w:r>
+        <w:t xml:space="preserve"> </w:t>
+      </w:r>
+      <w:r>
+        <w:t xml:space="preserve">(1992)</w:t>
+      </w:r>
+      <w:r>
+        <w:t xml:space="preserve"> </w:t>
+      </w:r>
+      <w:r>
+        <w:t xml:space="preserve">convergence statistic</w:t>
+      </w:r>
+      <w:r>
         <w:t xml:space="preserve"> </w:t>
       </w:r>
       <m:oMath>
@@ -512,99 +552,13 @@
         </m:acc>
       </m:oMath>
       <w:r>
-        <w:rPr>
-          <w:i/>
-        </w:rPr>
-        <w:t xml:space="preserve"> </w:t>
-      </w:r>
-      <w:r>
-        <w:rPr>
-          <w:i/>
-        </w:rPr>
-        <w:t xml:space="preserve">(1992)</w:t>
-      </w:r>
-      <w:r>
-        <w:rPr>
-          <w:i/>
-        </w:rPr>
-        <w:t xml:space="preserve"> </w:t>
-      </w:r>
-      <w:r>
-        <w:rPr>
-          <w:i/>
-        </w:rPr>
-        <w:t xml:space="preserve">cannot be applied directly to MI data. The measure produces too many</w:t>
-      </w:r>
-      <w:r>
-        <w:rPr>
-          <w:i/>
-        </w:rPr>
-        <w:t xml:space="preserve"> </w:t>
-      </w:r>
-      <w:r>
-        <w:rPr>
-          <w:i/>
-        </w:rPr>
-        <w:t xml:space="preserve">‘</w:t>
-      </w:r>
-      <w:r>
-        <w:rPr>
-          <w:i/>
-        </w:rPr>
-        <w:t xml:space="preserve">false alarms</w:t>
-      </w:r>
-      <w:r>
-        <w:rPr>
-          <w:i/>
-        </w:rPr>
-        <w:t xml:space="preserve">’</w:t>
-      </w:r>
-      <w:r>
-        <w:rPr>
-          <w:i/>
-        </w:rPr>
-        <w:t xml:space="preserve">: chains that converged within ten iterations are still flagged as non-converged at iteration fifty</w:t>
-      </w:r>
-      <w:r>
-        <w:rPr>
-          <w:i/>
-        </w:rPr>
-        <w:t xml:space="preserve"> </w:t>
-      </w:r>
-      <w:r>
-        <w:rPr>
-          <w:i/>
-        </w:rPr>
-        <w:t xml:space="preserve">(Lacerda, Ardington, and Leibbrandt 2007)</w:t>
-      </w:r>
-      <w:r>
-        <w:rPr>
-          <w:i/>
-        </w:rPr>
-        <w:t xml:space="preserve">.</w:t>
-      </w:r>
-      <w:r>
-        <w:t xml:space="preserve"> </w:t>
-      </w:r>
-    </w:p>
-    <w:p>
-      <w:pPr>
-        <w:pStyle w:val="BodyText"/>
-      </w:pPr>
-      <w:r>
-        <w:t xml:space="preserve">Notwithstandingly, it seems like</w:t>
-      </w:r>
-      <w:r>
-        <w:t xml:space="preserve"> </w:t>
-      </w:r>
-      <w:r>
-        <w:t xml:space="preserve">Su et al. (2011)</w:t>
-      </w:r>
-      <w:r>
-        <w:t xml:space="preserve"> </w:t>
-      </w:r>
-      <w:r>
-        <w:t xml:space="preserve">did implement</w:t>
+        <w:t xml:space="preserve"> </w:t>
+      </w:r>
+      <w:r>
+        <w:t xml:space="preserve">(Li et al. 2014)</w:t>
+      </w:r>
+      <w:r>
+        <w:t xml:space="preserve">. In practice, however,</w:t>
       </w:r>
       <w:r>
         <w:t xml:space="preserve"> </w:t>
@@ -625,7 +579,90 @@
         <w:t xml:space="preserve"> </w:t>
       </w:r>
       <w:r>
-        <w:t xml:space="preserve">as convergence criterion into their R package</w:t>
+        <w:t xml:space="preserve">cannot be applied directly to MI data, and is prone to producing false negatives</w:t>
+      </w:r>
+      <w:r>
+        <w:t xml:space="preserve"> </w:t>
+      </w:r>
+      <w:r>
+        <w:t xml:space="preserve">(Lacerda, Ardington, and Leibbrandt 2007)</w:t>
+      </w:r>
+      <w:r>
+        <w:t xml:space="preserve">.</w:t>
+      </w:r>
+      <w:r>
+        <w:t xml:space="preserve"> </w:t>
+      </w:r>
+    </w:p>
+    <w:p>
+      <w:pPr>
+        <w:pStyle w:val="BodyText"/>
+      </w:pPr>
+      <w:r>
+        <w:rPr>
+          <w:b/>
+        </w:rPr>
+        <w:t xml:space="preserve">Add: which other assumptions could be checked? The only available paper on evaluating MI data is</w:t>
+      </w:r>
+      <w:r>
+        <w:rPr>
+          <w:b/>
+        </w:rPr>
+        <w:t xml:space="preserve"> </w:t>
+      </w:r>
+      <w:r>
+        <w:rPr>
+          <w:b/>
+        </w:rPr>
+        <w:t xml:space="preserve">Abayomi, Gelman, and Levy (2008)</w:t>
+      </w:r>
+      <w:r>
+        <w:rPr>
+          <w:b/>
+        </w:rPr>
+        <w:t xml:space="preserve">. Ideally, we would want to study all possible combinations of variables: univariate, bivariate, etc. And to include both plots and stats.</w:t>
+      </w:r>
+    </w:p>
+    <w:p>
+      <w:pPr>
+        <w:pStyle w:val="Heading1"/>
+      </w:pPr>
+      <w:bookmarkStart w:id="23" w:name="methods"/>
+      <w:r>
+        <w:t xml:space="preserve">Methods</w:t>
+      </w:r>
+      <w:bookmarkEnd w:id="23"/>
+    </w:p>
+    <w:p>
+      <w:pPr>
+        <w:pStyle w:val="FirstParagraph"/>
+      </w:pPr>
+      <w:r>
+        <w:t xml:space="preserve">This research project will be supervised by the</w:t>
+      </w:r>
+      <w:r>
+        <w:t xml:space="preserve"> </w:t>
+      </w:r>
+      <w:r>
+        <w:rPr>
+          <w:rStyle w:val="VerbatimChar"/>
+        </w:rPr>
+        <w:t xml:space="preserve">MICE</w:t>
+      </w:r>
+      <w:r>
+        <w:t xml:space="preserve"> </w:t>
+      </w:r>
+      <w:r>
+        <w:t xml:space="preserve">developers. I will develop novel methodology for evaluating MI data, and implement these methods in an interactive evaluation device in R Shiny</w:t>
+      </w:r>
+      <w:r>
+        <w:t xml:space="preserve"> </w:t>
+      </w:r>
+      <w:r>
+        <w:t xml:space="preserve">(Chang et al. 2019)</w:t>
+      </w:r>
+      <w:r>
+        <w:t xml:space="preserve">:</w:t>
       </w:r>
       <w:r>
         <w:t xml:space="preserve"> </w:t>
@@ -634,25 +671,16 @@
         <w:t xml:space="preserve">‘</w:t>
       </w:r>
       <w:r>
-        <w:t xml:space="preserve">mi</w:t>
+        <w:rPr>
+          <w:rStyle w:val="VerbatimChar"/>
+        </w:rPr>
+        <w:t xml:space="preserve">ShinyMICE</w:t>
       </w:r>
       <w:r>
         <w:t xml:space="preserve">’</w:t>
       </w:r>
       <w:r>
-        <w:t xml:space="preserve">, including the conventional cut-off.</w:t>
-      </w:r>
-      <w:r>
-        <w:t xml:space="preserve"> </w:t>
-      </w:r>
-      <w:r>
-        <w:t xml:space="preserve"> </w:t>
-      </w:r>
-      <w:r>
-        <w:t xml:space="preserve"> </w:t>
-      </w:r>
-      <w:r>
-        <w:t xml:space="preserve">So it is worth investigating the validity of this convergence statistic in the context of multiple imputation.</w:t>
+        <w:t xml:space="preserve">. This approach does not require the use of any empirical data. Therefore, the project is not subject to the school’s ethical approval process.</w:t>
       </w:r>
     </w:p>
     <w:p>
@@ -660,162 +688,7 @@
         <w:pStyle w:val="BodyText"/>
       </w:pPr>
       <w:r>
-        <w:t xml:space="preserve">The most recent literature on the topic states that convergence properties of MICE algorithms in general are still under debate</w:t>
-      </w:r>
-      <w:r>
-        <w:t xml:space="preserve"> </w:t>
-      </w:r>
-      <w:r>
-        <w:t xml:space="preserve">(Takahashi 2017)</w:t>
-      </w:r>
-      <w:r>
-        <w:t xml:space="preserve">–with specific procedures like</w:t>
-      </w:r>
-      <w:r>
-        <w:t xml:space="preserve"> </w:t>
-      </w:r>
-      <w:r>
-        <w:t xml:space="preserve">‘</w:t>
-      </w:r>
-      <w:r>
-        <w:t xml:space="preserve">predictive mean matching</w:t>
-      </w:r>
-      <w:r>
-        <w:t xml:space="preserve">’</w:t>
-      </w:r>
-      <w:r>
-        <w:t xml:space="preserve"> </w:t>
-      </w:r>
-      <w:r>
-        <w:t xml:space="preserve">posing entirely open questions</w:t>
-      </w:r>
-      <w:r>
-        <w:t xml:space="preserve"> </w:t>
-      </w:r>
-      <w:r>
-        <w:t xml:space="preserve">(Murray 2018)</w:t>
-      </w:r>
-      <w:r>
-        <w:t xml:space="preserve">.</w:t>
-      </w:r>
-      <w:r>
-        <w:t xml:space="preserve"> </w:t>
-      </w:r>
-      <w:r>
-        <w:t xml:space="preserve"> </w:t>
-      </w:r>
-      <w:r>
-        <w:t xml:space="preserve"> </w:t>
-      </w:r>
-      <w:r>
-        <w:t xml:space="preserve">Van Buuren (2018)</w:t>
-      </w:r>
-      <w:r>
-        <w:t xml:space="preserve"> </w:t>
-      </w:r>
-      <w:r>
-        <w:t xml:space="preserve">summarizes this problem as follows:</w:t>
-      </w:r>
-      <w:r>
-        <w:t xml:space="preserve"> </w:t>
-      </w:r>
-      <w:r>
-        <w:t xml:space="preserve">“</w:t>
-      </w:r>
-      <w:r>
-        <w:t xml:space="preserve">No method works best in all circumstances. The consensus is to assess convergence with a combination of tools. The added value of using a combination of convergence diagnostics for missing data imputation has not yet been systematically studied</w:t>
-      </w:r>
-      <w:r>
-        <w:t xml:space="preserve">”</w:t>
-      </w:r>
-      <w:r>
-        <w:t xml:space="preserve"> </w:t>
-      </w:r>
-      <w:r>
-        <w:t xml:space="preserve">(</w:t>
-      </w:r>
-      <w:r>
-        <w:t xml:space="preserve">Van Buuren (2018)</w:t>
-      </w:r>
-      <w:r>
-        <w:t xml:space="preserve">,</w:t>
-      </w:r>
-      <w:r>
-        <w:t xml:space="preserve"> </w:t>
-      </w:r>
-      <w:r>
-        <w:t xml:space="preserve">6.5).</w:t>
-      </w:r>
-      <w:r>
-        <w:t xml:space="preserve"> </w:t>
-      </w:r>
-      <w:r>
-        <w:t xml:space="preserve"> </w:t>
-      </w:r>
-      <w:r>
-        <w:t xml:space="preserve">And that is exactly the gap in the scientific literature that this thesis will contribute to.</w:t>
-      </w:r>
-    </w:p>
-    <w:p>
-      <w:pPr>
-        <w:pStyle w:val="Heading1"/>
-      </w:pPr>
-      <w:bookmarkStart w:id="23" w:name="methods"/>
-      <w:r>
-        <w:t xml:space="preserve">Methods</w:t>
-      </w:r>
-      <w:bookmarkEnd w:id="23"/>
-    </w:p>
-    <w:p>
-      <w:pPr>
-        <w:pStyle w:val="FirstParagraph"/>
-      </w:pPr>
-      <w:r>
-        <w:t xml:space="preserve">During this research project I will work directly with developers of the MICE R package. I will use R Shiny</w:t>
-      </w:r>
-      <w:r>
-        <w:t xml:space="preserve"> </w:t>
-      </w:r>
-      <w:r>
-        <w:t xml:space="preserve">(Chang et al. 2019)</w:t>
-      </w:r>
-      <w:r>
-        <w:t xml:space="preserve"> </w:t>
-      </w:r>
-      <w:r>
-        <w:t xml:space="preserve">to program an interactive evaluation device for the evaluation of multiply imputed data:</w:t>
-      </w:r>
-      <w:r>
-        <w:t xml:space="preserve"> </w:t>
-      </w:r>
-      <w:r>
-        <w:t xml:space="preserve">‘</w:t>
-      </w:r>
-      <w:r>
-        <w:t xml:space="preserve">ShinyMICE</w:t>
-      </w:r>
-      <w:r>
-        <w:t xml:space="preserve">’</w:t>
-      </w:r>
-      <w:r>
-        <w:t xml:space="preserve">.</w:t>
-      </w:r>
-      <w:r>
-        <w:t xml:space="preserve"> </w:t>
-      </w:r>
-      <w:r>
-        <w:rPr>
-          <w:i/>
-        </w:rPr>
-        <w:t xml:space="preserve">This approach does not require the use of any empirical data. Therefore, the project does not need to be reviewed/approved by the faculty’s ethical committee.</w:t>
-      </w:r>
-    </w:p>
-    <w:p>
-      <w:pPr>
-        <w:pStyle w:val="BodyText"/>
-      </w:pPr>
-      <w:r>
-        <w:t xml:space="preserve">The research report that is to be handed in December 13th 2019 will consist of an investigation into algorithmic convergence of MICE. Ideally, this will result in a single indicator to flag non-convergence (potentially based on</w:t>
+        <w:t xml:space="preserve">The research report will consist of an investigation into algorithmic convergence of MI algorithms. Ideally, this will result in a single summary indicator to flag non-convergence (potentially based on</w:t>
       </w:r>
       <w:r>
         <w:t xml:space="preserve"> </w:t>
@@ -841,7 +714,19 @@
         <w:pStyle w:val="BodyText"/>
       </w:pPr>
       <w:r>
-        <w:t xml:space="preserve">The second stage of the research project is of more practical nature: programming ShinyMICE. The application will at least consist of the following: 1) one or more measures to assess algorithmic convergence; 2) data visualizations (e.g., scatter-plots, densities, and cross-tabulations of the data pre- and post-imputation); and 3) statistical evaluation of relations between variables pre- versus post-imputation (i.e.,</w:t>
+        <w:t xml:space="preserve">In the second stage of the research project I will focus on other evaluation measures to implement in</w:t>
+      </w:r>
+      <w:r>
+        <w:t xml:space="preserve"> </w:t>
+      </w:r>
+      <w:r>
+        <w:rPr>
+          <w:rStyle w:val="VerbatimChar"/>
+        </w:rPr>
+        <w:t xml:space="preserve">ShinyMICE</w:t>
+      </w:r>
+      <w:r>
+        <w:t xml:space="preserve">. The application will at least consist of the following: 1) one or more measures to assess algorithmic convergence; 2) data visualizations (e.g., scatter-plots, densities, and cross-tabulations of the data pre- and post-imputation); and 3) statistical evaluation of relations between variables pre- versus post-imputation (i.e.,</w:t>
       </w:r>
       <w:r>
         <w:t xml:space="preserve"> </w:t>
@@ -881,7 +766,7 @@
         <w:pStyle w:val="BodyText"/>
       </w:pPr>
       <w:r>
-        <w:t xml:space="preserve">A working beta version of ShinyMICE will be considered sufficient to proceed to the next step: writing a technical paper on the workings and usage of the software. The preferred journal for publication of this manuscript is</w:t>
+        <w:t xml:space="preserve">A working beta version of ShinyMICE will be considered a sufficient milestone to proceed with writing a technical paper on the methodology and the software. I aim to submit this for publication in</w:t>
       </w:r>
       <w:r>
         <w:t xml:space="preserve"> </w:t>
@@ -893,10 +778,27 @@
         <w:t xml:space="preserve">Journal of Statistical Software</w:t>
       </w:r>
       <w:r>
-        <w:t xml:space="preserve"> </w:t>
-      </w:r>
-      <w:r>
-        <w:t xml:space="preserve">– alternatively, publication in</w:t>
+        <w:t xml:space="preserve">. Finally, ShinyMICE will be integrated into the existing MICE environment, and a vignette for applied researchers will be written.</w:t>
+      </w:r>
+    </w:p>
+    <w:p>
+      <w:pPr>
+        <w:pStyle w:val="Heading1"/>
+      </w:pPr>
+      <w:bookmarkStart w:id="24" w:name="references"/>
+      <w:r>
+        <w:t xml:space="preserve">References</w:t>
+      </w:r>
+      <w:bookmarkEnd w:id="24"/>
+    </w:p>
+    <w:bookmarkStart w:id="45" w:name="refs"/>
+    <w:bookmarkStart w:id="26" w:name="ref-abay08"/>
+    <w:p>
+      <w:pPr>
+        <w:pStyle w:val="Bibliography"/>
+      </w:pPr>
+      <w:r>
+        <w:t xml:space="preserve">Abayomi, Kobi, Andrew Gelman, and Marc Levy. 2008. “Diagnostics for Multivariate Imputations.”</w:t>
       </w:r>
       <w:r>
         <w:t xml:space="preserve"> </w:t>
@@ -905,35 +807,31 @@
         <w:rPr>
           <w:i/>
         </w:rPr>
-        <w:t xml:space="preserve">The R Journal</w:t>
-      </w:r>
-      <w:r>
-        <w:t xml:space="preserve"> </w:t>
-      </w:r>
-      <w:r>
-        <w:t xml:space="preserve">will be attempted.</w:t>
-      </w:r>
-    </w:p>
-    <w:p>
-      <w:pPr>
-        <w:pStyle w:val="BodyText"/>
-      </w:pPr>
-      <w:r>
-        <w:t xml:space="preserve">Finally, the ShinyMICE package will be integrated into the existing MICE environment, and a vignette for applied researchers will be written.</w:t>
-      </w:r>
-    </w:p>
-    <w:p>
-      <w:pPr>
-        <w:pStyle w:val="Heading1"/>
-      </w:pPr>
-      <w:bookmarkStart w:id="24" w:name="references"/>
-      <w:r>
-        <w:t xml:space="preserve">References</w:t>
-      </w:r>
-      <w:bookmarkEnd w:id="24"/>
-    </w:p>
-    <w:bookmarkStart w:id="45" w:name="refs"/>
-    <w:bookmarkStart w:id="25" w:name="ref-alli02"/>
+        <w:t xml:space="preserve">Journal of the Royal Statistical Society: Series C (Applied Statistics)</w:t>
+      </w:r>
+      <w:r>
+        <w:t xml:space="preserve"> </w:t>
+      </w:r>
+      <w:r>
+        <w:t xml:space="preserve">57 (3): 273–91.</w:t>
+      </w:r>
+      <w:r>
+        <w:t xml:space="preserve"> </w:t>
+      </w:r>
+      <w:hyperlink r:id="rId25">
+        <w:r>
+          <w:rPr>
+            <w:rStyle w:val="Hyperlink"/>
+          </w:rPr>
+          <w:t xml:space="preserve">https://doi.org/10.1111/j.1467-9876.2007.00613.x</w:t>
+        </w:r>
+      </w:hyperlink>
+      <w:r>
+        <w:t xml:space="preserve">.</w:t>
+      </w:r>
+    </w:p>
+    <w:bookmarkEnd w:id="26"/>
+    <w:bookmarkStart w:id="27" w:name="ref-alli02"/>
     <w:p>
       <w:pPr>
         <w:pStyle w:val="Bibliography"/>
@@ -954,8 +852,8 @@
         <w:t xml:space="preserve">. Vol. 136. Sage publications.</w:t>
       </w:r>
     </w:p>
-    <w:bookmarkEnd w:id="25"/>
-    <w:bookmarkStart w:id="27" w:name="ref-shiny17"/>
+    <w:bookmarkEnd w:id="27"/>
+    <w:bookmarkStart w:id="29" w:name="ref-shiny17"/>
     <w:p>
       <w:pPr>
         <w:pStyle w:val="Bibliography"/>
@@ -981,7 +879,7 @@
       <w:r>
         <w:t xml:space="preserve"> </w:t>
       </w:r>
-      <w:hyperlink r:id="rId26">
+      <w:hyperlink r:id="rId28">
         <w:r>
           <w:rPr>
             <w:rStyle w:val="Hyperlink"/>
@@ -993,8 +891,8 @@
         <w:t xml:space="preserve">.</w:t>
       </w:r>
     </w:p>
-    <w:bookmarkEnd w:id="27"/>
-    <w:bookmarkStart w:id="29" w:name="ref-gelm92"/>
+    <w:bookmarkEnd w:id="29"/>
+    <w:bookmarkStart w:id="31" w:name="ref-gelm92"/>
     <w:p>
       <w:pPr>
         <w:pStyle w:val="Bibliography"/>
@@ -1020,7 +918,7 @@
       <w:r>
         <w:t xml:space="preserve"> </w:t>
       </w:r>
-      <w:hyperlink r:id="rId28">
+      <w:hyperlink r:id="rId30">
         <w:r>
           <w:rPr>
             <w:rStyle w:val="Hyperlink"/>
@@ -1032,8 +930,8 @@
         <w:t xml:space="preserve">.</w:t>
       </w:r>
     </w:p>
-    <w:bookmarkEnd w:id="29"/>
-    <w:bookmarkStart w:id="30" w:name="ref-lace07"/>
+    <w:bookmarkEnd w:id="31"/>
+    <w:bookmarkStart w:id="32" w:name="ref-lace07"/>
     <w:p>
       <w:pPr>
         <w:pStyle w:val="Bibliography"/>
@@ -1042,8 +940,8 @@
         <w:t xml:space="preserve">Lacerda, Miguel, Cally Ardington, and Murray Leibbrandt. 2007. “Sequential Regression Multiple Imputation for Incomplete Multivariate Data Using Markov Chain Monte Carlo.”</w:t>
       </w:r>
     </w:p>
-    <w:bookmarkEnd w:id="30"/>
-    <w:bookmarkStart w:id="32" w:name="ref-li14"/>
+    <w:bookmarkEnd w:id="32"/>
+    <w:bookmarkStart w:id="34" w:name="ref-li14"/>
     <w:p>
       <w:pPr>
         <w:pStyle w:val="Bibliography"/>
@@ -1069,7 +967,7 @@
       <w:r>
         <w:t xml:space="preserve"> </w:t>
       </w:r>
-      <w:hyperlink r:id="rId31">
+      <w:hyperlink r:id="rId33">
         <w:r>
           <w:rPr>
             <w:rStyle w:val="Hyperlink"/>
@@ -1081,8 +979,8 @@
         <w:t xml:space="preserve">.</w:t>
       </w:r>
     </w:p>
-    <w:bookmarkEnd w:id="32"/>
-    <w:bookmarkStart w:id="34" w:name="ref-murr18"/>
+    <w:bookmarkEnd w:id="34"/>
+    <w:bookmarkStart w:id="36" w:name="ref-murr18"/>
     <w:p>
       <w:pPr>
         <w:pStyle w:val="Bibliography"/>
@@ -1108,7 +1006,7 @@
       <w:r>
         <w:t xml:space="preserve"> </w:t>
       </w:r>
-      <w:hyperlink r:id="rId33">
+      <w:hyperlink r:id="rId35">
         <w:r>
           <w:rPr>
             <w:rStyle w:val="Hyperlink"/>
@@ -1120,8 +1018,8 @@
         <w:t xml:space="preserve">.</w:t>
       </w:r>
     </w:p>
-    <w:bookmarkEnd w:id="34"/>
-    <w:bookmarkStart w:id="35" w:name="ref-rubin87"/>
+    <w:bookmarkEnd w:id="36"/>
+    <w:bookmarkStart w:id="37" w:name="ref-rubin87"/>
     <w:p>
       <w:pPr>
         <w:pStyle w:val="Bibliography"/>
@@ -1140,30 +1038,6 @@
       </w:r>
       <w:r>
         <w:t xml:space="preserve">. Wiley Series in Probability and Mathematical Statistics Applied Probability and Statistics. New York, NY: Wiley.</w:t>
-      </w:r>
-    </w:p>
-    <w:bookmarkEnd w:id="35"/>
-    <w:bookmarkStart w:id="37" w:name="ref-su11"/>
-    <w:p>
-      <w:pPr>
-        <w:pStyle w:val="Bibliography"/>
-      </w:pPr>
-      <w:r>
-        <w:t xml:space="preserve">Su, Yu-Sung, Andrew E. Gelman, Jennifer Hill, and Masanao Yajima. 2011. “Multiple Imputation with Diagnostics (Mi) in R: Opening Windows into the Black Box” 45 (2): 1–31.</w:t>
-      </w:r>
-      <w:r>
-        <w:t xml:space="preserve"> </w:t>
-      </w:r>
-      <w:hyperlink r:id="rId36">
-        <w:r>
-          <w:rPr>
-            <w:rStyle w:val="Hyperlink"/>
-          </w:rPr>
-          <w:t xml:space="preserve">https://doi.org/10.7916/D8VQ3CD3</w:t>
-        </w:r>
-      </w:hyperlink>
-      <w:r>
-        <w:t xml:space="preserve">.</w:t>
       </w:r>
     </w:p>
     <w:bookmarkEnd w:id="37"/>

</xml_diff>

<commit_message>
Update word count and docs file
</commit_message>
<xml_diff>
--- a/ThesisProposal.docx
+++ b/ThesisProposal.docx
@@ -103,7 +103,7 @@
         <w:pStyle w:val="Date"/>
       </w:pPr>
       <w:r>
-        <w:t xml:space="preserve">2019-09-26</w:t>
+        <w:t xml:space="preserve">2019-09-27</w:t>
       </w:r>
     </w:p>
     <w:p>
@@ -145,7 +145,7 @@
         <w:pStyle w:val="BodyText"/>
       </w:pPr>
       <w:r>
-        <w:t xml:space="preserve">Word count: 736</w:t>
+        <w:t xml:space="preserve">Word count:</w:t>
       </w:r>
     </w:p>
     <w:p>
@@ -235,7 +235,7 @@
         <w:t xml:space="preserve"> </w:t>
       </w:r>
       <w:r>
-        <w:t xml:space="preserve">the missing values in an incomplete data set several times. The variability between the resulting completed data sets represents how much uncertainty in the inferences is due to missingness</w:t>
+        <w:t xml:space="preserve">the missing values in an incomplete data set several times. The variability between the completed data sets represents how much uncertainty in the inferences is due to missingness</w:t>
       </w:r>
       <w:r>
         <w:t xml:space="preserve"> </w:t>
@@ -302,7 +302,7 @@
         <w:pStyle w:val="BodyText"/>
       </w:pPr>
       <w:r>
-        <w:t xml:space="preserve">The goal is to develop a MI evaluation suite for the world leading R package</w:t>
+        <w:t xml:space="preserve">The goal is to develop an MI evaluation suite for the world leading R package</w:t>
       </w:r>
       <w:r>
         <w:t xml:space="preserve"> </w:t>
@@ -338,46 +338,67 @@
         <w:pStyle w:val="FirstParagraph"/>
       </w:pPr>
       <w:r>
+        <w:t xml:space="preserve">The numerous assumptions underlying MI algorithms can principally not be verified from the incomplete observed data (</w:t>
+      </w:r>
+      <w:r>
         <w:rPr>
           <w:b/>
         </w:rPr>
-        <w:t xml:space="preserve">Elaborate: The most vital state to be evaluated is the convergence of the algorithm. Without convergence, any</w:t>
+        <w:t xml:space="preserve">source?</w:t>
+      </w:r>
+      <w:r>
+        <w:t xml:space="preserve">). Instead, imputers are designated to evaluate the (plausibility of) multiply imputed data, and the robustness of results to the assumptions. The latter can be assessed by performing sensitivity analyses, see e.g. </w:t>
+      </w:r>
+      <w:r>
+        <w:t xml:space="preserve">Nguyen, Carlin, and Lee (2017)</w:t>
+      </w:r>
+      <w:r>
+        <w:t xml:space="preserve"> </w:t>
+      </w:r>
+      <w:r>
+        <w:t xml:space="preserve">for practical guidelines. Methodology for evaluating the MI data however, is still largely missing. In the only available review of diagnostics,</w:t>
+      </w:r>
+      <w:r>
+        <w:t xml:space="preserve"> </w:t>
+      </w:r>
+      <w:r>
+        <w:t xml:space="preserve">Abayomi, Gelman, and Levy (2008)</w:t>
+      </w:r>
+      <w:r>
+        <w:t xml:space="preserve"> </w:t>
+      </w:r>
+      <w:r>
+        <w:t xml:space="preserve">overlook the most vital state to be evaluated: convergence of the algorithm. Without convergence, any</w:t>
+      </w:r>
+      <w:r>
+        <w:t xml:space="preserve"> </w:t>
+      </w:r>
+      <w:r>
+        <w:t xml:space="preserve">‘</w:t>
+      </w:r>
+      <w:r>
+        <w:t xml:space="preserve">deeper</w:t>
+      </w:r>
+      <w:r>
+        <w:t xml:space="preserve">’</w:t>
+      </w:r>
+      <w:r>
+        <w:t xml:space="preserve"> </w:t>
+      </w:r>
+      <w:r>
+        <w:t xml:space="preserve">assumption and resulting inference is invalid (</w:t>
       </w:r>
       <w:r>
         <w:rPr>
           <w:b/>
         </w:rPr>
-        <w:t xml:space="preserve"> </w:t>
-      </w:r>
-      <w:r>
-        <w:rPr>
-          <w:b/>
-        </w:rPr>
-        <w:t xml:space="preserve">‘</w:t>
-      </w:r>
-      <w:r>
-        <w:rPr>
-          <w:b/>
-        </w:rPr>
-        <w:t xml:space="preserve">deeper</w:t>
-      </w:r>
-      <w:r>
-        <w:rPr>
-          <w:b/>
-        </w:rPr>
-        <w:t xml:space="preserve">’</w:t>
-      </w:r>
-      <w:r>
-        <w:rPr>
-          <w:b/>
-        </w:rPr>
-        <w:t xml:space="preserve"> </w:t>
-      </w:r>
-      <w:r>
-        <w:rPr>
-          <w:b/>
-        </w:rPr>
-        <w:t xml:space="preserve">assumption and resulting inference is invalid.</w:t>
+        <w:t xml:space="preserve">source?</w:t>
+      </w:r>
+      <w:r>
+        <w:t xml:space="preserve">).</w:t>
+      </w:r>
+      <w:r>
+        <w:t xml:space="preserve"> </w:t>
       </w:r>
     </w:p>
     <w:p>
@@ -385,7 +406,7 @@
         <w:pStyle w:val="BodyText"/>
       </w:pPr>
       <w:r>
-        <w:t xml:space="preserve">Convergence properties of iterative MI algorithms are still under debate</w:t>
+        <w:t xml:space="preserve">While the convergence properties of iterative MI algorithms are still under debate</w:t>
       </w:r>
       <w:r>
         <w:t xml:space="preserve"> </w:t>
@@ -394,7 +415,7 @@
         <w:t xml:space="preserve">(Takahashi 2017)</w:t>
       </w:r>
       <w:r>
-        <w:t xml:space="preserve">–with specific procedures like</w:t>
+        <w:t xml:space="preserve">, specific procedures like</w:t>
       </w:r>
       <w:r>
         <w:t xml:space="preserve"> </w:t>
@@ -409,7 +430,7 @@
         <w:t xml:space="preserve"> </w:t>
       </w:r>
       <w:r>
-        <w:t xml:space="preserve">posing an open question entirely</w:t>
+        <w:t xml:space="preserve">pose entirely open questions</w:t>
       </w:r>
       <w:r>
         <w:t xml:space="preserve"> </w:t>
@@ -436,7 +457,7 @@
         <w:t xml:space="preserve"> </w:t>
       </w:r>
       <w:r>
-        <w:t xml:space="preserve">summarizes the state of the art as follows:</w:t>
+        <w:t xml:space="preserve">summarizes the issues with diagnosing convergence as follows:</w:t>
       </w:r>
       <w:r>
         <w:t xml:space="preserve"> </w:t>
@@ -471,13 +492,11 @@
       <w:r>
         <w:t xml:space="preserve"> </w:t>
       </w:r>
-    </w:p>
-    <w:p>
-      <w:pPr>
-        <w:pStyle w:val="BodyText"/>
-      </w:pPr>
-      <w:r>
-        <w:t xml:space="preserve">Currently, applied researchers have to rely on visual inspection of the algorithm’s iterations</w:t>
+      <w:r>
+        <w:t xml:space="preserve"> </w:t>
+      </w:r>
+      <w:r>
+        <w:t xml:space="preserve">Meanwhile, applied researchers have to rely on visual inspection of the algorithm’s iterations</w:t>
       </w:r>
       <w:r>
         <w:t xml:space="preserve"> </w:t>
@@ -602,25 +621,7 @@
         <w:rPr>
           <w:b/>
         </w:rPr>
-        <w:t xml:space="preserve">Add: which other assumptions could be checked? The only available paper on evaluating MI data is</w:t>
-      </w:r>
-      <w:r>
-        <w:rPr>
-          <w:b/>
-        </w:rPr>
-        <w:t xml:space="preserve"> </w:t>
-      </w:r>
-      <w:r>
-        <w:rPr>
-          <w:b/>
-        </w:rPr>
-        <w:t xml:space="preserve">Abayomi, Gelman, and Levy (2008)</w:t>
-      </w:r>
-      <w:r>
-        <w:rPr>
-          <w:b/>
-        </w:rPr>
-        <w:t xml:space="preserve">. Ideally, we would want to study all possible combinations of variables: univariate, bivariate, etc. And to include both plots and stats.</w:t>
+        <w:t xml:space="preserve">Add: which other assumptions could be checked? The assumption of MAR. Ideally, we would want to study all possible combinations of variables: univariate, bivariate, etc. And to include both plots and stats.</w:t>
       </w:r>
     </w:p>
     <w:p>
@@ -791,7 +792,7 @@
       </w:r>
       <w:bookmarkEnd w:id="24"/>
     </w:p>
-    <w:bookmarkStart w:id="45" w:name="refs"/>
+    <w:bookmarkStart w:id="47" w:name="refs"/>
     <w:bookmarkStart w:id="26" w:name="ref-abay08"/>
     <w:p>
       <w:pPr>
@@ -1019,7 +1020,46 @@
       </w:r>
     </w:p>
     <w:bookmarkEnd w:id="36"/>
-    <w:bookmarkStart w:id="37" w:name="ref-rubin87"/>
+    <w:bookmarkStart w:id="38" w:name="ref-nguy17"/>
+    <w:p>
+      <w:pPr>
+        <w:pStyle w:val="Bibliography"/>
+      </w:pPr>
+      <w:r>
+        <w:t xml:space="preserve">Nguyen, Cattram D., John B. Carlin, and Katherine J. Lee. 2017. “Model Checking in Multiple Imputation: An Overview and Case Study.”</w:t>
+      </w:r>
+      <w:r>
+        <w:t xml:space="preserve"> </w:t>
+      </w:r>
+      <w:r>
+        <w:rPr>
+          <w:i/>
+        </w:rPr>
+        <w:t xml:space="preserve">Emerging Themes in Epidemiology</w:t>
+      </w:r>
+      <w:r>
+        <w:t xml:space="preserve"> </w:t>
+      </w:r>
+      <w:r>
+        <w:t xml:space="preserve">14 (1): 8.</w:t>
+      </w:r>
+      <w:r>
+        <w:t xml:space="preserve"> </w:t>
+      </w:r>
+      <w:hyperlink r:id="rId37">
+        <w:r>
+          <w:rPr>
+            <w:rStyle w:val="Hyperlink"/>
+          </w:rPr>
+          <w:t xml:space="preserve">https://doi.org/10.1186/s12982-017-0062-6</w:t>
+        </w:r>
+      </w:hyperlink>
+      <w:r>
+        <w:t xml:space="preserve">.</w:t>
+      </w:r>
+    </w:p>
+    <w:bookmarkEnd w:id="38"/>
+    <w:bookmarkStart w:id="39" w:name="ref-rubin87"/>
     <w:p>
       <w:pPr>
         <w:pStyle w:val="Bibliography"/>
@@ -1040,8 +1080,8 @@
         <w:t xml:space="preserve">. Wiley Series in Probability and Mathematical Statistics Applied Probability and Statistics. New York, NY: Wiley.</w:t>
       </w:r>
     </w:p>
-    <w:bookmarkEnd w:id="37"/>
-    <w:bookmarkStart w:id="39" w:name="ref-taka17"/>
+    <w:bookmarkEnd w:id="39"/>
+    <w:bookmarkStart w:id="41" w:name="ref-taka17"/>
     <w:p>
       <w:pPr>
         <w:pStyle w:val="Bibliography"/>
@@ -1067,7 +1107,7 @@
       <w:r>
         <w:t xml:space="preserve"> </w:t>
       </w:r>
-      <w:hyperlink r:id="rId38">
+      <w:hyperlink r:id="rId40">
         <w:r>
           <w:rPr>
             <w:rStyle w:val="Hyperlink"/>
@@ -1079,8 +1119,8 @@
         <w:t xml:space="preserve">.</w:t>
       </w:r>
     </w:p>
-    <w:bookmarkEnd w:id="39"/>
-    <w:bookmarkStart w:id="40" w:name="ref-buur18"/>
+    <w:bookmarkEnd w:id="41"/>
+    <w:bookmarkStart w:id="42" w:name="ref-buur18"/>
     <w:p>
       <w:pPr>
         <w:pStyle w:val="Bibliography"/>
@@ -1101,8 +1141,8 @@
         <w:t xml:space="preserve">. Chapman and Hall/CRC.</w:t>
       </w:r>
     </w:p>
-    <w:bookmarkEnd w:id="40"/>
-    <w:bookmarkStart w:id="42" w:name="ref-mice11"/>
+    <w:bookmarkEnd w:id="42"/>
+    <w:bookmarkStart w:id="44" w:name="ref-mice11"/>
     <w:p>
       <w:pPr>
         <w:pStyle w:val="Bibliography"/>
@@ -1128,7 +1168,7 @@
       <w:r>
         <w:t xml:space="preserve"> </w:t>
       </w:r>
-      <w:hyperlink r:id="rId41">
+      <w:hyperlink r:id="rId43">
         <w:r>
           <w:rPr>
             <w:rStyle w:val="Hyperlink"/>
@@ -1140,8 +1180,8 @@
         <w:t xml:space="preserve">.</w:t>
       </w:r>
     </w:p>
-    <w:bookmarkEnd w:id="42"/>
-    <w:bookmarkStart w:id="44" w:name="ref-whit11"/>
+    <w:bookmarkEnd w:id="44"/>
+    <w:bookmarkStart w:id="46" w:name="ref-whit11"/>
     <w:p>
       <w:pPr>
         <w:pStyle w:val="Bibliography"/>
@@ -1167,7 +1207,7 @@
       <w:r>
         <w:t xml:space="preserve"> </w:t>
       </w:r>
-      <w:hyperlink r:id="rId43">
+      <w:hyperlink r:id="rId45">
         <w:r>
           <w:rPr>
             <w:rStyle w:val="Hyperlink"/>
@@ -1179,8 +1219,8 @@
         <w:t xml:space="preserve">.</w:t>
       </w:r>
     </w:p>
-    <w:bookmarkEnd w:id="44"/>
-    <w:bookmarkEnd w:id="45"/>
+    <w:bookmarkEnd w:id="46"/>
+    <w:bookmarkEnd w:id="47"/>
     <w:sectPr/>
   </w:body>
 </w:document>

</xml_diff>

<commit_message>
Redid the lit rev again to incorporate meng and rubin on assumptions (before research seminar feedback).
</commit_message>
<xml_diff>
--- a/ThesisProposal.docx
+++ b/ThesisProposal.docx
@@ -103,7 +103,7 @@
         <w:pStyle w:val="Date"/>
       </w:pPr>
       <w:r>
-        <w:t xml:space="preserve">02</w:t>
+        <w:t xml:space="preserve">07</w:t>
       </w:r>
       <w:r>
         <w:t xml:space="preserve"> </w:t>
@@ -180,52 +180,31 @@
         <w:pStyle w:val="FirstParagraph"/>
       </w:pPr>
       <w:r>
-        <w:t xml:space="preserve">At some point, any (social) scientist conducting statistical analyses will run into a missing data problem.</w:t>
-      </w:r>
-      <w:r>
-        <w:rPr>
-          <w:rStyle w:val="FootnoteReference"/>
-        </w:rPr>
-        <w:footnoteReference w:id="22"/>
-      </w:r>
-      <w:r>
-        <w:t xml:space="preserve"> </w:t>
-      </w:r>
-      <w:r>
-        <w:t xml:space="preserve">Missingness is problematic because statistical inference cannot be performed on incomplete data, and ad hoc solutions can yield wildly invalid results.</w:t>
-      </w:r>
-      <w:r>
-        <w:rPr>
-          <w:rStyle w:val="FootnoteReference"/>
-        </w:rPr>
-        <w:footnoteReference w:id="23"/>
-      </w:r>
-      <w:r>
-        <w:t xml:space="preserve"> </w:t>
-      </w:r>
-      <w:r>
-        <w:t xml:space="preserve">To circumvent the</w:t>
-      </w:r>
-      <w:r>
-        <w:t xml:space="preserve"> </w:t>
-      </w:r>
-      <w:r>
-        <w:rPr>
-          <w:i/>
-        </w:rPr>
-        <w:t xml:space="preserve">ubiquitous</w:t>
-      </w:r>
-      <w:r>
-        <w:t xml:space="preserve"> </w:t>
-      </w:r>
-      <w:r>
-        <w:t xml:space="preserve">problem of missing information,</w:t>
-      </w:r>
-      <w:r>
-        <w:t xml:space="preserve"> </w:t>
-      </w:r>
-      <w:r>
-        <w:t xml:space="preserve">Rubin (1987)</w:t>
+        <w:t xml:space="preserve">At some point, any scientist conducting statistical analyses will run into a missing data problem</w:t>
+      </w:r>
+      <w:r>
+        <w:t xml:space="preserve"> </w:t>
+      </w:r>
+      <w:r>
+        <w:t xml:space="preserve">[2]</w:t>
+      </w:r>
+      <w:r>
+        <w:t xml:space="preserve">. Missingness is problematic because statistical inference cannot be performed on incomplete data, and ad hoc solutions can yield wildly invalid results</w:t>
+      </w:r>
+      <w:r>
+        <w:t xml:space="preserve"> </w:t>
+      </w:r>
+      <w:r>
+        <w:t xml:space="preserve">[11]</w:t>
+      </w:r>
+      <w:r>
+        <w:t xml:space="preserve">. To circumvent the ubiquitous problem of missing information, Rubin</w:t>
+      </w:r>
+      <w:r>
+        <w:t xml:space="preserve"> </w:t>
+      </w:r>
+      <w:r>
+        <w:t xml:space="preserve">[9]</w:t>
       </w:r>
       <w:r>
         <w:t xml:space="preserve"> </w:t>
@@ -267,13 +246,16 @@
         <w:t xml:space="preserve"> </w:t>
       </w:r>
       <w:r>
-        <w:t xml:space="preserve">validly reflects how much uncertainty in the inference is due to missing information–that is, if all statistical assumptions are met.</w:t>
-      </w:r>
-      <w:r>
-        <w:rPr>
-          <w:rStyle w:val="FootnoteReference"/>
-        </w:rPr>
-        <w:footnoteReference w:id="24"/>
+        <w:t xml:space="preserve">validly reflects how much uncertainty in the inference is due to missing information–that is, if all statistical assumptions are met</w:t>
+      </w:r>
+      <w:r>
+        <w:t xml:space="preserve"> </w:t>
+      </w:r>
+      <w:r>
+        <w:t xml:space="preserve">[9]</w:t>
+      </w:r>
+      <w:r>
+        <w:t xml:space="preserve">.</w:t>
       </w:r>
     </w:p>
     <w:p>
@@ -299,19 +281,16 @@
         <w:t xml:space="preserve"> </w:t>
       </w:r>
       <w:r>
-        <w:t xml:space="preserve">data generating model.</w:t>
-      </w:r>
-      <w:r>
-        <w:rPr>
-          <w:rStyle w:val="FootnoteReference"/>
-        </w:rPr>
-        <w:footnoteReference w:id="25"/>
-      </w:r>
-      <w:r>
-        <w:t xml:space="preserve"> </w:t>
-      </w:r>
-      <w:r>
-        <w:t xml:space="preserve">Without proper evaluation of the imputations and the underlying assumptions, any drawn inference may erroneously be deemed valid. Such evaluation measures are currently missing or under-developed in MI software. Therefore, I aim to answer the following question:</w:t>
+        <w:t xml:space="preserve">data generating model</w:t>
+      </w:r>
+      <w:r>
+        <w:t xml:space="preserve"> </w:t>
+      </w:r>
+      <w:r>
+        <w:t xml:space="preserve">[11]</w:t>
+      </w:r>
+      <w:r>
+        <w:t xml:space="preserve">. Without proper evaluation of the imputations and the underlying assumptions, any drawn inference may erroneously be deemed valid. Such evaluation measures are currently missing or under-developed in MI software. Therefore, I aim to answer the following question:</w:t>
       </w:r>
       <w:r>
         <w:t xml:space="preserve"> </w:t>
@@ -346,37 +325,61 @@
         <w:t xml:space="preserve">MICE</w:t>
       </w:r>
       <w:r>
-        <w:t xml:space="preserve">.</w:t>
+        <w:t xml:space="preserve"> </w:t>
+      </w:r>
+      <w:r>
+        <w:t xml:space="preserve">[12]</w:t>
+      </w:r>
+      <w:r>
+        <w:t xml:space="preserve">. This research project will aid applied researchers in drawing valid inference from incomplete data sets. Simultaneously, a contribution to the scientific literature is made by developing novel methodology and guidelines for evaluating MI data methods.</w:t>
+      </w:r>
+    </w:p>
+    <w:p>
+      <w:pPr>
+        <w:pStyle w:val="Heading1"/>
+      </w:pPr>
+      <w:bookmarkStart w:id="22" w:name="literature-review"/>
+      <w:r>
+        <w:t xml:space="preserve">Literature Review</w:t>
+      </w:r>
+      <w:bookmarkEnd w:id="22"/>
+    </w:p>
+    <w:p>
+      <w:pPr>
+        <w:pStyle w:val="FirstParagraph"/>
+      </w:pPr>
+      <w:r>
+        <w:t xml:space="preserve">The validity of MI data depends on numerous assumptions that–by definition–cannot be verified from the incomplete data. Therefore, existing evaluation methods rely on proxy measures. For the following assumtions, no reliable proxy measures have been proposed and/or implemented in</w:t>
+      </w:r>
+      <w:r>
+        <w:t xml:space="preserve"> </w:t>
       </w:r>
       <w:r>
         <w:rPr>
-          <w:rStyle w:val="FootnoteReference"/>
+          <w:rStyle w:val="VerbatimChar"/>
         </w:rPr>
-        <w:footnoteReference w:id="26"/>
-      </w:r>
-      <w:r>
-        <w:t xml:space="preserve"> </w:t>
-      </w:r>
-      <w:r>
-        <w:t xml:space="preserve">This research project will aid applied researchers in drawing valid inference from incomplete data sets. Simultaneously, a contribution to the scientific literature is made by developing novel methodology and guidelines for evaluating MI data methods.</w:t>
-      </w:r>
-    </w:p>
-    <w:p>
-      <w:pPr>
-        <w:pStyle w:val="Heading1"/>
-      </w:pPr>
-      <w:bookmarkStart w:id="27" w:name="literature-review"/>
-      <w:r>
-        <w:t xml:space="preserve">Literature Review</w:t>
-      </w:r>
-      <w:bookmarkEnd w:id="27"/>
-    </w:p>
-    <w:p>
-      <w:pPr>
-        <w:pStyle w:val="FirstParagraph"/>
-      </w:pPr>
-      <w:r>
-        <w:t xml:space="preserve">The numerous assumptions inherent to MI methods, can be roughly divided into assumptions about: 1) the nature of the missingness (</w:t>
+        <w:t xml:space="preserve">MICE</w:t>
+      </w:r>
+      <w:r>
+        <w:t xml:space="preserve">: 1)</w:t>
+      </w:r>
+      <w:r>
+        <w:t xml:space="preserve"> </w:t>
+      </w:r>
+      <w:r>
+        <w:rPr>
+          <w:i/>
+        </w:rPr>
+        <w:t xml:space="preserve">ignorability</w:t>
+      </w:r>
+      <w:r>
+        <w:t xml:space="preserve"> </w:t>
+      </w:r>
+      <w:r>
+        <w:t xml:space="preserve">of the</w:t>
+      </w:r>
+      <w:r>
+        <w:t xml:space="preserve"> </w:t>
       </w:r>
       <w:r>
         <w:rPr>
@@ -385,24 +388,19 @@
         <w:t xml:space="preserve">missingness mechanism</w:t>
       </w:r>
       <w:r>
-        <w:t xml:space="preserve">); 2) the relation between observed and missing parts of the data (</w:t>
+        <w:t xml:space="preserve">; 2) suitability of the</w:t>
+      </w:r>
+      <w:r>
+        <w:t xml:space="preserve"> </w:t>
       </w:r>
       <w:r>
         <w:rPr>
           <w:i/>
         </w:rPr>
-        <w:t xml:space="preserve">missing data model</w:t>
-      </w:r>
-      <w:r>
-        <w:t xml:space="preserve">); and 3) the distribution of the missing values. By definition, assumptions cannot be verified on missing data. Therefore, proxy measures are used.</w:t>
-      </w:r>
-    </w:p>
-    <w:p>
-      <w:pPr>
-        <w:pStyle w:val="BodyText"/>
-      </w:pPr>
-      <w:r>
-        <w:t xml:space="preserve">The mechanism is assumed to be</w:t>
+        <w:t xml:space="preserve">imputation models</w:t>
+      </w:r>
+      <w:r>
+        <w:t xml:space="preserve">; and 3)</w:t>
       </w:r>
       <w:r>
         <w:t xml:space="preserve"> </w:t>
@@ -411,10 +409,28 @@
         <w:rPr>
           <w:i/>
         </w:rPr>
-        <w:t xml:space="preserve">missing at random</w:t>
-      </w:r>
-      <w:r>
-        <w:t xml:space="preserve">–i.e., the</w:t>
+        <w:t xml:space="preserve">compatibility</w:t>
+      </w:r>
+      <w:r>
+        <w:t xml:space="preserve"> </w:t>
+      </w:r>
+      <w:r>
+        <w:t xml:space="preserve">with the MI algorithm.</w:t>
+      </w:r>
+      <w:r>
+        <w:t xml:space="preserve"> </w:t>
+      </w:r>
+    </w:p>
+    <w:p>
+      <w:pPr>
+        <w:pStyle w:val="Compact"/>
+        <w:numPr>
+          <w:numId w:val="1001"/>
+          <w:ilvl w:val="0"/>
+        </w:numPr>
+      </w:pPr>
+      <w:r>
+        <w:t xml:space="preserve">The missingness mechanism is said to be ignorable when the</w:t>
       </w:r>
       <w:r>
         <w:t xml:space="preserve"> </w:t>
@@ -432,78 +448,58 @@
         <w:t xml:space="preserve"> </w:t>
       </w:r>
       <w:r>
-        <w:t xml:space="preserve">of the missingness does not depend on the missing data itself.</w:t>
+        <w:t xml:space="preserve">of the missingness does not depend on the missing data itself</w:t>
+      </w:r>
+      <w:r>
+        <w:t xml:space="preserve"> </w:t>
+      </w:r>
+      <w:r>
+        <w:t xml:space="preserve">[9]</w:t>
+      </w:r>
+      <w:r>
+        <w:t xml:space="preserve">. Evaluation is usually done with sensitivity analyses to assess the robustness of inferences to violations. Some practical guidelines exist (e.g.,</w:t>
+      </w:r>
+      <w:r>
+        <w:t xml:space="preserve"> </w:t>
+      </w:r>
+      <w:r>
+        <w:t xml:space="preserve">[8]</w:t>
+      </w:r>
+      <w:r>
+        <w:t xml:space="preserve">), but current MI software does not facilitate this methodology for empirical researchers.</w:t>
+      </w:r>
+    </w:p>
+    <w:p>
+      <w:pPr>
+        <w:pStyle w:val="Compact"/>
+        <w:numPr>
+          <w:numId w:val="1002"/>
+          <w:ilvl w:val="0"/>
+        </w:numPr>
+      </w:pPr>
+      <w:r>
+        <w:t xml:space="preserve">The imputation models should capture the relations between observed and missing parts of the data. These relations can be evaluated by plotting conditional distributions</w:t>
+      </w:r>
+      <w:r>
+        <w:t xml:space="preserve"> </w:t>
+      </w:r>
+      <w:r>
+        <w:t xml:space="preserve">[1]</w:t>
+      </w:r>
+      <w:r>
+        <w:t xml:space="preserve">. Such visualizations are available in</w:t>
+      </w:r>
+      <w:r>
+        <w:t xml:space="preserve"> </w:t>
       </w:r>
       <w:r>
         <w:rPr>
-          <w:rStyle w:val="FootnoteReference"/>
+          <w:rStyle w:val="VerbatimChar"/>
         </w:rPr>
-        <w:footnoteReference w:id="28"/>
-      </w:r>
-      <w:r>
-        <w:t xml:space="preserve"> </w:t>
-      </w:r>
-      <w:r>
-        <w:t xml:space="preserve">Evaluation is done via sensitivity analyses to assess the robustness of inferences to assumption violations. Some practical guidelines exist,</w:t>
-      </w:r>
-      <w:r>
-        <w:rPr>
-          <w:rStyle w:val="FootnoteReference"/>
-        </w:rPr>
-        <w:footnoteReference w:id="29"/>
-      </w:r>
-      <w:r>
-        <w:t xml:space="preserve"> </w:t>
-      </w:r>
-      <w:r>
-        <w:t xml:space="preserve">but current MI software does provide empirical researchers with this methodology.</w:t>
-      </w:r>
-    </w:p>
-    <w:p>
-      <w:pPr>
-        <w:pStyle w:val="BodyText"/>
-      </w:pPr>
-      <w:r>
-        <w:t xml:space="preserve">The</w:t>
-      </w:r>
-      <w:r>
-        <w:t xml:space="preserve"> </w:t>
-      </w:r>
-      <w:r>
-        <w:rPr>
-          <w:i/>
-        </w:rPr>
-        <w:t xml:space="preserve">missing data model</w:t>
-      </w:r>
-      <w:r>
-        <w:t xml:space="preserve"> </w:t>
-      </w:r>
-      <w:r>
-        <w:t xml:space="preserve">assumption entails that missing values are distributed similar to observed values, after correcting for covariates.</w:t>
-      </w:r>
-      <w:r>
-        <w:rPr>
-          <w:rStyle w:val="FootnoteReference"/>
-        </w:rPr>
-        <w:footnoteReference w:id="30"/>
-      </w:r>
-      <w:r>
-        <w:t xml:space="preserve"> </w:t>
-      </w:r>
-      <w:r>
-        <w:t xml:space="preserve">Differences between observed and imputed data can be evaluated by plotting conditional distributions.</w:t>
-      </w:r>
-      <w:r>
-        <w:rPr>
-          <w:rStyle w:val="FootnoteReference"/>
-        </w:rPr>
-        <w:footnoteReference w:id="31"/>
-      </w:r>
-      <w:r>
-        <w:t xml:space="preserve"> </w:t>
-      </w:r>
-      <w:r>
-        <w:t xml:space="preserve">This procedure currently lacks an interactive interface and statistical tests to quantify the relations with covariates. Moreover, model fit could be assessed using</w:t>
+        <w:t xml:space="preserve">MICE</w:t>
+      </w:r>
+      <w:r>
+        <w:t xml:space="preserve">, but subsequent statistical tests to quantify the relations with covariates are not yet provided. Additionally, there is potential to assess model fit by means of</w:t>
       </w:r>
       <w:r>
         <w:t xml:space="preserve"> </w:t>
@@ -515,10 +511,10 @@
         <w:t xml:space="preserve">over-imputation</w:t>
       </w:r>
       <w:r>
-        <w:rPr>
-          <w:rStyle w:val="FootnoteReference"/>
-        </w:rPr>
-        <w:footnoteReference w:id="32"/>
+        <w:t xml:space="preserve"> </w:t>
+      </w:r>
+      <w:r>
+        <w:t xml:space="preserve">[11]</w:t>
       </w:r>
       <w:r>
         <w:t xml:space="preserve"> </w:t>
@@ -536,39 +532,40 @@
         <w:t xml:space="preserve">double robustness</w:t>
       </w:r>
       <w:r>
+        <w:t xml:space="preserve"> </w:t>
+      </w:r>
+      <w:r>
+        <w:t xml:space="preserve">[3]</w:t>
+      </w:r>
+      <w:r>
         <w:t xml:space="preserve">.</w:t>
       </w:r>
-      <w:r>
-        <w:rPr>
-          <w:rStyle w:val="FootnoteReference"/>
-        </w:rPr>
-        <w:footnoteReference w:id="33"/>
-      </w:r>
-    </w:p>
-    <w:p>
-      <w:pPr>
-        <w:pStyle w:val="BodyText"/>
-      </w:pPr>
-      <w:r>
-        <w:t xml:space="preserve">The final assumption is met when the algorithm has converged to a stable distribution of MI values.</w:t>
-      </w:r>
-      <w:r>
-        <w:rPr>
-          <w:rStyle w:val="FootnoteReference"/>
-        </w:rPr>
-        <w:footnoteReference w:id="34"/>
-      </w:r>
-      <w:r>
-        <w:t xml:space="preserve"> </w:t>
-      </w:r>
-      <w:r>
-        <w:t xml:space="preserve">Conventional measures to diagnose convergence–e.g., Gelman and Rubin’s</w:t>
-      </w:r>
-      <w:r>
-        <w:t xml:space="preserve"> </w:t>
-      </w:r>
-      <w:r>
-        <w:t xml:space="preserve">(1992)</w:t>
+    </w:p>
+    <w:p>
+      <w:pPr>
+        <w:pStyle w:val="Compact"/>
+        <w:numPr>
+          <w:numId w:val="1003"/>
+          <w:ilvl w:val="0"/>
+        </w:numPr>
+      </w:pPr>
+      <w:r>
+        <w:t xml:space="preserve">The third assumption is met when the MI algorithm converges to a stable distribution</w:t>
+      </w:r>
+      <w:r>
+        <w:t xml:space="preserve"> </w:t>
+      </w:r>
+      <w:r>
+        <w:t xml:space="preserve">[11]</w:t>
+      </w:r>
+      <w:r>
+        <w:t xml:space="preserve">. Conventional measures to diagnose convergence–e.g., Gelman and Rubin’s</w:t>
+      </w:r>
+      <w:r>
+        <w:t xml:space="preserve"> </w:t>
+      </w:r>
+      <w:r>
+        <w:t xml:space="preserve">[5]</w:t>
       </w:r>
       <w:r>
         <w:t xml:space="preserve"> </w:t>
@@ -592,19 +589,16 @@
         </m:acc>
       </m:oMath>
       <w:r>
-        <w:t xml:space="preserve">–do not suit multiply imputed data.</w:t>
-      </w:r>
-      <w:r>
-        <w:rPr>
-          <w:rStyle w:val="FootnoteReference"/>
-        </w:rPr>
-        <w:footnoteReference w:id="35"/>
-      </w:r>
-      <w:r>
-        <w:t xml:space="preserve"> </w:t>
-      </w:r>
-      <w:r>
-        <w:t xml:space="preserve">Therefore, empirical researchers have to rely on a visual inspection procedure that is theoretically equivalent to</w:t>
+        <w:t xml:space="preserve">–do not suit multiply imputed data</w:t>
+      </w:r>
+      <w:r>
+        <w:t xml:space="preserve"> </w:t>
+      </w:r>
+      <w:r>
+        <w:t xml:space="preserve">[6]</w:t>
+      </w:r>
+      <w:r>
+        <w:t xml:space="preserve">. Therefore, empirical researchers have to rely on a visual inspection procedure that is theoretically equivalent to</w:t>
       </w:r>
       <w:r>
         <w:t xml:space="preserve"> </w:t>
@@ -622,31 +616,22 @@
         </m:acc>
       </m:oMath>
       <w:r>
-        <w:t xml:space="preserve">.</w:t>
-      </w:r>
-      <w:r>
-        <w:rPr>
-          <w:rStyle w:val="FootnoteReference"/>
-        </w:rPr>
-        <w:footnoteReference w:id="36"/>
-      </w:r>
-      <w:r>
-        <w:t xml:space="preserve"> </w:t>
-      </w:r>
-      <w:r>
-        <w:t xml:space="preserve">Not only is visually assessing convergence difficult for the untrained eye, it might also be futile. The convergence properties of MI algorithms lack scientific consensus,</w:t>
-      </w:r>
-      <w:r>
-        <w:rPr>
-          <w:rStyle w:val="FootnoteReference"/>
-        </w:rPr>
-        <w:footnoteReference w:id="37"/>
-      </w:r>
-      <w:r>
-        <w:t xml:space="preserve"> </w:t>
-      </w:r>
-      <w:r>
-        <w:t xml:space="preserve">and some default</w:t>
+        <w:t xml:space="preserve"> </w:t>
+      </w:r>
+      <w:r>
+        <w:t xml:space="preserve">[13]</w:t>
+      </w:r>
+      <w:r>
+        <w:t xml:space="preserve">. Not only is visually assessing convergence difficult for the untrained eye, it might also be futile. The convergence properties of MI algorithms lack scientific consensus</w:t>
+      </w:r>
+      <w:r>
+        <w:t xml:space="preserve"> </w:t>
+      </w:r>
+      <w:r>
+        <w:t xml:space="preserve">[10]</w:t>
+      </w:r>
+      <w:r>
+        <w:t xml:space="preserve">, and some default</w:t>
       </w:r>
       <w:r>
         <w:t xml:space="preserve"> </w:t>
@@ -661,36 +646,44 @@
         <w:t xml:space="preserve"> </w:t>
       </w:r>
       <w:r>
-        <w:t xml:space="preserve">techniques might not converge to stable distributions at all.</w:t>
-      </w:r>
-      <w:r>
-        <w:rPr>
-          <w:rStyle w:val="FootnoteReference"/>
-        </w:rPr>
-        <w:footnoteReference w:id="38"/>
-      </w:r>
-      <w:r>
-        <w:t xml:space="preserve"> </w:t>
-      </w:r>
-      <w:r>
-        <w:t xml:space="preserve">Convergence diagnostics for MI methods have not been systematically studied.</w:t>
-      </w:r>
-      <w:r>
-        <w:rPr>
-          <w:rStyle w:val="FootnoteReference"/>
-        </w:rPr>
-        <w:footnoteReference w:id="39"/>
+        <w:t xml:space="preserve">techniques might not converge to stable distributions at all</w:t>
+      </w:r>
+      <w:r>
+        <w:t xml:space="preserve"> </w:t>
+      </w:r>
+      <w:r>
+        <w:t xml:space="preserve">[7]</w:t>
+      </w:r>
+      <w:r>
+        <w:t xml:space="preserve">. Moreover, convergence diagnostics for MI methods have not been systematically studied</w:t>
+      </w:r>
+      <w:r>
+        <w:t xml:space="preserve"> </w:t>
+      </w:r>
+      <w:r>
+        <w:t xml:space="preserve">[11]</w:t>
+      </w:r>
+      <w:r>
+        <w:t xml:space="preserve">.</w:t>
+      </w:r>
+    </w:p>
+    <w:p>
+      <w:pPr>
+        <w:pStyle w:val="FirstParagraph"/>
+      </w:pPr>
+      <w:r>
+        <w:t xml:space="preserve">In short, the existing literature provides both possibilities and limitations to evaluating the validity of multiply imputed data. My aim is to (further) develop and implement the methodology.</w:t>
       </w:r>
     </w:p>
     <w:p>
       <w:pPr>
         <w:pStyle w:val="Heading1"/>
       </w:pPr>
-      <w:bookmarkStart w:id="40" w:name="methods"/>
+      <w:bookmarkStart w:id="23" w:name="methods"/>
       <w:r>
         <w:t xml:space="preserve">Methods</w:t>
       </w:r>
-      <w:bookmarkEnd w:id="40"/>
+      <w:bookmarkEnd w:id="23"/>
     </w:p>
     <w:p>
       <w:pPr>
@@ -712,19 +705,16 @@
         <w:t xml:space="preserve"> </w:t>
       </w:r>
       <w:r>
-        <w:t xml:space="preserve">developers. I will develop novel methodology for evaluating MI data, and implement these methods using R Shiny.</w:t>
-      </w:r>
-      <w:r>
-        <w:rPr>
-          <w:rStyle w:val="FootnoteReference"/>
-        </w:rPr>
-        <w:footnoteReference w:id="41"/>
-      </w:r>
-      <w:r>
-        <w:t xml:space="preserve"> </w:t>
-      </w:r>
-      <w:r>
-        <w:t xml:space="preserve">The endproduct is an interactive evaluation device:</w:t>
+        <w:t xml:space="preserve">developers. I will develop novel methodology for evaluating MI data, and implement these methods using R Shiny</w:t>
+      </w:r>
+      <w:r>
+        <w:t xml:space="preserve"> </w:t>
+      </w:r>
+      <w:r>
+        <w:t xml:space="preserve">[4]</w:t>
+      </w:r>
+      <w:r>
+        <w:t xml:space="preserve">. The endproduct is an interactive evaluation device:</w:t>
       </w:r>
       <w:r>
         <w:t xml:space="preserve"> </w:t>
@@ -765,16 +755,7 @@
         <w:pStyle w:val="BodyText"/>
       </w:pPr>
       <w:r>
-        <w:t xml:space="preserve">The research report will consist of an investigation into algorithmic convergence of MI algorithms. I will replicate</w:t>
-      </w:r>
-      <w:r>
-        <w:t xml:space="preserve"> </w:t>
-      </w:r>
-      <w:r>
-        <w:t xml:space="preserve">Lacerda, Ardington, and Leibbrandt (2007)</w:t>
-      </w:r>
-      <w:r>
-        <w:t xml:space="preserve">’s simulation study on</w:t>
+        <w:t xml:space="preserve">The research report will consist of an investigation into algorithmic convergence of MI algorithms. I will replicate Lacerda et al.’s simulation study on</w:t>
       </w:r>
       <w:r>
         <w:t xml:space="preserve"> </w:t>
@@ -792,6 +773,12 @@
         </m:acc>
       </m:oMath>
       <w:r>
+        <w:t xml:space="preserve"> </w:t>
+      </w:r>
+      <w:r>
+        <w:t xml:space="preserve">[6]</w:t>
+      </w:r>
+      <w:r>
         <w:t xml:space="preserve">, and potentially combine this convergence measure with auto-correlation or simulation error diagnostics. Ideally, I will develop a single summary indicator to flag non-convergence.</w:t>
       </w:r>
     </w:p>
@@ -812,7 +799,7 @@
         <w:t xml:space="preserve">ShinyMICE</w:t>
       </w:r>
       <w:r>
-        <w:t xml:space="preserve">. The application will at least contain modules for: sensitivity analyses; data visualizations (e.g., scatter-plots, densities, cross-tabulations); and statistical evaluations of relations between variables pre- versus post-imputation (i.e.,</w:t>
+        <w:t xml:space="preserve">, see Figure 1. The application will at least contain methodology for: sensitivity analyses; data visualizations (e.g., scatter-plots, densities, cross-tabulations); and statistical evaluations of relations between variables pre- versus post-imputation (i.e.,</w:t>
       </w:r>
       <w:r>
         <w:t xml:space="preserve"> </w:t>
@@ -832,15 +819,73 @@
         </m:sSup>
       </m:oMath>
       <w:r>
-        <w:t xml:space="preserve">-tests or t-tests).</w:t>
-      </w:r>
-    </w:p>
-    <w:p>
-      <w:pPr>
-        <w:pStyle w:val="BodyText"/>
-      </w:pPr>
-      <w:r>
-        <w:t xml:space="preserve">A working beta version of</w:t>
+        <w:t xml:space="preserve">-tests or</w:t>
+      </w:r>
+      <w:r>
+        <w:t xml:space="preserve"> </w:t>
+      </w:r>
+      <m:oMath>
+        <m:r>
+          <m:t>t</m:t>
+        </m:r>
+      </m:oMath>
+      <w:r>
+        <w:t xml:space="preserve">-tests).</w:t>
+      </w:r>
+    </w:p>
+    <w:p>
+      <w:pPr>
+        <w:pStyle w:val="CaptionedFigure"/>
+      </w:pPr>
+      <w:r>
+        <w:drawing>
+          <wp:inline>
+            <wp:extent cx="5334000" cy="2997753"/>
+            <wp:effectExtent b="0" l="0" r="0" t="0"/>
+            <wp:docPr descr="Preliminary impression of the interactive ShinyMICE user interface." title="" id="1" name="Picture"/>
+            <a:graphic>
+              <a:graphicData uri="http://schemas.openxmlformats.org/drawingml/2006/picture">
+                <pic:pic>
+                  <pic:nvPicPr>
+                    <pic:cNvPr descr="Figures/Impression.png" id="0" name="Picture"/>
+                    <pic:cNvPicPr>
+                      <a:picLocks noChangeArrowheads="1" noChangeAspect="1"/>
+                    </pic:cNvPicPr>
+                  </pic:nvPicPr>
+                  <pic:blipFill>
+                    <a:blip r:embed="rId24"/>
+                    <a:stretch>
+                      <a:fillRect/>
+                    </a:stretch>
+                  </pic:blipFill>
+                  <pic:spPr bwMode="auto">
+                    <a:xfrm>
+                      <a:off x="0" y="0"/>
+                      <a:ext cx="5334000" cy="2997753"/>
+                    </a:xfrm>
+                    <a:prstGeom prst="rect">
+                      <a:avLst/>
+                    </a:prstGeom>
+                    <a:noFill/>
+                    <a:ln w="9525">
+                      <a:noFill/>
+                      <a:headEnd/>
+                      <a:tailEnd/>
+                    </a:ln>
+                  </pic:spPr>
+                </pic:pic>
+              </a:graphicData>
+            </a:graphic>
+          </wp:inline>
+        </w:drawing>
+      </w:r>
+    </w:p>
+    <w:p>
+      <w:pPr>
+        <w:pStyle w:val="ImageCaption"/>
+      </w:pPr>
+      <w:r>
+        <w:t xml:space="preserve">Preliminary impression of the interactive</w:t>
       </w:r>
       <w:r>
         <w:t xml:space="preserve"> </w:t>
@@ -855,6 +900,29 @@
         <w:t xml:space="preserve"> </w:t>
       </w:r>
       <w:r>
+        <w:t xml:space="preserve">user interface.</w:t>
+      </w:r>
+    </w:p>
+    <w:p>
+      <w:pPr>
+        <w:pStyle w:val="BodyText"/>
+      </w:pPr>
+      <w:r>
+        <w:t xml:space="preserve">A working beta version of</w:t>
+      </w:r>
+      <w:r>
+        <w:t xml:space="preserve"> </w:t>
+      </w:r>
+      <w:r>
+        <w:rPr>
+          <w:rStyle w:val="VerbatimChar"/>
+        </w:rPr>
+        <w:t xml:space="preserve">ShinyMICE</w:t>
+      </w:r>
+      <w:r>
+        <w:t xml:space="preserve"> </w:t>
+      </w:r>
+      <w:r>
         <w:t xml:space="preserve">will be considered a sufficient milestone to proceed with writing a technical paper on the methodology and the software. I aim to submit this for publication in</w:t>
       </w:r>
       <w:r>
@@ -867,27 +935,57 @@
         <w:t xml:space="preserve">Journal of Statistical Software</w:t>
       </w:r>
       <w:r>
-        <w:t xml:space="preserve">. Finally, ShinyMICE will be integrated into the existing MICE environment, and a vignette for applied researchers will be written.</w:t>
+        <w:t xml:space="preserve">. Finally,</w:t>
+      </w:r>
+      <w:r>
+        <w:t xml:space="preserve"> </w:t>
+      </w:r>
+      <w:r>
+        <w:rPr>
+          <w:rStyle w:val="VerbatimChar"/>
+        </w:rPr>
+        <w:t xml:space="preserve">ShinyMICE</w:t>
+      </w:r>
+      <w:r>
+        <w:t xml:space="preserve"> </w:t>
+      </w:r>
+      <w:r>
+        <w:t xml:space="preserve">will be integrated into the existing</w:t>
+      </w:r>
+      <w:r>
+        <w:t xml:space="preserve"> </w:t>
+      </w:r>
+      <w:r>
+        <w:rPr>
+          <w:rStyle w:val="VerbatimChar"/>
+        </w:rPr>
+        <w:t xml:space="preserve">MICE</w:t>
+      </w:r>
+      <w:r>
+        <w:t xml:space="preserve"> </w:t>
+      </w:r>
+      <w:r>
+        <w:t xml:space="preserve">environment, and a vignette for applied researchers will be written.</w:t>
       </w:r>
     </w:p>
     <w:p>
       <w:pPr>
         <w:pStyle w:val="Heading1"/>
       </w:pPr>
-      <w:bookmarkStart w:id="42" w:name="references"/>
+      <w:bookmarkStart w:id="25" w:name="references"/>
       <w:r>
         <w:t xml:space="preserve">References</w:t>
       </w:r>
-      <w:bookmarkEnd w:id="42"/>
-    </w:p>
-    <w:bookmarkStart w:id="63" w:name="refs"/>
-    <w:bookmarkStart w:id="44" w:name="ref-abay08"/>
+      <w:bookmarkEnd w:id="25"/>
+    </w:p>
+    <w:bookmarkStart w:id="47" w:name="refs"/>
+    <w:bookmarkStart w:id="27" w:name="ref-abay08"/>
     <w:p>
       <w:pPr>
         <w:pStyle w:val="Bibliography"/>
       </w:pPr>
       <w:r>
-        <w:t xml:space="preserve">Abayomi, Kobi, Andrew Gelman, and Marc Levy. 2008. “Diagnostics for Multivariate Imputations.”</w:t>
+        <w:t xml:space="preserve">[1] Abayomi, K. et al. 2008. Diagnostics for multivariate imputations.</w:t>
       </w:r>
       <w:r>
         <w:t xml:space="preserve"> </w:t>
@@ -899,15 +997,9 @@
         <w:t xml:space="preserve">Journal of the Royal Statistical Society: Series C (Applied Statistics)</w:t>
       </w:r>
       <w:r>
-        <w:t xml:space="preserve"> </w:t>
-      </w:r>
-      <w:r>
-        <w:t xml:space="preserve">57 (3): 273–91.</w:t>
-      </w:r>
-      <w:r>
-        <w:t xml:space="preserve"> </w:t>
-      </w:r>
-      <w:hyperlink r:id="rId43">
+        <w:t xml:space="preserve">. 57, 3 (Jun. 2008), 273–291. DOI:</w:t>
+      </w:r>
+      <w:hyperlink r:id="rId26">
         <w:r>
           <w:rPr>
             <w:rStyle w:val="Hyperlink"/>
@@ -919,14 +1011,14 @@
         <w:t xml:space="preserve">.</w:t>
       </w:r>
     </w:p>
-    <w:bookmarkEnd w:id="44"/>
-    <w:bookmarkStart w:id="45" w:name="ref-alli02"/>
+    <w:bookmarkEnd w:id="27"/>
+    <w:bookmarkStart w:id="28" w:name="ref-alli02"/>
     <w:p>
       <w:pPr>
         <w:pStyle w:val="Bibliography"/>
       </w:pPr>
       <w:r>
-        <w:t xml:space="preserve">Allison, Paul D. 2001.</w:t>
+        <w:t xml:space="preserve">[2] Allison, P.D. 2001.</w:t>
       </w:r>
       <w:r>
         <w:t xml:space="preserve"> </w:t>
@@ -935,20 +1027,53 @@
         <w:rPr>
           <w:i/>
         </w:rPr>
-        <w:t xml:space="preserve">Missing Data</w:t>
-      </w:r>
-      <w:r>
-        <w:t xml:space="preserve">. Vol. 136. Sage publications.</w:t>
-      </w:r>
-    </w:p>
-    <w:bookmarkEnd w:id="45"/>
-    <w:bookmarkStart w:id="47" w:name="ref-shiny17"/>
+        <w:t xml:space="preserve">Missing data</w:t>
+      </w:r>
+      <w:r>
+        <w:t xml:space="preserve">. Sage publications.</w:t>
+      </w:r>
+    </w:p>
+    <w:bookmarkEnd w:id="28"/>
+    <w:bookmarkStart w:id="30" w:name="ref-bang05"/>
     <w:p>
       <w:pPr>
         <w:pStyle w:val="Bibliography"/>
       </w:pPr>
       <w:r>
-        <w:t xml:space="preserve">Chang, Winston, Joe Cheng, J. J. Allaire, Yihui Xie, Jonathan McPherson, RStudio, jQuery Foundation (jQuery library and jQuery UI library), et al. 2019.</w:t>
+        <w:t xml:space="preserve">[3] Bang, H. and Robins, J.M. 2005. Doubly Robust Estimation in Missing Data and Causal Inference Models.</w:t>
+      </w:r>
+      <w:r>
+        <w:t xml:space="preserve"> </w:t>
+      </w:r>
+      <w:r>
+        <w:rPr>
+          <w:i/>
+        </w:rPr>
+        <w:t xml:space="preserve">Biometrics</w:t>
+      </w:r>
+      <w:r>
+        <w:t xml:space="preserve">. 61, 4 (2005), 962–973. DOI:</w:t>
+      </w:r>
+      <w:hyperlink r:id="rId29">
+        <w:r>
+          <w:rPr>
+            <w:rStyle w:val="Hyperlink"/>
+          </w:rPr>
+          <w:t xml:space="preserve">https://doi.org/10.1111/j.1541-0420.2005.00377.x</w:t>
+        </w:r>
+      </w:hyperlink>
+      <w:r>
+        <w:t xml:space="preserve">.</w:t>
+      </w:r>
+    </w:p>
+    <w:bookmarkEnd w:id="30"/>
+    <w:bookmarkStart w:id="31" w:name="ref-shiny17"/>
+    <w:p>
+      <w:pPr>
+        <w:pStyle w:val="Bibliography"/>
+      </w:pPr>
+      <w:r>
+        <w:t xml:space="preserve">[4] Chang, W. et al. 2019.</w:t>
       </w:r>
       <w:r>
         <w:t xml:space="preserve"> </w:t>
@@ -960,34 +1085,17 @@
         <w:t xml:space="preserve">Shiny: Web Application Framework for R</w:t>
       </w:r>
       <w:r>
-        <w:t xml:space="preserve"> </w:t>
-      </w:r>
-      <w:r>
-        <w:t xml:space="preserve">(version 1.3.2).</w:t>
-      </w:r>
-      <w:r>
-        <w:t xml:space="preserve"> </w:t>
-      </w:r>
-      <w:hyperlink r:id="rId46">
-        <w:r>
-          <w:rPr>
-            <w:rStyle w:val="Hyperlink"/>
-          </w:rPr>
-          <w:t xml:space="preserve">https://CRAN.R-project.org/package=shiny</w:t>
-        </w:r>
-      </w:hyperlink>
-      <w:r>
         <w:t xml:space="preserve">.</w:t>
       </w:r>
     </w:p>
-    <w:bookmarkEnd w:id="47"/>
-    <w:bookmarkStart w:id="49" w:name="ref-gelm92"/>
+    <w:bookmarkEnd w:id="31"/>
+    <w:bookmarkStart w:id="33" w:name="ref-gelm92"/>
     <w:p>
       <w:pPr>
         <w:pStyle w:val="Bibliography"/>
       </w:pPr>
       <w:r>
-        <w:t xml:space="preserve">Gelman, Andrew, and Donald B. Rubin. 1992. “Inference from Iterative Simulation Using Multiple Sequences.”</w:t>
+        <w:t xml:space="preserve">[5] Gelman, A. and Rubin, D.B. 1992. Inference from Iterative Simulation Using Multiple Sequences.</w:t>
       </w:r>
       <w:r>
         <w:t xml:space="preserve"> </w:t>
@@ -999,15 +1107,9 @@
         <w:t xml:space="preserve">Statistical Science</w:t>
       </w:r>
       <w:r>
-        <w:t xml:space="preserve"> </w:t>
-      </w:r>
-      <w:r>
-        <w:t xml:space="preserve">7 (4): 457–72.</w:t>
-      </w:r>
-      <w:r>
-        <w:t xml:space="preserve"> </w:t>
-      </w:r>
-      <w:hyperlink r:id="rId48">
+        <w:t xml:space="preserve">. 7, 4 (Nov. 1992), 457–472. DOI:</w:t>
+      </w:r>
+      <w:hyperlink r:id="rId32">
         <w:r>
           <w:rPr>
             <w:rStyle w:val="Hyperlink"/>
@@ -1019,24 +1121,24 @@
         <w:t xml:space="preserve">.</w:t>
       </w:r>
     </w:p>
-    <w:bookmarkEnd w:id="49"/>
-    <w:bookmarkStart w:id="50" w:name="ref-lace07"/>
+    <w:bookmarkEnd w:id="33"/>
+    <w:bookmarkStart w:id="34" w:name="ref-lace07"/>
     <w:p>
       <w:pPr>
         <w:pStyle w:val="Bibliography"/>
       </w:pPr>
       <w:r>
-        <w:t xml:space="preserve">Lacerda, Miguel, Cally Ardington, and Murray Leibbrandt. 2007. “Sequential Regression Multiple Imputation for Incomplete Multivariate Data Using Markov Chain Monte Carlo.”</w:t>
-      </w:r>
-    </w:p>
-    <w:bookmarkEnd w:id="50"/>
-    <w:bookmarkStart w:id="52" w:name="ref-murr18"/>
+        <w:t xml:space="preserve">[6] Lacerda, M. et al. 2007. Sequential regression multiple imputation for incomplete multivariate data using Markov chain Monte Carlo. (2007).</w:t>
+      </w:r>
+    </w:p>
+    <w:bookmarkEnd w:id="34"/>
+    <w:bookmarkStart w:id="36" w:name="ref-murr18"/>
     <w:p>
       <w:pPr>
         <w:pStyle w:val="Bibliography"/>
       </w:pPr>
       <w:r>
-        <w:t xml:space="preserve">Murray, Jared S. 2018. “Multiple Imputation: A Review of Practical and Theoretical Findings.”</w:t>
+        <w:t xml:space="preserve">[7] Murray, J.S. 2018. Multiple Imputation: A Review of Practical and Theoretical Findings.</w:t>
       </w:r>
       <w:r>
         <w:t xml:space="preserve"> </w:t>
@@ -1048,15 +1150,9 @@
         <w:t xml:space="preserve">Statistical Science</w:t>
       </w:r>
       <w:r>
-        <w:t xml:space="preserve"> </w:t>
-      </w:r>
-      <w:r>
-        <w:t xml:space="preserve">33 (2): 142–59.</w:t>
-      </w:r>
-      <w:r>
-        <w:t xml:space="preserve"> </w:t>
-      </w:r>
-      <w:hyperlink r:id="rId51">
+        <w:t xml:space="preserve">. 33, 2 (May 2018), 142–159. DOI:</w:t>
+      </w:r>
+      <w:hyperlink r:id="rId35">
         <w:r>
           <w:rPr>
             <w:rStyle w:val="Hyperlink"/>
@@ -1068,14 +1164,14 @@
         <w:t xml:space="preserve">.</w:t>
       </w:r>
     </w:p>
-    <w:bookmarkEnd w:id="52"/>
-    <w:bookmarkStart w:id="54" w:name="ref-nguy17"/>
+    <w:bookmarkEnd w:id="36"/>
+    <w:bookmarkStart w:id="38" w:name="ref-nguy17"/>
     <w:p>
       <w:pPr>
         <w:pStyle w:val="Bibliography"/>
       </w:pPr>
       <w:r>
-        <w:t xml:space="preserve">Nguyen, Cattram D., John B. Carlin, and Katherine J. Lee. 2017. “Model Checking in Multiple Imputation: An Overview and Case Study.”</w:t>
+        <w:t xml:space="preserve">[8] Nguyen, C.D. et al. 2017. Model checking in multiple imputation: An overview and case study.</w:t>
       </w:r>
       <w:r>
         <w:t xml:space="preserve"> </w:t>
@@ -1087,15 +1183,9 @@
         <w:t xml:space="preserve">Emerging Themes in Epidemiology</w:t>
       </w:r>
       <w:r>
-        <w:t xml:space="preserve"> </w:t>
-      </w:r>
-      <w:r>
-        <w:t xml:space="preserve">14 (1): 8.</w:t>
-      </w:r>
-      <w:r>
-        <w:t xml:space="preserve"> </w:t>
-      </w:r>
-      <w:hyperlink r:id="rId53">
+        <w:t xml:space="preserve">. 14, 1 (Aug. 2017), 8. DOI:</w:t>
+      </w:r>
+      <w:hyperlink r:id="rId37">
         <w:r>
           <w:rPr>
             <w:rStyle w:val="Hyperlink"/>
@@ -1107,14 +1197,14 @@
         <w:t xml:space="preserve">.</w:t>
       </w:r>
     </w:p>
-    <w:bookmarkEnd w:id="54"/>
-    <w:bookmarkStart w:id="55" w:name="ref-rubin87"/>
+    <w:bookmarkEnd w:id="38"/>
+    <w:bookmarkStart w:id="39" w:name="ref-rubin87"/>
     <w:p>
       <w:pPr>
         <w:pStyle w:val="Bibliography"/>
       </w:pPr>
       <w:r>
-        <w:t xml:space="preserve">Rubin, Donald B. 1987.</w:t>
+        <w:t xml:space="preserve">[9] Rubin, D.B. 1987.</w:t>
       </w:r>
       <w:r>
         <w:t xml:space="preserve"> </w:t>
@@ -1123,20 +1213,20 @@
         <w:rPr>
           <w:i/>
         </w:rPr>
-        <w:t xml:space="preserve">Multiple Imputation for Nonresponse in Surveys</w:t>
-      </w:r>
-      <w:r>
-        <w:t xml:space="preserve">. Wiley Series in Probability and Mathematical Statistics Applied Probability and Statistics. New York, NY: Wiley.</w:t>
-      </w:r>
-    </w:p>
-    <w:bookmarkEnd w:id="55"/>
-    <w:bookmarkStart w:id="57" w:name="ref-taka17"/>
+        <w:t xml:space="preserve">Multiple Imputation for nonresponse in surveys</w:t>
+      </w:r>
+      <w:r>
+        <w:t xml:space="preserve">. Wiley.</w:t>
+      </w:r>
+    </w:p>
+    <w:bookmarkEnd w:id="39"/>
+    <w:bookmarkStart w:id="41" w:name="ref-taka17"/>
     <w:p>
       <w:pPr>
         <w:pStyle w:val="Bibliography"/>
       </w:pPr>
       <w:r>
-        <w:t xml:space="preserve">Takahashi, Masayoshi. 2017. “Statistical Inference in Missing Data by MCMC and Non-MCMC Multiple Imputation Algorithms: Assessing the Effects of Between-Imputation Iterations.”</w:t>
+        <w:t xml:space="preserve">[10] Takahashi, M. 2017. Statistical Inference in Missing Data by MCMC and Non-MCMC Multiple Imputation Algorithms: Assessing the Effects of Between-Imputation Iterations.</w:t>
       </w:r>
       <w:r>
         <w:t xml:space="preserve"> </w:t>
@@ -1148,15 +1238,9 @@
         <w:t xml:space="preserve">Data Science Journal</w:t>
       </w:r>
       <w:r>
-        <w:t xml:space="preserve"> </w:t>
-      </w:r>
-      <w:r>
-        <w:t xml:space="preserve">16 (0): 37.</w:t>
-      </w:r>
-      <w:r>
-        <w:t xml:space="preserve"> </w:t>
-      </w:r>
-      <w:hyperlink r:id="rId56">
+        <w:t xml:space="preserve">. 16, (Jul. 2017), 37. DOI:</w:t>
+      </w:r>
+      <w:hyperlink r:id="rId40">
         <w:r>
           <w:rPr>
             <w:rStyle w:val="Hyperlink"/>
@@ -1168,14 +1252,14 @@
         <w:t xml:space="preserve">.</w:t>
       </w:r>
     </w:p>
-    <w:bookmarkEnd w:id="57"/>
-    <w:bookmarkStart w:id="58" w:name="ref-buur18"/>
+    <w:bookmarkEnd w:id="41"/>
+    <w:bookmarkStart w:id="42" w:name="ref-buur18"/>
     <w:p>
       <w:pPr>
         <w:pStyle w:val="Bibliography"/>
       </w:pPr>
       <w:r>
-        <w:t xml:space="preserve">Van Buuren, Stef. 2018.</w:t>
+        <w:t xml:space="preserve">[11] Van Buuren, S. 2018.</w:t>
       </w:r>
       <w:r>
         <w:t xml:space="preserve"> </w:t>
@@ -1184,20 +1268,20 @@
         <w:rPr>
           <w:i/>
         </w:rPr>
-        <w:t xml:space="preserve">Flexible Imputation of Missing Data</w:t>
+        <w:t xml:space="preserve">Flexible imputation of missing data</w:t>
       </w:r>
       <w:r>
         <w:t xml:space="preserve">. Chapman and Hall/CRC.</w:t>
       </w:r>
     </w:p>
-    <w:bookmarkEnd w:id="58"/>
-    <w:bookmarkStart w:id="60" w:name="ref-mice11"/>
+    <w:bookmarkEnd w:id="42"/>
+    <w:bookmarkStart w:id="44" w:name="ref-mice11"/>
     <w:p>
       <w:pPr>
         <w:pStyle w:val="Bibliography"/>
       </w:pPr>
       <w:r>
-        <w:t xml:space="preserve">Van Buuren, Stef, and Karin Groothuis-Oudshoorn. 2011. “Mice: Multivariate Imputation by Chained Equations in R.”</w:t>
+        <w:t xml:space="preserve">[12] Van Buuren, S. and Groothuis-Oudshoorn, K. 2011. Mice: Multivariate Imputation by Chained Equations in R.</w:t>
       </w:r>
       <w:r>
         <w:t xml:space="preserve"> </w:t>
@@ -1209,15 +1293,9 @@
         <w:t xml:space="preserve">Journal of Statistical Software</w:t>
       </w:r>
       <w:r>
-        <w:t xml:space="preserve"> </w:t>
-      </w:r>
-      <w:r>
-        <w:t xml:space="preserve">45 (1): 1–67.</w:t>
-      </w:r>
-      <w:r>
-        <w:t xml:space="preserve"> </w:t>
-      </w:r>
-      <w:hyperlink r:id="rId59">
+        <w:t xml:space="preserve">. 45, 1 (Dec. 2011), 1–67. DOI:</w:t>
+      </w:r>
+      <w:hyperlink r:id="rId43">
         <w:r>
           <w:rPr>
             <w:rStyle w:val="Hyperlink"/>
@@ -1229,14 +1307,14 @@
         <w:t xml:space="preserve">.</w:t>
       </w:r>
     </w:p>
-    <w:bookmarkEnd w:id="60"/>
-    <w:bookmarkStart w:id="62" w:name="ref-whit11"/>
+    <w:bookmarkEnd w:id="44"/>
+    <w:bookmarkStart w:id="46" w:name="ref-whit11"/>
     <w:p>
       <w:pPr>
         <w:pStyle w:val="Bibliography"/>
       </w:pPr>
       <w:r>
-        <w:t xml:space="preserve">White, Ian R., Patrick Royston, and Angela M. Wood. 2011. “Multiple Imputation Using Chained Equations: Issues and Guidance for Practice.”</w:t>
+        <w:t xml:space="preserve">[13] White, I.R. et al. 2011. Multiple imputation using chained equations: Issues and guidance for practice.</w:t>
       </w:r>
       <w:r>
         <w:t xml:space="preserve"> </w:t>
@@ -1248,15 +1326,9 @@
         <w:t xml:space="preserve">Statistics in Medicine</w:t>
       </w:r>
       <w:r>
-        <w:t xml:space="preserve"> </w:t>
-      </w:r>
-      <w:r>
-        <w:t xml:space="preserve">30 (4): 377–99.</w:t>
-      </w:r>
-      <w:r>
-        <w:t xml:space="preserve"> </w:t>
-      </w:r>
-      <w:hyperlink r:id="rId61">
+        <w:t xml:space="preserve">. 30, 4 (Feb. 2011), 377–399. DOI:</w:t>
+      </w:r>
+      <w:hyperlink r:id="rId45">
         <w:r>
           <w:rPr>
             <w:rStyle w:val="Hyperlink"/>
@@ -1268,8 +1340,8 @@
         <w:t xml:space="preserve">.</w:t>
       </w:r>
     </w:p>
-    <w:bookmarkEnd w:id="62"/>
-    <w:bookmarkEnd w:id="63"/>
+    <w:bookmarkEnd w:id="46"/>
+    <w:bookmarkEnd w:id="47"/>
     <w:sectPr/>
   </w:body>
 </w:document>
@@ -1295,354 +1367,6 @@
       </w:r>
     </w:p>
   </w:footnote>
-  <w:footnote w:id="22">
-    <w:p>
-      <w:pPr>
-        <w:pStyle w:val="FootnoteText"/>
-      </w:pPr>
-      <w:r>
-        <w:rPr>
-          <w:rStyle w:val="FootnoteReference"/>
-        </w:rPr>
-        <w:footnoteRef/>
-      </w:r>
-      <w:r>
-        <w:t xml:space="preserve"> </w:t>
-      </w:r>
-      <w:r>
-        <w:t xml:space="preserve">Allison (2001)</w:t>
-      </w:r>
-    </w:p>
-  </w:footnote>
-  <w:footnote w:id="23">
-    <w:p>
-      <w:pPr>
-        <w:pStyle w:val="FootnoteText"/>
-      </w:pPr>
-      <w:r>
-        <w:rPr>
-          <w:rStyle w:val="FootnoteReference"/>
-        </w:rPr>
-        <w:footnoteRef/>
-      </w:r>
-      <w:r>
-        <w:t xml:space="preserve"> </w:t>
-      </w:r>
-      <w:r>
-        <w:t xml:space="preserve">Van Buuren (2018)</w:t>
-      </w:r>
-    </w:p>
-  </w:footnote>
-  <w:footnote w:id="24">
-    <w:p>
-      <w:pPr>
-        <w:pStyle w:val="FootnoteText"/>
-      </w:pPr>
-      <w:r>
-        <w:rPr>
-          <w:rStyle w:val="FootnoteReference"/>
-        </w:rPr>
-        <w:footnoteRef/>
-      </w:r>
-      <w:r>
-        <w:t xml:space="preserve"> </w:t>
-      </w:r>
-      <w:r>
-        <w:t xml:space="preserve">Rubin (1987)</w:t>
-      </w:r>
-    </w:p>
-  </w:footnote>
-  <w:footnote w:id="25">
-    <w:p>
-      <w:pPr>
-        <w:pStyle w:val="FootnoteText"/>
-      </w:pPr>
-      <w:r>
-        <w:rPr>
-          <w:rStyle w:val="FootnoteReference"/>
-        </w:rPr>
-        <w:footnoteRef/>
-      </w:r>
-      <w:r>
-        <w:t xml:space="preserve"> </w:t>
-      </w:r>
-      <w:r>
-        <w:t xml:space="preserve">Van Buuren (2018)</w:t>
-      </w:r>
-    </w:p>
-  </w:footnote>
-  <w:footnote w:id="26">
-    <w:p>
-      <w:pPr>
-        <w:pStyle w:val="FootnoteText"/>
-      </w:pPr>
-      <w:r>
-        <w:rPr>
-          <w:rStyle w:val="FootnoteReference"/>
-        </w:rPr>
-        <w:footnoteRef/>
-      </w:r>
-      <w:r>
-        <w:t xml:space="preserve"> </w:t>
-      </w:r>
-      <w:r>
-        <w:t xml:space="preserve">Van Buuren and Groothuis-Oudshoorn (2011)</w:t>
-      </w:r>
-    </w:p>
-  </w:footnote>
-  <w:footnote w:id="28">
-    <w:p>
-      <w:pPr>
-        <w:pStyle w:val="FootnoteText"/>
-      </w:pPr>
-      <w:r>
-        <w:rPr>
-          <w:rStyle w:val="FootnoteReference"/>
-        </w:rPr>
-        <w:footnoteRef/>
-      </w:r>
-      <w:r>
-        <w:t xml:space="preserve"> </w:t>
-      </w:r>
-      <w:r>
-        <w:t xml:space="preserve">Rubin (1987)</w:t>
-      </w:r>
-    </w:p>
-  </w:footnote>
-  <w:footnote w:id="29">
-    <w:p>
-      <w:pPr>
-        <w:pStyle w:val="FootnoteText"/>
-      </w:pPr>
-      <w:r>
-        <w:rPr>
-          <w:rStyle w:val="FootnoteReference"/>
-        </w:rPr>
-        <w:footnoteRef/>
-      </w:r>
-      <w:r>
-        <w:t xml:space="preserve"> </w:t>
-      </w:r>
-      <w:r>
-        <w:t xml:space="preserve">e.g.,</w:t>
-      </w:r>
-      <w:r>
-        <w:t xml:space="preserve"> </w:t>
-      </w:r>
-      <w:r>
-        <w:t xml:space="preserve">Nguyen, Carlin, and Lee (2017)</w:t>
-      </w:r>
-    </w:p>
-  </w:footnote>
-  <w:footnote w:id="30">
-    <w:p>
-      <w:pPr>
-        <w:pStyle w:val="FootnoteText"/>
-      </w:pPr>
-      <w:r>
-        <w:rPr>
-          <w:rStyle w:val="FootnoteReference"/>
-        </w:rPr>
-        <w:footnoteRef/>
-      </w:r>
-      <w:r>
-        <w:t xml:space="preserve"> </w:t>
-      </w:r>
-      <w:r>
-        <w:t xml:space="preserve">Van Buuren (2018)</w:t>
-      </w:r>
-    </w:p>
-  </w:footnote>
-  <w:footnote w:id="31">
-    <w:p>
-      <w:pPr>
-        <w:pStyle w:val="FootnoteText"/>
-      </w:pPr>
-      <w:r>
-        <w:rPr>
-          <w:rStyle w:val="FootnoteReference"/>
-        </w:rPr>
-        <w:footnoteRef/>
-      </w:r>
-      <w:r>
-        <w:t xml:space="preserve"> </w:t>
-      </w:r>
-      <w:r>
-        <w:t xml:space="preserve">Abayomi, Gelman, and Levy (2008)</w:t>
-      </w:r>
-    </w:p>
-  </w:footnote>
-  <w:footnote w:id="32">
-    <w:p>
-      <w:pPr>
-        <w:pStyle w:val="FootnoteText"/>
-      </w:pPr>
-      <w:r>
-        <w:rPr>
-          <w:rStyle w:val="FootnoteReference"/>
-        </w:rPr>
-        <w:footnoteRef/>
-      </w:r>
-      <w:r>
-        <w:t xml:space="preserve"> </w:t>
-      </w:r>
-      <w:r>
-        <w:t xml:space="preserve">Van Buuren (2018)</w:t>
-      </w:r>
-    </w:p>
-  </w:footnote>
-  <w:footnote w:id="33">
-    <w:p>
-      <w:pPr>
-        <w:pStyle w:val="FootnoteText"/>
-      </w:pPr>
-      <w:r>
-        <w:rPr>
-          <w:rStyle w:val="FootnoteReference"/>
-        </w:rPr>
-        <w:footnoteRef/>
-      </w:r>
-      <w:r>
-        <w:t xml:space="preserve"> </w:t>
-      </w:r>
-      <w:r>
-        <w:t xml:space="preserve">bang05</w:t>
-      </w:r>
-    </w:p>
-  </w:footnote>
-  <w:footnote w:id="34">
-    <w:p>
-      <w:pPr>
-        <w:pStyle w:val="FootnoteText"/>
-      </w:pPr>
-      <w:r>
-        <w:rPr>
-          <w:rStyle w:val="FootnoteReference"/>
-        </w:rPr>
-        <w:footnoteRef/>
-      </w:r>
-      <w:r>
-        <w:t xml:space="preserve"> </w:t>
-      </w:r>
-      <w:r>
-        <w:t xml:space="preserve">Van Buuren (2018)</w:t>
-      </w:r>
-    </w:p>
-  </w:footnote>
-  <w:footnote w:id="35">
-    <w:p>
-      <w:pPr>
-        <w:pStyle w:val="FootnoteText"/>
-      </w:pPr>
-      <w:r>
-        <w:rPr>
-          <w:rStyle w:val="FootnoteReference"/>
-        </w:rPr>
-        <w:footnoteRef/>
-      </w:r>
-      <w:r>
-        <w:t xml:space="preserve"> </w:t>
-      </w:r>
-      <w:r>
-        <w:t xml:space="preserve">Lacerda, Ardington, and Leibbrandt (2007)</w:t>
-      </w:r>
-    </w:p>
-  </w:footnote>
-  <w:footnote w:id="36">
-    <w:p>
-      <w:pPr>
-        <w:pStyle w:val="FootnoteText"/>
-      </w:pPr>
-      <w:r>
-        <w:rPr>
-          <w:rStyle w:val="FootnoteReference"/>
-        </w:rPr>
-        <w:footnoteRef/>
-      </w:r>
-      <w:r>
-        <w:t xml:space="preserve"> </w:t>
-      </w:r>
-      <w:r>
-        <w:t xml:space="preserve">White, Royston, and Wood (2011)</w:t>
-      </w:r>
-    </w:p>
-  </w:footnote>
-  <w:footnote w:id="37">
-    <w:p>
-      <w:pPr>
-        <w:pStyle w:val="FootnoteText"/>
-      </w:pPr>
-      <w:r>
-        <w:rPr>
-          <w:rStyle w:val="FootnoteReference"/>
-        </w:rPr>
-        <w:footnoteRef/>
-      </w:r>
-      <w:r>
-        <w:t xml:space="preserve"> </w:t>
-      </w:r>
-      <w:r>
-        <w:t xml:space="preserve">Takahashi (2017)</w:t>
-      </w:r>
-    </w:p>
-  </w:footnote>
-  <w:footnote w:id="38">
-    <w:p>
-      <w:pPr>
-        <w:pStyle w:val="FootnoteText"/>
-      </w:pPr>
-      <w:r>
-        <w:rPr>
-          <w:rStyle w:val="FootnoteReference"/>
-        </w:rPr>
-        <w:footnoteRef/>
-      </w:r>
-      <w:r>
-        <w:t xml:space="preserve"> </w:t>
-      </w:r>
-      <w:r>
-        <w:t xml:space="preserve">Murray (2018)</w:t>
-      </w:r>
-    </w:p>
-  </w:footnote>
-  <w:footnote w:id="39">
-    <w:p>
-      <w:pPr>
-        <w:pStyle w:val="FootnoteText"/>
-      </w:pPr>
-      <w:r>
-        <w:rPr>
-          <w:rStyle w:val="FootnoteReference"/>
-        </w:rPr>
-        <w:footnoteRef/>
-      </w:r>
-      <w:r>
-        <w:t xml:space="preserve"> </w:t>
-      </w:r>
-      <w:r>
-        <w:t xml:space="preserve">Van Buuren (2018)</w:t>
-      </w:r>
-    </w:p>
-  </w:footnote>
-  <w:footnote w:id="41">
-    <w:p>
-      <w:pPr>
-        <w:pStyle w:val="FootnoteText"/>
-      </w:pPr>
-      <w:r>
-        <w:rPr>
-          <w:rStyle w:val="FootnoteReference"/>
-        </w:rPr>
-        <w:footnoteRef/>
-      </w:r>
-      <w:r>
-        <w:t xml:space="preserve"> </w:t>
-      </w:r>
-      <w:r>
-        <w:t xml:space="preserve">Chang et al. (2019)</w:t>
-      </w:r>
-    </w:p>
-  </w:footnote>
 </w:footnotes>
 </file>
 
@@ -1854,11 +1578,437 @@
       </w:pPr>
     </w:lvl>
   </w:abstractNum>
+  <w:abstractNum w:abstractNumId="99411">
+    <w:nsid w:val="ea454b4c"/>
+    <w:multiLevelType w:val="multilevel"/>
+    <w:lvl w:ilvl="0">
+      <w:start w:val="1"/>
+      <w:numFmt w:val="decimal"/>
+      <w:lvlText w:val="%1."/>
+      <w:lvlJc w:val="left"/>
+      <w:pPr>
+        <w:tabs>
+          <w:tab w:val="num" w:pos="0"/>
+        </w:tabs>
+        <w:ind w:left="480" w:hanging="480"/>
+      </w:pPr>
+    </w:lvl>
+    <w:lvl w:ilvl="1">
+      <w:start w:val="1"/>
+      <w:numFmt w:val="decimal"/>
+      <w:lvlText w:val="%2."/>
+      <w:lvlJc w:val="left"/>
+      <w:pPr>
+        <w:tabs>
+          <w:tab w:val="num" w:pos="720"/>
+        </w:tabs>
+        <w:ind w:left="1200" w:hanging="480"/>
+      </w:pPr>
+    </w:lvl>
+    <w:lvl w:ilvl="2">
+      <w:start w:val="1"/>
+      <w:numFmt w:val="decimal"/>
+      <w:lvlText w:val="%3."/>
+      <w:lvlJc w:val="left"/>
+      <w:pPr>
+        <w:tabs>
+          <w:tab w:val="num" w:pos="1440"/>
+        </w:tabs>
+        <w:ind w:left="1920" w:hanging="480"/>
+      </w:pPr>
+    </w:lvl>
+    <w:lvl w:ilvl="3">
+      <w:start w:val="1"/>
+      <w:numFmt w:val="decimal"/>
+      <w:lvlText w:val="%4."/>
+      <w:lvlJc w:val="left"/>
+      <w:pPr>
+        <w:tabs>
+          <w:tab w:val="num" w:pos="2160"/>
+        </w:tabs>
+        <w:ind w:left="2640" w:hanging="480"/>
+      </w:pPr>
+    </w:lvl>
+    <w:lvl w:ilvl="4">
+      <w:start w:val="1"/>
+      <w:numFmt w:val="decimal"/>
+      <w:lvlText w:val="%5."/>
+      <w:lvlJc w:val="left"/>
+      <w:pPr>
+        <w:tabs>
+          <w:tab w:val="num" w:pos="2880"/>
+        </w:tabs>
+        <w:ind w:left="3360" w:hanging="480"/>
+      </w:pPr>
+    </w:lvl>
+    <w:lvl w:ilvl="5">
+      <w:start w:val="1"/>
+      <w:numFmt w:val="decimal"/>
+      <w:lvlText w:val="%6."/>
+      <w:lvlJc w:val="left"/>
+      <w:pPr>
+        <w:tabs>
+          <w:tab w:val="num" w:pos="3600"/>
+        </w:tabs>
+        <w:ind w:left="4080" w:hanging="480"/>
+      </w:pPr>
+    </w:lvl>
+    <w:lvl w:ilvl="6">
+      <w:start w:val="1"/>
+      <w:numFmt w:val="decimal"/>
+      <w:lvlText w:val="%7."/>
+      <w:lvlJc w:val="left"/>
+      <w:pPr>
+        <w:tabs>
+          <w:tab w:val="num" w:pos="4320"/>
+        </w:tabs>
+        <w:ind w:left="4800" w:hanging="480"/>
+      </w:pPr>
+    </w:lvl>
+    <w:lvl w:ilvl="7">
+      <w:start w:val="1"/>
+      <w:numFmt w:val="decimal"/>
+      <w:lvlText w:val="%8."/>
+      <w:lvlJc w:val="left"/>
+      <w:pPr>
+        <w:tabs>
+          <w:tab w:val="num" w:pos="5040"/>
+        </w:tabs>
+        <w:ind w:left="5520" w:hanging="480"/>
+      </w:pPr>
+    </w:lvl>
+    <w:lvl w:ilvl="8">
+      <w:start w:val="1"/>
+      <w:numFmt w:val="decimal"/>
+      <w:lvlText w:val="%9."/>
+      <w:lvlJc w:val="left"/>
+      <w:pPr>
+        <w:tabs>
+          <w:tab w:val="num" w:pos="5760"/>
+        </w:tabs>
+        <w:ind w:left="6240" w:hanging="480"/>
+      </w:pPr>
+    </w:lvl>
+  </w:abstractNum>
+  <w:abstractNum w:abstractNumId="99412">
+    <w:nsid w:val="71315dca"/>
+    <w:multiLevelType w:val="multilevel"/>
+    <w:lvl w:ilvl="0">
+      <w:start w:val="2"/>
+      <w:numFmt w:val="decimal"/>
+      <w:lvlText w:val="%1."/>
+      <w:lvlJc w:val="left"/>
+      <w:pPr>
+        <w:tabs>
+          <w:tab w:val="num" w:pos="0"/>
+        </w:tabs>
+        <w:ind w:left="480" w:hanging="480"/>
+      </w:pPr>
+    </w:lvl>
+    <w:lvl w:ilvl="1">
+      <w:start w:val="2"/>
+      <w:numFmt w:val="decimal"/>
+      <w:lvlText w:val="%2."/>
+      <w:lvlJc w:val="left"/>
+      <w:pPr>
+        <w:tabs>
+          <w:tab w:val="num" w:pos="720"/>
+        </w:tabs>
+        <w:ind w:left="1200" w:hanging="480"/>
+      </w:pPr>
+    </w:lvl>
+    <w:lvl w:ilvl="2">
+      <w:start w:val="2"/>
+      <w:numFmt w:val="decimal"/>
+      <w:lvlText w:val="%3."/>
+      <w:lvlJc w:val="left"/>
+      <w:pPr>
+        <w:tabs>
+          <w:tab w:val="num" w:pos="1440"/>
+        </w:tabs>
+        <w:ind w:left="1920" w:hanging="480"/>
+      </w:pPr>
+    </w:lvl>
+    <w:lvl w:ilvl="3">
+      <w:start w:val="2"/>
+      <w:numFmt w:val="decimal"/>
+      <w:lvlText w:val="%4."/>
+      <w:lvlJc w:val="left"/>
+      <w:pPr>
+        <w:tabs>
+          <w:tab w:val="num" w:pos="2160"/>
+        </w:tabs>
+        <w:ind w:left="2640" w:hanging="480"/>
+      </w:pPr>
+    </w:lvl>
+    <w:lvl w:ilvl="4">
+      <w:start w:val="2"/>
+      <w:numFmt w:val="decimal"/>
+      <w:lvlText w:val="%5."/>
+      <w:lvlJc w:val="left"/>
+      <w:pPr>
+        <w:tabs>
+          <w:tab w:val="num" w:pos="2880"/>
+        </w:tabs>
+        <w:ind w:left="3360" w:hanging="480"/>
+      </w:pPr>
+    </w:lvl>
+    <w:lvl w:ilvl="5">
+      <w:start w:val="2"/>
+      <w:numFmt w:val="decimal"/>
+      <w:lvlText w:val="%6."/>
+      <w:lvlJc w:val="left"/>
+      <w:pPr>
+        <w:tabs>
+          <w:tab w:val="num" w:pos="3600"/>
+        </w:tabs>
+        <w:ind w:left="4080" w:hanging="480"/>
+      </w:pPr>
+    </w:lvl>
+    <w:lvl w:ilvl="6">
+      <w:start w:val="2"/>
+      <w:numFmt w:val="decimal"/>
+      <w:lvlText w:val="%7."/>
+      <w:lvlJc w:val="left"/>
+      <w:pPr>
+        <w:tabs>
+          <w:tab w:val="num" w:pos="4320"/>
+        </w:tabs>
+        <w:ind w:left="4800" w:hanging="480"/>
+      </w:pPr>
+    </w:lvl>
+    <w:lvl w:ilvl="7">
+      <w:start w:val="2"/>
+      <w:numFmt w:val="decimal"/>
+      <w:lvlText w:val="%8."/>
+      <w:lvlJc w:val="left"/>
+      <w:pPr>
+        <w:tabs>
+          <w:tab w:val="num" w:pos="5040"/>
+        </w:tabs>
+        <w:ind w:left="5520" w:hanging="480"/>
+      </w:pPr>
+    </w:lvl>
+    <w:lvl w:ilvl="8">
+      <w:start w:val="2"/>
+      <w:numFmt w:val="decimal"/>
+      <w:lvlText w:val="%9."/>
+      <w:lvlJc w:val="left"/>
+      <w:pPr>
+        <w:tabs>
+          <w:tab w:val="num" w:pos="5760"/>
+        </w:tabs>
+        <w:ind w:left="6240" w:hanging="480"/>
+      </w:pPr>
+    </w:lvl>
+  </w:abstractNum>
+  <w:abstractNum w:abstractNumId="99413">
+    <w:nsid w:val="47261bad"/>
+    <w:multiLevelType w:val="multilevel"/>
+    <w:lvl w:ilvl="0">
+      <w:start w:val="3"/>
+      <w:numFmt w:val="decimal"/>
+      <w:lvlText w:val="%1."/>
+      <w:lvlJc w:val="left"/>
+      <w:pPr>
+        <w:tabs>
+          <w:tab w:val="num" w:pos="0"/>
+        </w:tabs>
+        <w:ind w:left="480" w:hanging="480"/>
+      </w:pPr>
+    </w:lvl>
+    <w:lvl w:ilvl="1">
+      <w:start w:val="3"/>
+      <w:numFmt w:val="decimal"/>
+      <w:lvlText w:val="%2."/>
+      <w:lvlJc w:val="left"/>
+      <w:pPr>
+        <w:tabs>
+          <w:tab w:val="num" w:pos="720"/>
+        </w:tabs>
+        <w:ind w:left="1200" w:hanging="480"/>
+      </w:pPr>
+    </w:lvl>
+    <w:lvl w:ilvl="2">
+      <w:start w:val="3"/>
+      <w:numFmt w:val="decimal"/>
+      <w:lvlText w:val="%3."/>
+      <w:lvlJc w:val="left"/>
+      <w:pPr>
+        <w:tabs>
+          <w:tab w:val="num" w:pos="1440"/>
+        </w:tabs>
+        <w:ind w:left="1920" w:hanging="480"/>
+      </w:pPr>
+    </w:lvl>
+    <w:lvl w:ilvl="3">
+      <w:start w:val="3"/>
+      <w:numFmt w:val="decimal"/>
+      <w:lvlText w:val="%4."/>
+      <w:lvlJc w:val="left"/>
+      <w:pPr>
+        <w:tabs>
+          <w:tab w:val="num" w:pos="2160"/>
+        </w:tabs>
+        <w:ind w:left="2640" w:hanging="480"/>
+      </w:pPr>
+    </w:lvl>
+    <w:lvl w:ilvl="4">
+      <w:start w:val="3"/>
+      <w:numFmt w:val="decimal"/>
+      <w:lvlText w:val="%5."/>
+      <w:lvlJc w:val="left"/>
+      <w:pPr>
+        <w:tabs>
+          <w:tab w:val="num" w:pos="2880"/>
+        </w:tabs>
+        <w:ind w:left="3360" w:hanging="480"/>
+      </w:pPr>
+    </w:lvl>
+    <w:lvl w:ilvl="5">
+      <w:start w:val="3"/>
+      <w:numFmt w:val="decimal"/>
+      <w:lvlText w:val="%6."/>
+      <w:lvlJc w:val="left"/>
+      <w:pPr>
+        <w:tabs>
+          <w:tab w:val="num" w:pos="3600"/>
+        </w:tabs>
+        <w:ind w:left="4080" w:hanging="480"/>
+      </w:pPr>
+    </w:lvl>
+    <w:lvl w:ilvl="6">
+      <w:start w:val="3"/>
+      <w:numFmt w:val="decimal"/>
+      <w:lvlText w:val="%7."/>
+      <w:lvlJc w:val="left"/>
+      <w:pPr>
+        <w:tabs>
+          <w:tab w:val="num" w:pos="4320"/>
+        </w:tabs>
+        <w:ind w:left="4800" w:hanging="480"/>
+      </w:pPr>
+    </w:lvl>
+    <w:lvl w:ilvl="7">
+      <w:start w:val="3"/>
+      <w:numFmt w:val="decimal"/>
+      <w:lvlText w:val="%8."/>
+      <w:lvlJc w:val="left"/>
+      <w:pPr>
+        <w:tabs>
+          <w:tab w:val="num" w:pos="5040"/>
+        </w:tabs>
+        <w:ind w:left="5520" w:hanging="480"/>
+      </w:pPr>
+    </w:lvl>
+    <w:lvl w:ilvl="8">
+      <w:start w:val="3"/>
+      <w:numFmt w:val="decimal"/>
+      <w:lvlText w:val="%9."/>
+      <w:lvlJc w:val="left"/>
+      <w:pPr>
+        <w:tabs>
+          <w:tab w:val="num" w:pos="5760"/>
+        </w:tabs>
+        <w:ind w:left="6240" w:hanging="480"/>
+      </w:pPr>
+    </w:lvl>
+  </w:abstractNum>
   <w:num w:numId="1000">
     <w:abstractNumId w:val="990"/>
   </w:num>
   <w:num w:numId="1000">
     <w:abstractNumId w:val="990"/>
+  </w:num>
+  <w:num w:numId="1001">
+    <w:abstractNumId w:val="99411"/>
+    <w:lvlOverride w:ilvl="0">
+      <w:startOverride w:val="1"/>
+    </w:lvlOverride>
+    <w:lvlOverride w:ilvl="1">
+      <w:startOverride w:val="1"/>
+    </w:lvlOverride>
+    <w:lvlOverride w:ilvl="2">
+      <w:startOverride w:val="1"/>
+    </w:lvlOverride>
+    <w:lvlOverride w:ilvl="3">
+      <w:startOverride w:val="1"/>
+    </w:lvlOverride>
+    <w:lvlOverride w:ilvl="4">
+      <w:startOverride w:val="1"/>
+    </w:lvlOverride>
+    <w:lvlOverride w:ilvl="5">
+      <w:startOverride w:val="1"/>
+    </w:lvlOverride>
+    <w:lvlOverride w:ilvl="6">
+      <w:startOverride w:val="1"/>
+    </w:lvlOverride>
+    <w:lvlOverride w:ilvl="7">
+      <w:startOverride w:val="1"/>
+    </w:lvlOverride>
+    <w:lvlOverride w:ilvl="8">
+      <w:startOverride w:val="1"/>
+    </w:lvlOverride>
+  </w:num>
+  <w:num w:numId="1002">
+    <w:abstractNumId w:val="99412"/>
+    <w:lvlOverride w:ilvl="0">
+      <w:startOverride w:val="2"/>
+    </w:lvlOverride>
+    <w:lvlOverride w:ilvl="1">
+      <w:startOverride w:val="2"/>
+    </w:lvlOverride>
+    <w:lvlOverride w:ilvl="2">
+      <w:startOverride w:val="2"/>
+    </w:lvlOverride>
+    <w:lvlOverride w:ilvl="3">
+      <w:startOverride w:val="2"/>
+    </w:lvlOverride>
+    <w:lvlOverride w:ilvl="4">
+      <w:startOverride w:val="2"/>
+    </w:lvlOverride>
+    <w:lvlOverride w:ilvl="5">
+      <w:startOverride w:val="2"/>
+    </w:lvlOverride>
+    <w:lvlOverride w:ilvl="6">
+      <w:startOverride w:val="2"/>
+    </w:lvlOverride>
+    <w:lvlOverride w:ilvl="7">
+      <w:startOverride w:val="2"/>
+    </w:lvlOverride>
+    <w:lvlOverride w:ilvl="8">
+      <w:startOverride w:val="2"/>
+    </w:lvlOverride>
+  </w:num>
+  <w:num w:numId="1003">
+    <w:abstractNumId w:val="99413"/>
+    <w:lvlOverride w:ilvl="0">
+      <w:startOverride w:val="3"/>
+    </w:lvlOverride>
+    <w:lvlOverride w:ilvl="1">
+      <w:startOverride w:val="3"/>
+    </w:lvlOverride>
+    <w:lvlOverride w:ilvl="2">
+      <w:startOverride w:val="3"/>
+    </w:lvlOverride>
+    <w:lvlOverride w:ilvl="3">
+      <w:startOverride w:val="3"/>
+    </w:lvlOverride>
+    <w:lvlOverride w:ilvl="4">
+      <w:startOverride w:val="3"/>
+    </w:lvlOverride>
+    <w:lvlOverride w:ilvl="5">
+      <w:startOverride w:val="3"/>
+    </w:lvlOverride>
+    <w:lvlOverride w:ilvl="6">
+      <w:startOverride w:val="3"/>
+    </w:lvlOverride>
+    <w:lvlOverride w:ilvl="7">
+      <w:startOverride w:val="3"/>
+    </w:lvlOverride>
+    <w:lvlOverride w:ilvl="8">
+      <w:startOverride w:val="3"/>
+    </w:lvlOverride>
   </w:num>
 </w:numbering>
 </file>

</xml_diff>

<commit_message>
After feedback research seminar mentors and peers (reorganized the intro and approach sections, removed some typos)
</commit_message>
<xml_diff>
--- a/ThesisProposal.docx
+++ b/ThesisProposal.docx
@@ -103,7 +103,7 @@
         <w:pStyle w:val="Date"/>
       </w:pPr>
       <w:r>
-        <w:t xml:space="preserve">07</w:t>
+        <w:t xml:space="preserve">08</w:t>
       </w:r>
       <w:r>
         <w:t xml:space="preserve"> </w:t>
@@ -157,7 +157,7 @@
         <w:pStyle w:val="BodyText"/>
       </w:pPr>
       <w:r>
-        <w:t xml:space="preserve">Word count: 711</w:t>
+        <w:t xml:space="preserve">Word count: 739</w:t>
       </w:r>
     </w:p>
     <w:p>
@@ -228,31 +228,138 @@
         <w:t xml:space="preserve"> </w:t>
       </w:r>
       <w:r>
-        <w:t xml:space="preserve">several times. The variability between these</w:t>
-      </w:r>
-      <w:r>
-        <w:t xml:space="preserve"> </w:t>
-      </w:r>
-      <w:r>
+        <w:t xml:space="preserve">(i.e. imputed) several times. The variability between the imputations validly reflects how much uncertainty in the inference is due to missing information–that is, if all statistical assumptions are met</w:t>
+      </w:r>
+      <w:r>
+        <w:t xml:space="preserve"> </w:t>
+      </w:r>
+      <w:r>
+        <w:t xml:space="preserve">[9]</w:t>
+      </w:r>
+      <w:r>
+        <w:t xml:space="preserve">.</w:t>
+      </w:r>
+    </w:p>
+    <w:p>
+      <w:pPr>
+        <w:pStyle w:val="BodyText"/>
+      </w:pPr>
+      <w:r>
+        <w:t xml:space="preserve">With MI, many assumptions are made about the nature of the observed and missing parts of the data</w:t>
+      </w:r>
+      <w:r>
+        <w:t xml:space="preserve"> </w:t>
+      </w:r>
+      <w:r>
+        <w:rPr>
+          <w:b/>
+        </w:rPr>
+        <w:t xml:space="preserve">[remove</w:t>
+      </w:r>
+      <w:r>
+        <w:rPr>
+          <w:b/>
+        </w:rPr>
+        <w:t xml:space="preserve"> </w:t>
+      </w:r>
+      <w:r>
+        <w:rPr>
+          <w:b/>
+        </w:rPr>
+        <w:t xml:space="preserve">“</w:t>
+      </w:r>
+      <w:r>
+        <w:rPr>
+          <w:b/>
+        </w:rPr>
+        <w:t xml:space="preserve">and their relation to the</w:t>
+      </w:r>
+      <w:r>
+        <w:rPr>
+          <w:b/>
+        </w:rPr>
+        <w:t xml:space="preserve"> </w:t>
+      </w:r>
+      <w:r>
+        <w:rPr>
+          <w:b/>
+        </w:rPr>
         <w:t xml:space="preserve">‘</w:t>
       </w:r>
       <w:r>
-        <w:t xml:space="preserve">guesses</w:t>
-      </w:r>
-      <w:r>
+        <w:rPr>
+          <w:b/>
+        </w:rPr>
+        <w:t xml:space="preserve">true</w:t>
+      </w:r>
+      <w:r>
+        <w:rPr>
+          <w:b/>
+        </w:rPr>
         <w:t xml:space="preserve">’</w:t>
       </w:r>
       <w:r>
-        <w:t xml:space="preserve"> </w:t>
-      </w:r>
-      <w:r>
-        <w:t xml:space="preserve">validly reflects how much uncertainty in the inference is due to missing information–that is, if all statistical assumptions are met</w:t>
-      </w:r>
-      <w:r>
-        <w:t xml:space="preserve"> </w:t>
-      </w:r>
-      <w:r>
-        <w:t xml:space="preserve">[9]</w:t>
+        <w:rPr>
+          <w:b/>
+        </w:rPr>
+        <w:t xml:space="preserve"> </w:t>
+      </w:r>
+      <w:r>
+        <w:rPr>
+          <w:b/>
+        </w:rPr>
+        <w:t xml:space="preserve">data generating mode</w:t>
+      </w:r>
+      <w:r>
+        <w:rPr>
+          <w:b/>
+        </w:rPr>
+        <w:t xml:space="preserve">”</w:t>
+      </w:r>
+      <w:r>
+        <w:rPr>
+          <w:b/>
+        </w:rPr>
+        <w:t xml:space="preserve">?l</w:t>
+      </w:r>
+      <w:r>
+        <w:t xml:space="preserve"> </w:t>
+      </w:r>
+      <w:r>
+        <w:t xml:space="preserve">[11]</w:t>
+      </w:r>
+      <w:r>
+        <w:t xml:space="preserve">. Without proper evaluation of the imputations and the underlying assumptions, any drawn inference may erroneously be deemed valid. Such evaluation measures are currently missing or under-developed in MI software, like the the world leading R package</w:t>
+      </w:r>
+      <w:r>
+        <w:t xml:space="preserve"> </w:t>
+      </w:r>
+      <w:r>
+        <w:rPr>
+          <w:rStyle w:val="VerbatimChar"/>
+        </w:rPr>
+        <w:t xml:space="preserve">MICE</w:t>
+      </w:r>
+      <w:r>
+        <w:t xml:space="preserve"> </w:t>
+      </w:r>
+      <w:r>
+        <w:t xml:space="preserve">[12]</w:t>
+      </w:r>
+      <w:r>
+        <w:t xml:space="preserve">. Therefore, I will answer the following question:</w:t>
+      </w:r>
+      <w:r>
+        <w:t xml:space="preserve"> </w:t>
+      </w:r>
+      <w:r>
+        <w:t xml:space="preserve">‘</w:t>
+      </w:r>
+      <w:r>
+        <w:t xml:space="preserve">Which measures are vital for evaluating the validity of multiply imputed data?</w:t>
+      </w:r>
+      <w:r>
+        <w:t xml:space="preserve">’</w:t>
       </w:r>
       <w:r>
         <w:t xml:space="preserve">.</w:t>
@@ -260,82 +367,6 @@
     </w:p>
     <w:p>
       <w:pPr>
-        <w:pStyle w:val="BodyText"/>
-      </w:pPr>
-      <w:r>
-        <w:t xml:space="preserve">With MI, many assumptions are made about the nature of the observed and missing parts of the data, and their relation to the</w:t>
-      </w:r>
-      <w:r>
-        <w:t xml:space="preserve"> </w:t>
-      </w:r>
-      <w:r>
-        <w:t xml:space="preserve">‘</w:t>
-      </w:r>
-      <w:r>
-        <w:t xml:space="preserve">true</w:t>
-      </w:r>
-      <w:r>
-        <w:t xml:space="preserve">’</w:t>
-      </w:r>
-      <w:r>
-        <w:t xml:space="preserve"> </w:t>
-      </w:r>
-      <w:r>
-        <w:t xml:space="preserve">data generating model</w:t>
-      </w:r>
-      <w:r>
-        <w:t xml:space="preserve"> </w:t>
-      </w:r>
-      <w:r>
-        <w:t xml:space="preserve">[11]</w:t>
-      </w:r>
-      <w:r>
-        <w:t xml:space="preserve">. Without proper evaluation of the imputations and the underlying assumptions, any drawn inference may erroneously be deemed valid. Such evaluation measures are currently missing or under-developed in MI software. Therefore, I aim to answer the following question:</w:t>
-      </w:r>
-      <w:r>
-        <w:t xml:space="preserve"> </w:t>
-      </w:r>
-      <w:r>
-        <w:t xml:space="preserve">‘</w:t>
-      </w:r>
-      <w:r>
-        <w:t xml:space="preserve">Which measures are vital for evaluating the validity of multiply imputed data?</w:t>
-      </w:r>
-      <w:r>
-        <w:t xml:space="preserve">’</w:t>
-      </w:r>
-      <w:r>
-        <w:t xml:space="preserve">.</w:t>
-      </w:r>
-    </w:p>
-    <w:p>
-      <w:pPr>
-        <w:pStyle w:val="BodyText"/>
-      </w:pPr>
-      <w:r>
-        <w:t xml:space="preserve">The goal is to develop an MI evaluation suite for the world leading R package</w:t>
-      </w:r>
-      <w:r>
-        <w:t xml:space="preserve"> </w:t>
-      </w:r>
-      <w:r>
-        <w:rPr>
-          <w:rStyle w:val="VerbatimChar"/>
-        </w:rPr>
-        <w:t xml:space="preserve">MICE</w:t>
-      </w:r>
-      <w:r>
-        <w:t xml:space="preserve"> </w:t>
-      </w:r>
-      <w:r>
-        <w:t xml:space="preserve">[12]</w:t>
-      </w:r>
-      <w:r>
-        <w:t xml:space="preserve">. This research project will aid applied researchers in drawing valid inference from incomplete data sets. Simultaneously, a contribution to the scientific literature is made by developing novel methodology and guidelines for evaluating MI data methods.</w:t>
-      </w:r>
-    </w:p>
-    <w:p>
-      <w:pPr>
         <w:pStyle w:val="Heading1"/>
       </w:pPr>
       <w:bookmarkStart w:id="22" w:name="literature-review"/>
@@ -349,19 +380,7 @@
         <w:pStyle w:val="FirstParagraph"/>
       </w:pPr>
       <w:r>
-        <w:t xml:space="preserve">The validity of MI data depends on numerous assumptions that–by definition–cannot be verified from the incomplete data. Therefore, existing evaluation methods rely on proxy measures. For the following assumtions, no reliable proxy measures have been proposed and/or implemented in</w:t>
-      </w:r>
-      <w:r>
-        <w:t xml:space="preserve"> </w:t>
-      </w:r>
-      <w:r>
-        <w:rPr>
-          <w:rStyle w:val="VerbatimChar"/>
-        </w:rPr>
-        <w:t xml:space="preserve">MICE</w:t>
-      </w:r>
-      <w:r>
-        <w:t xml:space="preserve">: 1)</w:t>
+        <w:t xml:space="preserve">The validity of MI data depends on numerous assumptions that–by definition–cannot be verified from the incomplete data. Consequently, existing evaluation methods rely on proxy measures. For the following assumptions, no reliable proxy measures have been proposed and/or implemented: 1)</w:t>
       </w:r>
       <w:r>
         <w:t xml:space="preserve"> </w:t>
@@ -430,7 +449,7 @@
         </w:numPr>
       </w:pPr>
       <w:r>
-        <w:t xml:space="preserve">The missingness mechanism is said to be ignorable when the</w:t>
+        <w:t xml:space="preserve">A missingness mechanism is said to be ignorable when the</w:t>
       </w:r>
       <w:r>
         <w:t xml:space="preserve"> </w:t>
@@ -457,7 +476,7 @@
         <w:t xml:space="preserve">[9]</w:t>
       </w:r>
       <w:r>
-        <w:t xml:space="preserve">. Evaluation is usually done with sensitivity analyses to assess the robustness of inferences to violations. Some practical guidelines exist (e.g.,</w:t>
+        <w:t xml:space="preserve">. Evaluation of this assumption is usually done with sensitivity analyses to assess the robustness of inferences to violations. Some practical guidelines exist (e.g.,</w:t>
       </w:r>
       <w:r>
         <w:t xml:space="preserve"> </w:t>
@@ -478,7 +497,7 @@
         </w:numPr>
       </w:pPr>
       <w:r>
-        <w:t xml:space="preserve">The imputation models should capture the relations between observed and missing parts of the data. These relations can be evaluated by plotting conditional distributions</w:t>
+        <w:t xml:space="preserve">Suitable imputation models capture the relations between observed and missing parts of the data. These relations can be evaluated by plotting conditional distributions</w:t>
       </w:r>
       <w:r>
         <w:t xml:space="preserve"> </w:t>
@@ -550,16 +569,7 @@
         </w:numPr>
       </w:pPr>
       <w:r>
-        <w:t xml:space="preserve">The third assumption is met when the MI algorithm converges to a stable distribution</w:t>
-      </w:r>
-      <w:r>
-        <w:t xml:space="preserve"> </w:t>
-      </w:r>
-      <w:r>
-        <w:t xml:space="preserve">[11]</w:t>
-      </w:r>
-      <w:r>
-        <w:t xml:space="preserve">. Conventional measures to diagnose convergence–e.g., Gelman and Rubin’s</w:t>
+        <w:t xml:space="preserve">The third assumption is met when the MI algorithm converges to a stable distribution. However, conventional measures to diagnose convergence–e.g., Gelman and Rubin’s</w:t>
       </w:r>
       <w:r>
         <w:t xml:space="preserve"> </w:t>
@@ -672,16 +682,16 @@
         <w:pStyle w:val="FirstParagraph"/>
       </w:pPr>
       <w:r>
-        <w:t xml:space="preserve">In short, the existing literature provides both possibilities and limitations to evaluating the validity of multiply imputed data. My aim is to (further) develop and implement the methodology.</w:t>
+        <w:t xml:space="preserve">In short, the existing literature provides both possibilities and limitations to evaluating the validity of multiply imputed data. The goal of this research project is to develop novel methodology and guidelines for evaluating MI methods, and implement these in an interactive evaluation device for multiple imputation. This tool will aid applied researchers in drawing valid inference from incomplete datasets.</w:t>
       </w:r>
     </w:p>
     <w:p>
       <w:pPr>
         <w:pStyle w:val="Heading1"/>
       </w:pPr>
-      <w:bookmarkStart w:id="23" w:name="methods"/>
-      <w:r>
-        <w:t xml:space="preserve">Methods</w:t>
+      <w:bookmarkStart w:id="23" w:name="approach"/>
+      <w:r>
+        <w:t xml:space="preserve">Approach</w:t>
       </w:r>
       <w:bookmarkEnd w:id="23"/>
     </w:p>
@@ -690,72 +700,7 @@
         <w:pStyle w:val="FirstParagraph"/>
       </w:pPr>
       <w:r>
-        <w:t xml:space="preserve">This research project will be supervised by the</w:t>
-      </w:r>
-      <w:r>
-        <w:t xml:space="preserve"> </w:t>
-      </w:r>
-      <w:r>
-        <w:rPr>
-          <w:rStyle w:val="VerbatimChar"/>
-        </w:rPr>
-        <w:t xml:space="preserve">MICE</w:t>
-      </w:r>
-      <w:r>
-        <w:t xml:space="preserve"> </w:t>
-      </w:r>
-      <w:r>
-        <w:t xml:space="preserve">developers. I will develop novel methodology for evaluating MI data, and implement these methods using R Shiny</w:t>
-      </w:r>
-      <w:r>
-        <w:t xml:space="preserve"> </w:t>
-      </w:r>
-      <w:r>
-        <w:t xml:space="preserve">[4]</w:t>
-      </w:r>
-      <w:r>
-        <w:t xml:space="preserve">. The endproduct is an interactive evaluation device:</w:t>
-      </w:r>
-      <w:r>
-        <w:t xml:space="preserve"> </w:t>
-      </w:r>
-      <w:r>
-        <w:t xml:space="preserve">‘</w:t>
-      </w:r>
-      <w:r>
-        <w:rPr>
-          <w:rStyle w:val="VerbatimChar"/>
-        </w:rPr>
-        <w:t xml:space="preserve">ShinyMICE</w:t>
-      </w:r>
-      <w:r>
-        <w:t xml:space="preserve">’</w:t>
-      </w:r>
-      <w:r>
-        <w:t xml:space="preserve">. The R code and documentation will be open source (available on Github). Since this project does not require the use of unpublished empirical data, I expect that the FETC will grant this project the label</w:t>
-      </w:r>
-      <w:r>
-        <w:t xml:space="preserve"> </w:t>
-      </w:r>
-      <w:r>
-        <w:t xml:space="preserve">‘</w:t>
-      </w:r>
-      <w:r>
-        <w:t xml:space="preserve">exempt</w:t>
-      </w:r>
-      <w:r>
-        <w:t xml:space="preserve">’</w:t>
-      </w:r>
-      <w:r>
-        <w:t xml:space="preserve">.</w:t>
-      </w:r>
-    </w:p>
-    <w:p>
-      <w:pPr>
-        <w:pStyle w:val="BodyText"/>
-      </w:pPr>
-      <w:r>
-        <w:t xml:space="preserve">The research report will consist of an investigation into algorithmic convergence of MI algorithms. I will replicate Lacerda et al.’s simulation study on</w:t>
+        <w:t xml:space="preserve">Initially, the research project will consist of an investigation into algorithmic convergence of MI algorithms. I will replicate Lacerda et al.’s simulation study on</w:t>
       </w:r>
       <w:r>
         <w:t xml:space="preserve"> </w:t>
@@ -779,7 +724,49 @@
         <w:t xml:space="preserve">[6]</w:t>
       </w:r>
       <w:r>
-        <w:t xml:space="preserve">, and potentially combine this convergence measure with auto-correlation or simulation error diagnostics. Ideally, I will develop a single summary indicator to flag non-convergence.</w:t>
+        <w:t xml:space="preserve">, and develop novel guidelines for assessing convergence. Ideally, I will integrate several diagnostics (e.g.,</w:t>
+      </w:r>
+      <w:r>
+        <w:t xml:space="preserve"> </w:t>
+      </w:r>
+      <m:oMath>
+        <m:acc>
+          <m:accPr>
+            <m:chr m:val="̂"/>
+          </m:accPr>
+          <m:e>
+            <m:r>
+              <m:t>R</m:t>
+            </m:r>
+          </m:e>
+        </m:acc>
+      </m:oMath>
+      <w:r>
+        <w:t xml:space="preserve">,</w:t>
+      </w:r>
+      <w:r>
+        <w:t xml:space="preserve"> </w:t>
+      </w:r>
+      <w:r>
+        <w:rPr>
+          <w:i/>
+        </w:rPr>
+        <w:t xml:space="preserve">auto-correlation</w:t>
+      </w:r>
+      <w:r>
+        <w:t xml:space="preserve">, and</w:t>
+      </w:r>
+      <w:r>
+        <w:t xml:space="preserve"> </w:t>
+      </w:r>
+      <w:r>
+        <w:rPr>
+          <w:i/>
+        </w:rPr>
+        <w:t xml:space="preserve">simulation error</w:t>
+      </w:r>
+      <w:r>
+        <w:t xml:space="preserve">) into a single summary indicator to flag non-convergence.</w:t>
       </w:r>
     </w:p>
     <w:p>
@@ -787,7 +774,19 @@
         <w:pStyle w:val="BodyText"/>
       </w:pPr>
       <w:r>
-        <w:t xml:space="preserve">Subsequently, I will implement this and other evaluation measures in</w:t>
+        <w:t xml:space="preserve">Subsequently, I will use R Shiny</w:t>
+      </w:r>
+      <w:r>
+        <w:t xml:space="preserve"> </w:t>
+      </w:r>
+      <w:r>
+        <w:t xml:space="preserve">[4]</w:t>
+      </w:r>
+      <w:r>
+        <w:t xml:space="preserve"> </w:t>
+      </w:r>
+      <w:r>
+        <w:t xml:space="preserve">to implement the convergence indicator and other evaluation measures in</w:t>
       </w:r>
       <w:r>
         <w:t xml:space="preserve"> </w:t>
@@ -923,7 +922,7 @@
         <w:t xml:space="preserve"> </w:t>
       </w:r>
       <w:r>
-        <w:t xml:space="preserve">will be considered a sufficient milestone to proceed with writing a technical paper on the methodology and the software. I aim to submit this for publication in</w:t>
+        <w:t xml:space="preserve">will be considered a sufficient milestone to proceed with writing a technical paper on the methodology and the software. I will submit the paper for publication in</w:t>
       </w:r>
       <w:r>
         <w:t xml:space="preserve"> </w:t>
@@ -966,6 +965,29 @@
       </w:r>
       <w:r>
         <w:t xml:space="preserve">environment, and a vignette for applied researchers will be written.</w:t>
+      </w:r>
+    </w:p>
+    <w:p>
+      <w:pPr>
+        <w:pStyle w:val="BodyText"/>
+      </w:pPr>
+      <w:r>
+        <w:t xml:space="preserve">The R code and documentation of this project will be open source (available on Github). Since the study does not require the use of unpublished empirical data, I expect that the FETC will grant the label</w:t>
+      </w:r>
+      <w:r>
+        <w:t xml:space="preserve"> </w:t>
+      </w:r>
+      <w:r>
+        <w:t xml:space="preserve">‘</w:t>
+      </w:r>
+      <w:r>
+        <w:t xml:space="preserve">exempt</w:t>
+      </w:r>
+      <w:r>
+        <w:t xml:space="preserve">’</w:t>
+      </w:r>
+      <w:r>
+        <w:t xml:space="preserve">.</w:t>
       </w:r>
     </w:p>
     <w:p>

</xml_diff>

<commit_message>
Revised after feedback Gerko on lit rev
</commit_message>
<xml_diff>
--- a/ThesisProposal.docx
+++ b/ThesisProposal.docx
@@ -103,7 +103,7 @@
         <w:pStyle w:val="Date"/>
       </w:pPr>
       <w:r>
-        <w:t xml:space="preserve">08</w:t>
+        <w:t xml:space="preserve">10</w:t>
       </w:r>
       <w:r>
         <w:t xml:space="preserve"> </w:t>
@@ -245,7 +245,100 @@
         <w:pStyle w:val="BodyText"/>
       </w:pPr>
       <w:r>
-        <w:t xml:space="preserve">With MI, many assumptions are made about the nature of the observed and missing parts of the data</w:t>
+        <w:t xml:space="preserve">With MI, many assumptions are made about the nature of the observed and missing parts of the data and their relation to the</w:t>
+      </w:r>
+      <w:r>
+        <w:t xml:space="preserve"> </w:t>
+      </w:r>
+      <w:r>
+        <w:t xml:space="preserve">‘</w:t>
+      </w:r>
+      <w:r>
+        <w:t xml:space="preserve">true</w:t>
+      </w:r>
+      <w:r>
+        <w:t xml:space="preserve">’</w:t>
+      </w:r>
+      <w:r>
+        <w:t xml:space="preserve"> </w:t>
+      </w:r>
+      <w:r>
+        <w:t xml:space="preserve">data generating model</w:t>
+      </w:r>
+      <w:r>
+        <w:t xml:space="preserve"> </w:t>
+      </w:r>
+      <w:r>
+        <w:t xml:space="preserve">[11]</w:t>
+      </w:r>
+      <w:r>
+        <w:t xml:space="preserve">. Without proper evaluation of the imputations and the underlying assumptions, any drawn inference may erroneously be deemed valid. Such evaluation measures are currently missing or under-developed in MI software, like the world leading</w:t>
+      </w:r>
+      <w:r>
+        <w:t xml:space="preserve"> </w:t>
+      </w:r>
+      <w:r>
+        <w:rPr>
+          <w:rStyle w:val="VerbatimChar"/>
+        </w:rPr>
+        <w:t xml:space="preserve">R</w:t>
+      </w:r>
+      <w:r>
+        <w:t xml:space="preserve"> </w:t>
+      </w:r>
+      <w:r>
+        <w:t xml:space="preserve">package</w:t>
+      </w:r>
+      <w:r>
+        <w:t xml:space="preserve"> </w:t>
+      </w:r>
+      <w:r>
+        <w:rPr>
+          <w:rStyle w:val="VerbatimChar"/>
+        </w:rPr>
+        <w:t xml:space="preserve">MICE</w:t>
+      </w:r>
+      <w:r>
+        <w:t xml:space="preserve"> </w:t>
+      </w:r>
+      <w:r>
+        <w:t xml:space="preserve">[12]</w:t>
+      </w:r>
+      <w:r>
+        <w:t xml:space="preserve">. Therefore, I will answer the following question:</w:t>
+      </w:r>
+      <w:r>
+        <w:t xml:space="preserve"> </w:t>
+      </w:r>
+      <w:r>
+        <w:t xml:space="preserve">‘</w:t>
+      </w:r>
+      <w:r>
+        <w:t xml:space="preserve">Which measures are vital for evaluating the validity of multiply imputed data?</w:t>
+      </w:r>
+      <w:r>
+        <w:t xml:space="preserve">’</w:t>
+      </w:r>
+      <w:r>
+        <w:t xml:space="preserve">.</w:t>
+      </w:r>
+    </w:p>
+    <w:p>
+      <w:pPr>
+        <w:pStyle w:val="Heading1"/>
+      </w:pPr>
+      <w:bookmarkStart w:id="22" w:name="literature-review"/>
+      <w:r>
+        <w:t xml:space="preserve">Literature Review</w:t>
+      </w:r>
+      <w:bookmarkEnd w:id="22"/>
+    </w:p>
+    <w:p>
+      <w:pPr>
+        <w:pStyle w:val="FirstParagraph"/>
+      </w:pPr>
+      <w:r>
+        <w:t xml:space="preserve">The validity of the MI solution depends on numerous assumptions that cannot be verified from the observed data alone. Consequently, existing evaluation methods rely on</w:t>
       </w:r>
       <w:r>
         <w:t xml:space="preserve"> </w:t>
@@ -254,133 +347,10 @@
         <w:rPr>
           <w:b/>
         </w:rPr>
-        <w:t xml:space="preserve">[remove</w:t>
-      </w:r>
-      <w:r>
-        <w:rPr>
-          <w:b/>
-        </w:rPr>
-        <w:t xml:space="preserve"> </w:t>
-      </w:r>
-      <w:r>
-        <w:rPr>
-          <w:b/>
-        </w:rPr>
-        <w:t xml:space="preserve">“</w:t>
-      </w:r>
-      <w:r>
-        <w:rPr>
-          <w:b/>
-        </w:rPr>
-        <w:t xml:space="preserve">and their relation to the</w:t>
-      </w:r>
-      <w:r>
-        <w:rPr>
-          <w:b/>
-        </w:rPr>
-        <w:t xml:space="preserve"> </w:t>
-      </w:r>
-      <w:r>
-        <w:rPr>
-          <w:b/>
-        </w:rPr>
-        <w:t xml:space="preserve">‘</w:t>
-      </w:r>
-      <w:r>
-        <w:rPr>
-          <w:b/>
-        </w:rPr>
-        <w:t xml:space="preserve">true</w:t>
-      </w:r>
-      <w:r>
-        <w:rPr>
-          <w:b/>
-        </w:rPr>
-        <w:t xml:space="preserve">’</w:t>
-      </w:r>
-      <w:r>
-        <w:rPr>
-          <w:b/>
-        </w:rPr>
-        <w:t xml:space="preserve"> </w:t>
-      </w:r>
-      <w:r>
-        <w:rPr>
-          <w:b/>
-        </w:rPr>
-        <w:t xml:space="preserve">data generating mode</w:t>
-      </w:r>
-      <w:r>
-        <w:rPr>
-          <w:b/>
-        </w:rPr>
-        <w:t xml:space="preserve">”</w:t>
-      </w:r>
-      <w:r>
-        <w:rPr>
-          <w:b/>
-        </w:rPr>
-        <w:t xml:space="preserve">?l</w:t>
-      </w:r>
-      <w:r>
-        <w:t xml:space="preserve"> </w:t>
-      </w:r>
-      <w:r>
-        <w:t xml:space="preserve">[11]</w:t>
-      </w:r>
-      <w:r>
-        <w:t xml:space="preserve">. Without proper evaluation of the imputations and the underlying assumptions, any drawn inference may erroneously be deemed valid. Such evaluation measures are currently missing or under-developed in MI software, like the the world leading R package</w:t>
-      </w:r>
-      <w:r>
-        <w:t xml:space="preserve"> </w:t>
-      </w:r>
-      <w:r>
-        <w:rPr>
-          <w:rStyle w:val="VerbatimChar"/>
-        </w:rPr>
-        <w:t xml:space="preserve">MICE</w:t>
-      </w:r>
-      <w:r>
-        <w:t xml:space="preserve"> </w:t>
-      </w:r>
-      <w:r>
-        <w:t xml:space="preserve">[12]</w:t>
-      </w:r>
-      <w:r>
-        <w:t xml:space="preserve">. Therefore, I will answer the following question:</w:t>
-      </w:r>
-      <w:r>
-        <w:t xml:space="preserve"> </w:t>
-      </w:r>
-      <w:r>
-        <w:t xml:space="preserve">‘</w:t>
-      </w:r>
-      <w:r>
-        <w:t xml:space="preserve">Which measures are vital for evaluating the validity of multiply imputed data?</w:t>
-      </w:r>
-      <w:r>
-        <w:t xml:space="preserve">’</w:t>
-      </w:r>
-      <w:r>
-        <w:t xml:space="preserve">.</w:t>
-      </w:r>
-    </w:p>
-    <w:p>
-      <w:pPr>
-        <w:pStyle w:val="Heading1"/>
-      </w:pPr>
-      <w:bookmarkStart w:id="22" w:name="literature-review"/>
-      <w:r>
-        <w:t xml:space="preserve">Literature Review</w:t>
-      </w:r>
-      <w:bookmarkEnd w:id="22"/>
-    </w:p>
-    <w:p>
-      <w:pPr>
-        <w:pStyle w:val="FirstParagraph"/>
-      </w:pPr>
-      <w:r>
-        <w:t xml:space="preserve">The validity of MI data depends on numerous assumptions that–by definition–cannot be verified from the incomplete data. Consequently, existing evaluation methods rely on proxy measures. For the following assumptions, no reliable proxy measures have been proposed and/or implemented: 1)</w:t>
+        <w:t xml:space="preserve">[rephrase: proxy measures]</w:t>
+      </w:r>
+      <w:r>
+        <w:t xml:space="preserve">. For the following assumptions, no reliable</w:t>
       </w:r>
       <w:r>
         <w:t xml:space="preserve"> </w:t>
@@ -389,6 +359,21 @@
         <w:rPr>
           <w:i/>
         </w:rPr>
+        <w:t xml:space="preserve">proxy measures</w:t>
+      </w:r>
+      <w:r>
+        <w:t xml:space="preserve"> </w:t>
+      </w:r>
+      <w:r>
+        <w:t xml:space="preserve">have been proposed and/or implemented: 1)</w:t>
+      </w:r>
+      <w:r>
+        <w:t xml:space="preserve"> </w:t>
+      </w:r>
+      <w:r>
+        <w:rPr>
+          <w:i/>
+        </w:rPr>
         <w:t xml:space="preserve">ignorability</w:t>
       </w:r>
       <w:r>
@@ -407,7 +392,7 @@
         <w:t xml:space="preserve">missingness mechanism</w:t>
       </w:r>
       <w:r>
-        <w:t xml:space="preserve">; 2) suitability of the</w:t>
+        <w:t xml:space="preserve">; 2) congruity of the</w:t>
       </w:r>
       <w:r>
         <w:t xml:space="preserve"> </w:t>
@@ -434,7 +419,7 @@
         <w:t xml:space="preserve"> </w:t>
       </w:r>
       <w:r>
-        <w:t xml:space="preserve">with the MI algorithm.</w:t>
+        <w:t xml:space="preserve">of the MI modeling procedure.</w:t>
       </w:r>
       <w:r>
         <w:t xml:space="preserve"> </w:t>
@@ -449,25 +434,7 @@
         </w:numPr>
       </w:pPr>
       <w:r>
-        <w:t xml:space="preserve">A missingness mechanism is said to be ignorable when the</w:t>
-      </w:r>
-      <w:r>
-        <w:t xml:space="preserve"> </w:t>
-      </w:r>
-      <w:r>
-        <w:t xml:space="preserve">‘</w:t>
-      </w:r>
-      <w:r>
-        <w:t xml:space="preserve">cause</w:t>
-      </w:r>
-      <w:r>
-        <w:t xml:space="preserve">’</w:t>
-      </w:r>
-      <w:r>
-        <w:t xml:space="preserve"> </w:t>
-      </w:r>
-      <w:r>
-        <w:t xml:space="preserve">of the missingness does not depend on the missing data itself</w:t>
+        <w:t xml:space="preserve">A missingness mechanism is said to be ignorable when the sprobability to be missing does not depend on the missing data itself</w:t>
       </w:r>
       <w:r>
         <w:t xml:space="preserve"> </w:t>
@@ -497,7 +464,7 @@
         </w:numPr>
       </w:pPr>
       <w:r>
-        <w:t xml:space="preserve">Suitable imputation models capture the relations between observed and missing parts of the data. These relations can be evaluated by plotting conditional distributions</w:t>
+        <w:t xml:space="preserve">Congruent imputation models capture all required relations between observed and missing parts of the data. The exent to which this has been successful can be evaluated by plotting conditional distributions</w:t>
       </w:r>
       <w:r>
         <w:t xml:space="preserve"> </w:t>
@@ -518,7 +485,7 @@
         <w:t xml:space="preserve">MICE</w:t>
       </w:r>
       <w:r>
-        <w:t xml:space="preserve">, but subsequent statistical tests to quantify the relations with covariates are not yet provided. Additionally, there is potential to assess model fit by means of</w:t>
+        <w:t xml:space="preserve">, but subsequent statistical tests to quantify the relations with covariates are not provided. Additionally, there is potential to assess model fit by means of</w:t>
       </w:r>
       <w:r>
         <w:t xml:space="preserve"> </w:t>
@@ -569,7 +536,7 @@
         </w:numPr>
       </w:pPr>
       <w:r>
-        <w:t xml:space="preserve">The third assumption is met when the MI algorithm converges to a stable distribution. However, conventional measures to diagnose convergence–e.g., Gelman and Rubin’s</w:t>
+        <w:t xml:space="preserve">The third assumption is met when the MI algorithm converges to a stable distribution. However, conventional measures to diagnose convergence– e.g., Gelman and Rubin’s</w:t>
       </w:r>
       <w:r>
         <w:t xml:space="preserve"> </w:t>
@@ -599,7 +566,10 @@
         </m:acc>
       </m:oMath>
       <w:r>
-        <w:t xml:space="preserve">–do not suit multiply imputed data</w:t>
+        <w:t xml:space="preserve"> </w:t>
+      </w:r>
+      <w:r>
+        <w:t xml:space="preserve">–are not applicable on multiply imputed data</w:t>
       </w:r>
       <w:r>
         <w:t xml:space="preserve"> </w:t>
@@ -608,7 +578,7 @@
         <w:t xml:space="preserve">[6]</w:t>
       </w:r>
       <w:r>
-        <w:t xml:space="preserve">. Therefore, empirical researchers have to rely on a visual inspection procedure that is theoretically equivalent to</w:t>
+        <w:t xml:space="preserve">. Therefore, empirical researchers have to rely on visual inspection procedures that are theoretically equivalent to</w:t>
       </w:r>
       <w:r>
         <w:t xml:space="preserve"> </w:t>
@@ -632,7 +602,7 @@
         <w:t xml:space="preserve">[13]</w:t>
       </w:r>
       <w:r>
-        <w:t xml:space="preserve">. Not only is visually assessing convergence difficult for the untrained eye, it might also be futile. The convergence properties of MI algorithms lack scientific consensus</w:t>
+        <w:t xml:space="preserve">. Visually assessing convergence is not only difficult to the untrained eye, it might also be futile. The convergence properties of MI algorithms lack scientific consensus</w:t>
       </w:r>
       <w:r>
         <w:t xml:space="preserve"> </w:t>
@@ -682,7 +652,7 @@
         <w:pStyle w:val="FirstParagraph"/>
       </w:pPr>
       <w:r>
-        <w:t xml:space="preserve">In short, the existing literature provides both possibilities and limitations to evaluating the validity of multiply imputed data. The goal of this research project is to develop novel methodology and guidelines for evaluating MI methods, and implement these in an interactive evaluation device for multiple imputation. This tool will aid applied researchers in drawing valid inference from incomplete datasets.</w:t>
+        <w:t xml:space="preserve">In short, the existing literature provides both possibilities and limitations to evaluating the validity of multiply imputed data. The goal of this research project is to develop novel methodology and guidelines for evaluating MI methods, and implement these in an interactive evaluation framework for multiple imputation. This framework will aid applied researchers in drawing valid inference from incomplete datasets.</w:t>
       </w:r>
     </w:p>
     <w:p>
@@ -774,7 +744,16 @@
         <w:pStyle w:val="BodyText"/>
       </w:pPr>
       <w:r>
-        <w:t xml:space="preserve">Subsequently, I will use R Shiny</w:t>
+        <w:t xml:space="preserve">Subsequently, I will use</w:t>
+      </w:r>
+      <w:r>
+        <w:t xml:space="preserve"> </w:t>
+      </w:r>
+      <w:r>
+        <w:rPr>
+          <w:rStyle w:val="VerbatimChar"/>
+        </w:rPr>
+        <w:t xml:space="preserve">R Shiny</w:t>
       </w:r>
       <w:r>
         <w:t xml:space="preserve"> </w:t>

</xml_diff>

<commit_message>
Final comments Gerko&Stef. Included logo on front page.
</commit_message>
<xml_diff>
--- a/ThesisProposal.docx
+++ b/ThesisProposal.docx
@@ -103,7 +103,7 @@
         <w:pStyle w:val="Date"/>
       </w:pPr>
       <w:r>
-        <w:t xml:space="preserve">10</w:t>
+        <w:t xml:space="preserve">15</w:t>
       </w:r>
       <w:r>
         <w:t xml:space="preserve"> </w:t>
@@ -120,13 +120,60 @@
     </w:p>
     <w:p>
       <w:pPr>
+        <w:pStyle w:val="FirstParagraph"/>
+      </w:pPr>
+      <w:r>
+        <w:drawing>
+          <wp:inline>
+            <wp:extent cx="5334000" cy="4264228"/>
+            <wp:effectExtent b="0" l="0" r="0" t="0"/>
+            <wp:docPr descr="" title="" id="1" name="Picture"/>
+            <a:graphic>
+              <a:graphicData uri="http://schemas.openxmlformats.org/drawingml/2006/picture">
+                <pic:pic>
+                  <pic:nvPicPr>
+                    <pic:cNvPr descr="Figures/logo.png" id="0" name="Picture"/>
+                    <pic:cNvPicPr>
+                      <a:picLocks noChangeArrowheads="1" noChangeAspect="1"/>
+                    </pic:cNvPicPr>
+                  </pic:nvPicPr>
+                  <pic:blipFill>
+                    <a:blip r:embed="rId20"/>
+                    <a:stretch>
+                      <a:fillRect/>
+                    </a:stretch>
+                  </pic:blipFill>
+                  <pic:spPr bwMode="auto">
+                    <a:xfrm>
+                      <a:off x="0" y="0"/>
+                      <a:ext cx="5334000" cy="4264228"/>
+                    </a:xfrm>
+                    <a:prstGeom prst="rect">
+                      <a:avLst/>
+                    </a:prstGeom>
+                    <a:noFill/>
+                    <a:ln w="9525">
+                      <a:noFill/>
+                      <a:headEnd/>
+                      <a:tailEnd/>
+                    </a:ln>
+                  </pic:spPr>
+                </pic:pic>
+              </a:graphicData>
+            </a:graphic>
+          </wp:inline>
+        </w:drawing>
+      </w:r>
+    </w:p>
+    <w:p>
+      <w:pPr>
         <w:pStyle w:val="Heading1"/>
       </w:pPr>
-      <w:bookmarkStart w:id="20" w:name="X4b0f71e55604f53240c5e3fe40da0f853e298ef"/>
+      <w:bookmarkStart w:id="21" w:name="X4b0f71e55604f53240c5e3fe40da0f853e298ef"/>
       <w:r>
         <w:t xml:space="preserve">ShinyMICE: an Evaluation Suite for Multiple Imputation</w:t>
       </w:r>
-      <w:bookmarkEnd w:id="20"/>
+      <w:bookmarkEnd w:id="21"/>
     </w:p>
     <w:p>
       <w:pPr>
@@ -157,7 +204,7 @@
         <w:pStyle w:val="BodyText"/>
       </w:pPr>
       <w:r>
-        <w:t xml:space="preserve">Word count: 739</w:t>
+        <w:t xml:space="preserve">Word count: 718</w:t>
       </w:r>
     </w:p>
     <w:p>
@@ -169,11 +216,11 @@
       <w:pPr>
         <w:pStyle w:val="Heading1"/>
       </w:pPr>
-      <w:bookmarkStart w:id="21" w:name="introduction"/>
+      <w:bookmarkStart w:id="22" w:name="introduction"/>
       <w:r>
         <w:t xml:space="preserve">Introduction</w:t>
       </w:r>
-      <w:bookmarkEnd w:id="21"/>
+      <w:bookmarkEnd w:id="22"/>
     </w:p>
     <w:p>
       <w:pPr>
@@ -195,18 +242,18 @@
         <w:t xml:space="preserve"> </w:t>
       </w:r>
       <w:r>
+        <w:t xml:space="preserve">[13]</w:t>
+      </w:r>
+      <w:r>
+        <w:t xml:space="preserve">. To circumvent the ubiquitous problem of missing information, Rubin</w:t>
+      </w:r>
+      <w:r>
+        <w:t xml:space="preserve"> </w:t>
+      </w:r>
+      <w:r>
         <w:t xml:space="preserve">[11]</w:t>
       </w:r>
       <w:r>
-        <w:t xml:space="preserve">. To circumvent the ubiquitous problem of missing information, Rubin</w:t>
-      </w:r>
-      <w:r>
-        <w:t xml:space="preserve"> </w:t>
-      </w:r>
-      <w:r>
-        <w:t xml:space="preserve">[9]</w:t>
-      </w:r>
-      <w:r>
         <w:t xml:space="preserve"> </w:t>
       </w:r>
       <w:r>
@@ -234,7 +281,7 @@
         <w:t xml:space="preserve"> </w:t>
       </w:r>
       <w:r>
-        <w:t xml:space="preserve">[9]</w:t>
+        <w:t xml:space="preserve">[11]</w:t>
       </w:r>
       <w:r>
         <w:t xml:space="preserve">.</w:t>
@@ -263,163 +310,166 @@
         <w:t xml:space="preserve"> </w:t>
       </w:r>
       <w:r>
+        <w:rPr>
+          <w:i/>
+        </w:rPr>
         <w:t xml:space="preserve">data generating model</w:t>
       </w:r>
       <w:r>
         <w:t xml:space="preserve"> </w:t>
       </w:r>
       <w:r>
+        <w:t xml:space="preserve">[13]</w:t>
+      </w:r>
+      <w:r>
+        <w:t xml:space="preserve">. Without proper evaluation of the imputations and the underlying assumptions, any drawn inference may erroneously be deemed valid. Such evaluation measures are currently missing or under-developed in MI software, like the world leading</w:t>
+      </w:r>
+      <w:r>
+        <w:t xml:space="preserve"> </w:t>
+      </w:r>
+      <w:r>
+        <w:rPr>
+          <w:rStyle w:val="VerbatimChar"/>
+        </w:rPr>
+        <w:t xml:space="preserve">R</w:t>
+      </w:r>
+      <w:r>
+        <w:t xml:space="preserve"> </w:t>
+      </w:r>
+      <w:r>
+        <w:t xml:space="preserve">package</w:t>
+      </w:r>
+      <w:r>
+        <w:t xml:space="preserve"> </w:t>
+      </w:r>
+      <w:r>
+        <w:rPr>
+          <w:rStyle w:val="VerbatimChar"/>
+        </w:rPr>
+        <w:t xml:space="preserve">MICE</w:t>
+      </w:r>
+      <w:r>
+        <w:t xml:space="preserve"> </w:t>
+      </w:r>
+      <w:r>
+        <w:t xml:space="preserve">[14]</w:t>
+      </w:r>
+      <w:r>
+        <w:t xml:space="preserve">. Therefore, I will answer the following question:</w:t>
+      </w:r>
+      <w:r>
+        <w:t xml:space="preserve"> </w:t>
+      </w:r>
+      <w:r>
+        <w:t xml:space="preserve">‘</w:t>
+      </w:r>
+      <w:r>
+        <w:t xml:space="preserve">Which measures are vital for evaluating the validity of multiply imputed data?</w:t>
+      </w:r>
+      <w:r>
+        <w:t xml:space="preserve">’</w:t>
+      </w:r>
+      <w:r>
+        <w:t xml:space="preserve">.</w:t>
+      </w:r>
+    </w:p>
+    <w:p>
+      <w:pPr>
+        <w:pStyle w:val="Heading1"/>
+      </w:pPr>
+      <w:bookmarkStart w:id="23" w:name="literature-review"/>
+      <w:r>
+        <w:t xml:space="preserve">Literature Review</w:t>
+      </w:r>
+      <w:bookmarkEnd w:id="23"/>
+    </w:p>
+    <w:p>
+      <w:pPr>
+        <w:pStyle w:val="FirstParagraph"/>
+      </w:pPr>
+      <w:r>
+        <w:t xml:space="preserve">The validity of the MI solution depends on numerous assumptions that cannot be verified from the observed data alone. So instead of statistical tests for assumptions, evaluation procedures have been developed. For the following assumptions, no reliable procedure has been proposed and/or implemented: 1)</w:t>
+      </w:r>
+      <w:r>
+        <w:t xml:space="preserve"> </w:t>
+      </w:r>
+      <w:r>
+        <w:rPr>
+          <w:i/>
+        </w:rPr>
+        <w:t xml:space="preserve">ignorability</w:t>
+      </w:r>
+      <w:r>
+        <w:t xml:space="preserve"> </w:t>
+      </w:r>
+      <w:r>
+        <w:t xml:space="preserve">of the</w:t>
+      </w:r>
+      <w:r>
+        <w:t xml:space="preserve"> </w:t>
+      </w:r>
+      <w:r>
+        <w:rPr>
+          <w:i/>
+        </w:rPr>
+        <w:t xml:space="preserve">missingness mechanism</w:t>
+      </w:r>
+      <w:r>
+        <w:t xml:space="preserve"> </w:t>
+      </w:r>
+      <w:r>
         <w:t xml:space="preserve">[11]</w:t>
       </w:r>
       <w:r>
-        <w:t xml:space="preserve">. Without proper evaluation of the imputations and the underlying assumptions, any drawn inference may erroneously be deemed valid. Such evaluation measures are currently missing or under-developed in MI software, like the world leading</w:t>
-      </w:r>
-      <w:r>
-        <w:t xml:space="preserve"> </w:t>
-      </w:r>
-      <w:r>
-        <w:rPr>
-          <w:rStyle w:val="VerbatimChar"/>
-        </w:rPr>
-        <w:t xml:space="preserve">R</w:t>
-      </w:r>
-      <w:r>
-        <w:t xml:space="preserve"> </w:t>
-      </w:r>
-      <w:r>
-        <w:t xml:space="preserve">package</w:t>
-      </w:r>
-      <w:r>
-        <w:t xml:space="preserve"> </w:t>
-      </w:r>
-      <w:r>
-        <w:rPr>
-          <w:rStyle w:val="VerbatimChar"/>
-        </w:rPr>
-        <w:t xml:space="preserve">MICE</w:t>
-      </w:r>
-      <w:r>
-        <w:t xml:space="preserve"> </w:t>
-      </w:r>
-      <w:r>
-        <w:t xml:space="preserve">[12]</w:t>
-      </w:r>
-      <w:r>
-        <w:t xml:space="preserve">. Therefore, I will answer the following question:</w:t>
-      </w:r>
-      <w:r>
-        <w:t xml:space="preserve"> </w:t>
-      </w:r>
-      <w:r>
-        <w:t xml:space="preserve">‘</w:t>
-      </w:r>
-      <w:r>
-        <w:t xml:space="preserve">Which measures are vital for evaluating the validity of multiply imputed data?</w:t>
-      </w:r>
-      <w:r>
-        <w:t xml:space="preserve">’</w:t>
+        <w:t xml:space="preserve">; 2)</w:t>
+      </w:r>
+      <w:r>
+        <w:t xml:space="preserve"> </w:t>
+      </w:r>
+      <w:r>
+        <w:rPr>
+          <w:i/>
+        </w:rPr>
+        <w:t xml:space="preserve">congeneality</w:t>
+      </w:r>
+      <w:r>
+        <w:t xml:space="preserve"> </w:t>
+      </w:r>
+      <w:r>
+        <w:t xml:space="preserve">of the imputation models</w:t>
+      </w:r>
+      <w:r>
+        <w:t xml:space="preserve"> </w:t>
+      </w:r>
+      <w:r>
+        <w:t xml:space="preserve">[7]</w:t>
+      </w:r>
+      <w:r>
+        <w:t xml:space="preserve">; and 3)</w:t>
+      </w:r>
+      <w:r>
+        <w:t xml:space="preserve"> </w:t>
+      </w:r>
+      <w:r>
+        <w:rPr>
+          <w:i/>
+        </w:rPr>
+        <w:t xml:space="preserve">compatibility</w:t>
+      </w:r>
+      <w:r>
+        <w:t xml:space="preserve"> </w:t>
+      </w:r>
+      <w:r>
+        <w:t xml:space="preserve">of the MI modeling procedure</w:t>
+      </w:r>
+      <w:r>
+        <w:t xml:space="preserve"> </w:t>
+      </w:r>
+      <w:r>
+        <w:t xml:space="preserve">[10]</w:t>
       </w:r>
       <w:r>
         <w:t xml:space="preserve">.</w:t>
-      </w:r>
-    </w:p>
-    <w:p>
-      <w:pPr>
-        <w:pStyle w:val="Heading1"/>
-      </w:pPr>
-      <w:bookmarkStart w:id="22" w:name="literature-review"/>
-      <w:r>
-        <w:t xml:space="preserve">Literature Review</w:t>
-      </w:r>
-      <w:bookmarkEnd w:id="22"/>
-    </w:p>
-    <w:p>
-      <w:pPr>
-        <w:pStyle w:val="FirstParagraph"/>
-      </w:pPr>
-      <w:r>
-        <w:t xml:space="preserve">The validity of the MI solution depends on numerous assumptions that cannot be verified from the observed data alone. Consequently, existing evaluation methods rely on</w:t>
-      </w:r>
-      <w:r>
-        <w:t xml:space="preserve"> </w:t>
-      </w:r>
-      <w:r>
-        <w:rPr>
-          <w:b/>
-        </w:rPr>
-        <w:t xml:space="preserve">[rephrase: proxy measures]</w:t>
-      </w:r>
-      <w:r>
-        <w:t xml:space="preserve">. For the following assumptions, no reliable</w:t>
-      </w:r>
-      <w:r>
-        <w:t xml:space="preserve"> </w:t>
-      </w:r>
-      <w:r>
-        <w:rPr>
-          <w:i/>
-        </w:rPr>
-        <w:t xml:space="preserve">proxy measures</w:t>
-      </w:r>
-      <w:r>
-        <w:t xml:space="preserve"> </w:t>
-      </w:r>
-      <w:r>
-        <w:t xml:space="preserve">have been proposed and/or implemented: 1)</w:t>
-      </w:r>
-      <w:r>
-        <w:t xml:space="preserve"> </w:t>
-      </w:r>
-      <w:r>
-        <w:rPr>
-          <w:i/>
-        </w:rPr>
-        <w:t xml:space="preserve">ignorability</w:t>
-      </w:r>
-      <w:r>
-        <w:t xml:space="preserve"> </w:t>
-      </w:r>
-      <w:r>
-        <w:t xml:space="preserve">of the</w:t>
-      </w:r>
-      <w:r>
-        <w:t xml:space="preserve"> </w:t>
-      </w:r>
-      <w:r>
-        <w:rPr>
-          <w:i/>
-        </w:rPr>
-        <w:t xml:space="preserve">missingness mechanism</w:t>
-      </w:r>
-      <w:r>
-        <w:t xml:space="preserve">; 2) congruity of the</w:t>
-      </w:r>
-      <w:r>
-        <w:t xml:space="preserve"> </w:t>
-      </w:r>
-      <w:r>
-        <w:rPr>
-          <w:i/>
-        </w:rPr>
-        <w:t xml:space="preserve">imputation models</w:t>
-      </w:r>
-      <w:r>
-        <w:t xml:space="preserve">; and 3)</w:t>
-      </w:r>
-      <w:r>
-        <w:t xml:space="preserve"> </w:t>
-      </w:r>
-      <w:r>
-        <w:rPr>
-          <w:i/>
-        </w:rPr>
-        <w:t xml:space="preserve">compatibility</w:t>
-      </w:r>
-      <w:r>
-        <w:t xml:space="preserve"> </w:t>
-      </w:r>
-      <w:r>
-        <w:t xml:space="preserve">of the MI modeling procedure.</w:t>
       </w:r>
       <w:r>
         <w:t xml:space="preserve"> </w:t>
@@ -434,22 +484,13 @@
         </w:numPr>
       </w:pPr>
       <w:r>
-        <w:t xml:space="preserve">A missingness mechanism is said to be ignorable when the sprobability to be missing does not depend on the missing data itself</w:t>
+        <w:t xml:space="preserve">A missingness mechanism is said to be ignorable when the probability to be missing does not depend on the missing data itself. Violation of this assumption can gravely affect inferences. Robustness of inferences to varying degrees of violation can be assessed with sensitivity analyses. Some practical guidelines exist (e.g.,</w:t>
       </w:r>
       <w:r>
         <w:t xml:space="preserve"> </w:t>
       </w:r>
       <w:r>
         <w:t xml:space="preserve">[9]</w:t>
-      </w:r>
-      <w:r>
-        <w:t xml:space="preserve">. Evaluation of this assumption is usually done with sensitivity analyses to assess the robustness of inferences to violations. Some practical guidelines exist (e.g.,</w:t>
-      </w:r>
-      <w:r>
-        <w:t xml:space="preserve"> </w:t>
-      </w:r>
-      <w:r>
-        <w:t xml:space="preserve">[8]</w:t>
       </w:r>
       <w:r>
         <w:t xml:space="preserve">), but current MI software does not facilitate this methodology for empirical researchers.</w:t>
@@ -464,7 +505,7 @@
         </w:numPr>
       </w:pPr>
       <w:r>
-        <w:t xml:space="preserve">Congruent imputation models capture all required relations between observed and missing parts of the data. The exent to which this has been successful can be evaluated by plotting conditional distributions</w:t>
+        <w:t xml:space="preserve">Congeneal imputation models capture all required relations between observed and missing parts of the data. The extent to which this has been successful can be evaluated by plotting conditional distributions</w:t>
       </w:r>
       <w:r>
         <w:t xml:space="preserve"> </w:t>
@@ -485,46 +526,13 @@
         <w:t xml:space="preserve">MICE</w:t>
       </w:r>
       <w:r>
-        <w:t xml:space="preserve">, but subsequent statistical tests to quantify the relations with covariates are not provided. Additionally, there is potential to assess model fit by means of</w:t>
-      </w:r>
-      <w:r>
-        <w:t xml:space="preserve"> </w:t>
-      </w:r>
-      <w:r>
-        <w:rPr>
-          <w:i/>
-        </w:rPr>
-        <w:t xml:space="preserve">over-imputation</w:t>
-      </w:r>
-      <w:r>
-        <w:t xml:space="preserve"> </w:t>
-      </w:r>
-      <w:r>
-        <w:t xml:space="preserve">[11]</w:t>
-      </w:r>
-      <w:r>
-        <w:t xml:space="preserve"> </w:t>
-      </w:r>
-      <w:r>
-        <w:t xml:space="preserve">or</w:t>
-      </w:r>
-      <w:r>
-        <w:t xml:space="preserve"> </w:t>
-      </w:r>
-      <w:r>
-        <w:rPr>
-          <w:i/>
-        </w:rPr>
-        <w:t xml:space="preserve">double robustness</w:t>
-      </w:r>
-      <w:r>
-        <w:t xml:space="preserve"> </w:t>
-      </w:r>
-      <w:r>
-        <w:t xml:space="preserve">[3]</w:t>
-      </w:r>
-      <w:r>
-        <w:t xml:space="preserve">.</w:t>
+        <w:t xml:space="preserve">, but subsequent statistical tests to quantify the relations with covariates are not provided.</w:t>
+      </w:r>
+      <w:r>
+        <w:rPr>
+          <w:rStyle w:val="FootnoteReference"/>
+        </w:rPr>
+        <w:footnoteReference w:id="24"/>
       </w:r>
     </w:p>
     <w:p>
@@ -599,51 +607,51 @@
         <w:t xml:space="preserve"> </w:t>
       </w:r>
       <w:r>
+        <w:t xml:space="preserve">[15]</w:t>
+      </w:r>
+      <w:r>
+        <w:t xml:space="preserve">. Visually assessing convergence is not only difficult to the untrained eye, it might also be futile. The convergence properties of MI algorithms lack scientific consensus</w:t>
+      </w:r>
+      <w:r>
+        <w:t xml:space="preserve"> </w:t>
+      </w:r>
+      <w:r>
+        <w:t xml:space="preserve">[12]</w:t>
+      </w:r>
+      <w:r>
+        <w:t xml:space="preserve">, and some default</w:t>
+      </w:r>
+      <w:r>
+        <w:t xml:space="preserve"> </w:t>
+      </w:r>
+      <w:r>
+        <w:rPr>
+          <w:rStyle w:val="VerbatimChar"/>
+        </w:rPr>
+        <w:t xml:space="preserve">MICE</w:t>
+      </w:r>
+      <w:r>
+        <w:t xml:space="preserve"> </w:t>
+      </w:r>
+      <w:r>
+        <w:t xml:space="preserve">techniques might not converge to stable distributions at all</w:t>
+      </w:r>
+      <w:r>
+        <w:t xml:space="preserve"> </w:t>
+      </w:r>
+      <w:r>
+        <w:t xml:space="preserve">[8]</w:t>
+      </w:r>
+      <w:r>
+        <w:t xml:space="preserve">. Moreover, convergence diagnostics for MI methods have not been systematically studied</w:t>
+      </w:r>
+      <w:r>
+        <w:t xml:space="preserve"> </w:t>
+      </w:r>
+      <w:r>
         <w:t xml:space="preserve">[13]</w:t>
       </w:r>
       <w:r>
-        <w:t xml:space="preserve">. Visually assessing convergence is not only difficult to the untrained eye, it might also be futile. The convergence properties of MI algorithms lack scientific consensus</w:t>
-      </w:r>
-      <w:r>
-        <w:t xml:space="preserve"> </w:t>
-      </w:r>
-      <w:r>
-        <w:t xml:space="preserve">[10]</w:t>
-      </w:r>
-      <w:r>
-        <w:t xml:space="preserve">, and some default</w:t>
-      </w:r>
-      <w:r>
-        <w:t xml:space="preserve"> </w:t>
-      </w:r>
-      <w:r>
-        <w:rPr>
-          <w:rStyle w:val="VerbatimChar"/>
-        </w:rPr>
-        <w:t xml:space="preserve">MICE</w:t>
-      </w:r>
-      <w:r>
-        <w:t xml:space="preserve"> </w:t>
-      </w:r>
-      <w:r>
-        <w:t xml:space="preserve">techniques might not converge to stable distributions at all</w:t>
-      </w:r>
-      <w:r>
-        <w:t xml:space="preserve"> </w:t>
-      </w:r>
-      <w:r>
-        <w:t xml:space="preserve">[7]</w:t>
-      </w:r>
-      <w:r>
-        <w:t xml:space="preserve">. Moreover, convergence diagnostics for MI methods have not been systematically studied</w:t>
-      </w:r>
-      <w:r>
-        <w:t xml:space="preserve"> </w:t>
-      </w:r>
-      <w:r>
-        <w:t xml:space="preserve">[11]</w:t>
-      </w:r>
-      <w:r>
         <w:t xml:space="preserve">.</w:t>
       </w:r>
     </w:p>
@@ -659,11 +667,11 @@
       <w:pPr>
         <w:pStyle w:val="Heading1"/>
       </w:pPr>
-      <w:bookmarkStart w:id="23" w:name="approach"/>
+      <w:bookmarkStart w:id="25" w:name="approach"/>
       <w:r>
         <w:t xml:space="preserve">Approach</w:t>
       </w:r>
-      <w:bookmarkEnd w:id="23"/>
+      <w:bookmarkEnd w:id="25"/>
     </w:p>
     <w:p>
       <w:pPr>
@@ -765,7 +773,7 @@
         <w:t xml:space="preserve"> </w:t>
       </w:r>
       <w:r>
-        <w:t xml:space="preserve">to implement the convergence indicator and other evaluation measures in</w:t>
+        <w:t xml:space="preserve">to implement the convergence indicator and existing evaluation measures in</w:t>
       </w:r>
       <w:r>
         <w:t xml:space="preserve"> </w:t>
@@ -777,7 +785,7 @@
         <w:t xml:space="preserve">ShinyMICE</w:t>
       </w:r>
       <w:r>
-        <w:t xml:space="preserve">, see Figure 1. The application will at least contain methodology for: sensitivity analyses; data visualizations (e.g., scatter-plots, densities, cross-tabulations); and statistical evaluations of relations between variables pre- versus post-imputation (i.e.,</w:t>
+        <w:t xml:space="preserve">, see Figure 1. The application will at least contain methodology for: sensitivity analyses; data visualizations (e.g., scatter-plots, densities, cross-tabulations); and statistical evaluation of relations between variables pre- versus post-imputation (i.e.,</w:t>
       </w:r>
       <w:r>
         <w:t xml:space="preserve"> </w:t>
@@ -831,7 +839,7 @@
                     </pic:cNvPicPr>
                   </pic:nvPicPr>
                   <pic:blipFill>
-                    <a:blip r:embed="rId24"/>
+                    <a:blip r:embed="rId26"/>
                     <a:stretch>
                       <a:fillRect/>
                     </a:stretch>
@@ -973,14 +981,14 @@
       <w:pPr>
         <w:pStyle w:val="Heading1"/>
       </w:pPr>
-      <w:bookmarkStart w:id="25" w:name="references"/>
+      <w:bookmarkStart w:id="27" w:name="references"/>
       <w:r>
         <w:t xml:space="preserve">References</w:t>
       </w:r>
-      <w:bookmarkEnd w:id="25"/>
-    </w:p>
-    <w:bookmarkStart w:id="47" w:name="refs"/>
-    <w:bookmarkStart w:id="27" w:name="ref-abay08"/>
+      <w:bookmarkEnd w:id="27"/>
+    </w:p>
+    <w:bookmarkStart w:id="53" w:name="refs"/>
+    <w:bookmarkStart w:id="29" w:name="ref-abay08"/>
     <w:p>
       <w:pPr>
         <w:pStyle w:val="Bibliography"/>
@@ -1000,7 +1008,7 @@
       <w:r>
         <w:t xml:space="preserve">. 57, 3 (Jun. 2008), 273–291. DOI:</w:t>
       </w:r>
-      <w:hyperlink r:id="rId26">
+      <w:hyperlink r:id="rId28">
         <w:r>
           <w:rPr>
             <w:rStyle w:val="Hyperlink"/>
@@ -1012,8 +1020,8 @@
         <w:t xml:space="preserve">.</w:t>
       </w:r>
     </w:p>
-    <w:bookmarkEnd w:id="27"/>
-    <w:bookmarkStart w:id="28" w:name="ref-alli02"/>
+    <w:bookmarkEnd w:id="29"/>
+    <w:bookmarkStart w:id="30" w:name="ref-alli02"/>
     <w:p>
       <w:pPr>
         <w:pStyle w:val="Bibliography"/>
@@ -1034,8 +1042,8 @@
         <w:t xml:space="preserve">. Sage publications.</w:t>
       </w:r>
     </w:p>
-    <w:bookmarkEnd w:id="28"/>
-    <w:bookmarkStart w:id="30" w:name="ref-bang05"/>
+    <w:bookmarkEnd w:id="30"/>
+    <w:bookmarkStart w:id="32" w:name="ref-bang05"/>
     <w:p>
       <w:pPr>
         <w:pStyle w:val="Bibliography"/>
@@ -1055,7 +1063,7 @@
       <w:r>
         <w:t xml:space="preserve">. 61, 4 (2005), 962–973. DOI:</w:t>
       </w:r>
-      <w:hyperlink r:id="rId29">
+      <w:hyperlink r:id="rId31">
         <w:r>
           <w:rPr>
             <w:rStyle w:val="Hyperlink"/>
@@ -1067,8 +1075,8 @@
         <w:t xml:space="preserve">.</w:t>
       </w:r>
     </w:p>
-    <w:bookmarkEnd w:id="30"/>
-    <w:bookmarkStart w:id="31" w:name="ref-shiny17"/>
+    <w:bookmarkEnd w:id="32"/>
+    <w:bookmarkStart w:id="33" w:name="ref-shiny17"/>
     <w:p>
       <w:pPr>
         <w:pStyle w:val="Bibliography"/>
@@ -1089,8 +1097,8 @@
         <w:t xml:space="preserve">.</w:t>
       </w:r>
     </w:p>
-    <w:bookmarkEnd w:id="31"/>
-    <w:bookmarkStart w:id="33" w:name="ref-gelm92"/>
+    <w:bookmarkEnd w:id="33"/>
+    <w:bookmarkStart w:id="35" w:name="ref-gelm92"/>
     <w:p>
       <w:pPr>
         <w:pStyle w:val="Bibliography"/>
@@ -1110,7 +1118,7 @@
       <w:r>
         <w:t xml:space="preserve">. 7, 4 (Nov. 1992), 457–472. DOI:</w:t>
       </w:r>
-      <w:hyperlink r:id="rId32">
+      <w:hyperlink r:id="rId34">
         <w:r>
           <w:rPr>
             <w:rStyle w:val="Hyperlink"/>
@@ -1122,8 +1130,8 @@
         <w:t xml:space="preserve">.</w:t>
       </w:r>
     </w:p>
-    <w:bookmarkEnd w:id="33"/>
-    <w:bookmarkStart w:id="34" w:name="ref-lace07"/>
+    <w:bookmarkEnd w:id="35"/>
+    <w:bookmarkStart w:id="36" w:name="ref-lace07"/>
     <w:p>
       <w:pPr>
         <w:pStyle w:val="Bibliography"/>
@@ -1132,14 +1140,14 @@
         <w:t xml:space="preserve">[6] Lacerda, M. et al. 2007. Sequential regression multiple imputation for incomplete multivariate data using Markov chain Monte Carlo. (2007).</w:t>
       </w:r>
     </w:p>
-    <w:bookmarkEnd w:id="34"/>
-    <w:bookmarkStart w:id="36" w:name="ref-murr18"/>
+    <w:bookmarkEnd w:id="36"/>
+    <w:bookmarkStart w:id="38" w:name="ref-meng94"/>
     <w:p>
       <w:pPr>
         <w:pStyle w:val="Bibliography"/>
       </w:pPr>
       <w:r>
-        <w:t xml:space="preserve">[7] Murray, J.S. 2018. Multiple Imputation: A Review of Practical and Theoretical Findings.</w:t>
+        <w:t xml:space="preserve">[7] Meng, X.-L. 1994. Multiple-Imputation Inferences with Uncongenial Sources of Input.</w:t>
       </w:r>
       <w:r>
         <w:t xml:space="preserve"> </w:t>
@@ -1151,9 +1159,42 @@
         <w:t xml:space="preserve">Statistical Science</w:t>
       </w:r>
       <w:r>
+        <w:t xml:space="preserve">. 9, 4 (Nov. 1994), 538–558. DOI:</w:t>
+      </w:r>
+      <w:hyperlink r:id="rId37">
+        <w:r>
+          <w:rPr>
+            <w:rStyle w:val="Hyperlink"/>
+          </w:rPr>
+          <w:t xml:space="preserve">https://doi.org/10.1214/ss/1177010269</w:t>
+        </w:r>
+      </w:hyperlink>
+      <w:r>
+        <w:t xml:space="preserve">.</w:t>
+      </w:r>
+    </w:p>
+    <w:bookmarkEnd w:id="38"/>
+    <w:bookmarkStart w:id="40" w:name="ref-murr18"/>
+    <w:p>
+      <w:pPr>
+        <w:pStyle w:val="Bibliography"/>
+      </w:pPr>
+      <w:r>
+        <w:t xml:space="preserve">[8] Murray, J.S. 2018. Multiple Imputation: A Review of Practical and Theoretical Findings.</w:t>
+      </w:r>
+      <w:r>
+        <w:t xml:space="preserve"> </w:t>
+      </w:r>
+      <w:r>
+        <w:rPr>
+          <w:i/>
+        </w:rPr>
+        <w:t xml:space="preserve">Statistical Science</w:t>
+      </w:r>
+      <w:r>
         <w:t xml:space="preserve">. 33, 2 (May 2018), 142–159. DOI:</w:t>
       </w:r>
-      <w:hyperlink r:id="rId35">
+      <w:hyperlink r:id="rId39">
         <w:r>
           <w:rPr>
             <w:rStyle w:val="Hyperlink"/>
@@ -1165,14 +1206,14 @@
         <w:t xml:space="preserve">.</w:t>
       </w:r>
     </w:p>
-    <w:bookmarkEnd w:id="36"/>
-    <w:bookmarkStart w:id="38" w:name="ref-nguy17"/>
+    <w:bookmarkEnd w:id="40"/>
+    <w:bookmarkStart w:id="42" w:name="ref-nguy17"/>
     <w:p>
       <w:pPr>
         <w:pStyle w:val="Bibliography"/>
       </w:pPr>
       <w:r>
-        <w:t xml:space="preserve">[8] Nguyen, C.D. et al. 2017. Model checking in multiple imputation: An overview and case study.</w:t>
+        <w:t xml:space="preserve">[9] Nguyen, C.D. et al. 2017. Model checking in multiple imputation: An overview and case study.</w:t>
       </w:r>
       <w:r>
         <w:t xml:space="preserve"> </w:t>
@@ -1186,7 +1227,7 @@
       <w:r>
         <w:t xml:space="preserve">. 14, 1 (Aug. 2017), 8. DOI:</w:t>
       </w:r>
-      <w:hyperlink r:id="rId37">
+      <w:hyperlink r:id="rId41">
         <w:r>
           <w:rPr>
             <w:rStyle w:val="Hyperlink"/>
@@ -1198,14 +1239,14 @@
         <w:t xml:space="preserve">.</w:t>
       </w:r>
     </w:p>
-    <w:bookmarkEnd w:id="38"/>
-    <w:bookmarkStart w:id="39" w:name="ref-rubin87"/>
+    <w:bookmarkEnd w:id="42"/>
+    <w:bookmarkStart w:id="44" w:name="ref-rubin96"/>
     <w:p>
       <w:pPr>
         <w:pStyle w:val="Bibliography"/>
       </w:pPr>
       <w:r>
-        <w:t xml:space="preserve">[9] Rubin, D.B. 1987.</w:t>
+        <w:t xml:space="preserve">[10] Rubin, D.B. 1996. Multiple Imputation After 18+ Years.</w:t>
       </w:r>
       <w:r>
         <w:t xml:space="preserve"> </w:t>
@@ -1214,20 +1255,53 @@
         <w:rPr>
           <w:i/>
         </w:rPr>
+        <w:t xml:space="preserve">Journal of the American Statistical Association</w:t>
+      </w:r>
+      <w:r>
+        <w:t xml:space="preserve">. 91, 434 (1996), 473–489. DOI:</w:t>
+      </w:r>
+      <w:hyperlink r:id="rId43">
+        <w:r>
+          <w:rPr>
+            <w:rStyle w:val="Hyperlink"/>
+          </w:rPr>
+          <w:t xml:space="preserve">https://doi.org/10.2307/2291635</w:t>
+        </w:r>
+      </w:hyperlink>
+      <w:r>
+        <w:t xml:space="preserve">.</w:t>
+      </w:r>
+    </w:p>
+    <w:bookmarkEnd w:id="44"/>
+    <w:bookmarkStart w:id="45" w:name="ref-rubin87"/>
+    <w:p>
+      <w:pPr>
+        <w:pStyle w:val="Bibliography"/>
+      </w:pPr>
+      <w:r>
+        <w:t xml:space="preserve">[11] Rubin, D.B. 1987.</w:t>
+      </w:r>
+      <w:r>
+        <w:t xml:space="preserve"> </w:t>
+      </w:r>
+      <w:r>
+        <w:rPr>
+          <w:i/>
+        </w:rPr>
         <w:t xml:space="preserve">Multiple Imputation for nonresponse in surveys</w:t>
       </w:r>
       <w:r>
         <w:t xml:space="preserve">. Wiley.</w:t>
       </w:r>
     </w:p>
-    <w:bookmarkEnd w:id="39"/>
-    <w:bookmarkStart w:id="41" w:name="ref-taka17"/>
+    <w:bookmarkEnd w:id="45"/>
+    <w:bookmarkStart w:id="47" w:name="ref-taka17"/>
     <w:p>
       <w:pPr>
         <w:pStyle w:val="Bibliography"/>
       </w:pPr>
       <w:r>
-        <w:t xml:space="preserve">[10] Takahashi, M. 2017. Statistical Inference in Missing Data by MCMC and Non-MCMC Multiple Imputation Algorithms: Assessing the Effects of Between-Imputation Iterations.</w:t>
+        <w:t xml:space="preserve">[12] Takahashi, M. 2017. Statistical Inference in Missing Data by MCMC and Non-MCMC Multiple Imputation Algorithms: Assessing the Effects of Between-Imputation Iterations.</w:t>
       </w:r>
       <w:r>
         <w:t xml:space="preserve"> </w:t>
@@ -1241,7 +1315,7 @@
       <w:r>
         <w:t xml:space="preserve">. 16, (Jul. 2017), 37. DOI:</w:t>
       </w:r>
-      <w:hyperlink r:id="rId40">
+      <w:hyperlink r:id="rId46">
         <w:r>
           <w:rPr>
             <w:rStyle w:val="Hyperlink"/>
@@ -1253,14 +1327,14 @@
         <w:t xml:space="preserve">.</w:t>
       </w:r>
     </w:p>
-    <w:bookmarkEnd w:id="41"/>
-    <w:bookmarkStart w:id="42" w:name="ref-buur18"/>
+    <w:bookmarkEnd w:id="47"/>
+    <w:bookmarkStart w:id="48" w:name="ref-buur18"/>
     <w:p>
       <w:pPr>
         <w:pStyle w:val="Bibliography"/>
       </w:pPr>
       <w:r>
-        <w:t xml:space="preserve">[11] Van Buuren, S. 2018.</w:t>
+        <w:t xml:space="preserve">[13] Van Buuren, S. 2018.</w:t>
       </w:r>
       <w:r>
         <w:t xml:space="preserve"> </w:t>
@@ -1275,14 +1349,14 @@
         <w:t xml:space="preserve">. Chapman and Hall/CRC.</w:t>
       </w:r>
     </w:p>
-    <w:bookmarkEnd w:id="42"/>
-    <w:bookmarkStart w:id="44" w:name="ref-mice11"/>
+    <w:bookmarkEnd w:id="48"/>
+    <w:bookmarkStart w:id="50" w:name="ref-mice11"/>
     <w:p>
       <w:pPr>
         <w:pStyle w:val="Bibliography"/>
       </w:pPr>
       <w:r>
-        <w:t xml:space="preserve">[12] Van Buuren, S. and Groothuis-Oudshoorn, K. 2011. Mice: Multivariate Imputation by Chained Equations in R.</w:t>
+        <w:t xml:space="preserve">[14] Van Buuren, S. and Groothuis-Oudshoorn, K. 2011. Mice: Multivariate Imputation by Chained Equations in R.</w:t>
       </w:r>
       <w:r>
         <w:t xml:space="preserve"> </w:t>
@@ -1296,7 +1370,7 @@
       <w:r>
         <w:t xml:space="preserve">. 45, 1 (Dec. 2011), 1–67. DOI:</w:t>
       </w:r>
-      <w:hyperlink r:id="rId43">
+      <w:hyperlink r:id="rId49">
         <w:r>
           <w:rPr>
             <w:rStyle w:val="Hyperlink"/>
@@ -1308,14 +1382,14 @@
         <w:t xml:space="preserve">.</w:t>
       </w:r>
     </w:p>
-    <w:bookmarkEnd w:id="44"/>
-    <w:bookmarkStart w:id="46" w:name="ref-whit11"/>
+    <w:bookmarkEnd w:id="50"/>
+    <w:bookmarkStart w:id="52" w:name="ref-whit11"/>
     <w:p>
       <w:pPr>
         <w:pStyle w:val="Bibliography"/>
       </w:pPr>
       <w:r>
-        <w:t xml:space="preserve">[13] White, I.R. et al. 2011. Multiple imputation using chained equations: Issues and guidance for practice.</w:t>
+        <w:t xml:space="preserve">[15] White, I.R. et al. 2011. Multiple imputation using chained equations: Issues and guidance for practice.</w:t>
       </w:r>
       <w:r>
         <w:t xml:space="preserve"> </w:t>
@@ -1329,7 +1403,7 @@
       <w:r>
         <w:t xml:space="preserve">. 30, 4 (Feb. 2011), 377–399. DOI:</w:t>
       </w:r>
-      <w:hyperlink r:id="rId45">
+      <w:hyperlink r:id="rId51">
         <w:r>
           <w:rPr>
             <w:rStyle w:val="Hyperlink"/>
@@ -1341,8 +1415,8 @@
         <w:t xml:space="preserve">.</w:t>
       </w:r>
     </w:p>
-    <w:bookmarkEnd w:id="46"/>
-    <w:bookmarkEnd w:id="47"/>
+    <w:bookmarkEnd w:id="52"/>
+    <w:bookmarkEnd w:id="53"/>
     <w:sectPr/>
   </w:body>
 </w:document>
@@ -1365,6 +1439,64 @@
     <w:p>
       <w:r>
         <w:separator/>
+      </w:r>
+    </w:p>
+  </w:footnote>
+  <w:footnote w:id="24">
+    <w:p>
+      <w:pPr>
+        <w:pStyle w:val="FootnoteText"/>
+      </w:pPr>
+      <w:r>
+        <w:rPr>
+          <w:rStyle w:val="FootnoteReference"/>
+        </w:rPr>
+        <w:footnoteRef/>
+      </w:r>
+      <w:r>
+        <w:t xml:space="preserve"> </w:t>
+      </w:r>
+      <w:r>
+        <w:t xml:space="preserve">Additionally, there is potential to assess model fit by means of</w:t>
+      </w:r>
+      <w:r>
+        <w:t xml:space="preserve"> </w:t>
+      </w:r>
+      <w:r>
+        <w:rPr>
+          <w:i/>
+        </w:rPr>
+        <w:t xml:space="preserve">over-imputation</w:t>
+      </w:r>
+      <w:r>
+        <w:t xml:space="preserve"> </w:t>
+      </w:r>
+      <w:r>
+        <w:t xml:space="preserve">[13]</w:t>
+      </w:r>
+      <w:r>
+        <w:t xml:space="preserve"> </w:t>
+      </w:r>
+      <w:r>
+        <w:t xml:space="preserve">or</w:t>
+      </w:r>
+      <w:r>
+        <w:t xml:space="preserve"> </w:t>
+      </w:r>
+      <w:r>
+        <w:rPr>
+          <w:i/>
+        </w:rPr>
+        <w:t xml:space="preserve">double robustness</w:t>
+      </w:r>
+      <w:r>
+        <w:t xml:space="preserve"> </w:t>
+      </w:r>
+      <w:r>
+        <w:t xml:space="preserve">[3]</w:t>
+      </w:r>
+      <w:r>
+        <w:t xml:space="preserve">–a topic that is only persued if time permits.</w:t>
       </w:r>
     </w:p>
   </w:footnote>

</xml_diff>